<commit_message>
Added references to word doc and added some missing sources to code
</commit_message>
<xml_diff>
--- a/INFT3960Report.docx
+++ b/INFT3960Report.docx
@@ -157,6 +157,173 @@
     </w:p>
     <w:p>
       <w:pPr>
+        <w:pStyle w:val="Heading2"/>
+      </w:pPr>
+      <w:r>
+        <w:t>Code Jacobus Created</w:t>
+      </w:r>
+    </w:p>
+    <w:p>
+      <w:pPr>
+        <w:pStyle w:val="ListParagraph"/>
+        <w:numPr>
+          <w:ilvl w:val="0"/>
+          <w:numId w:val="4"/>
+        </w:numPr>
+      </w:pPr>
+      <w:r>
+        <w:t xml:space="preserve"> </w:t>
+      </w:r>
+      <w:r>
+        <w:t xml:space="preserve">Created code for the player’s run/sprint ability to </w:t>
+      </w:r>
+      <w:proofErr w:type="spellStart"/>
+      <w:r>
+        <w:t>PlayerMovement.cs</w:t>
+      </w:r>
+      <w:proofErr w:type="spellEnd"/>
+      <w:r>
+        <w:t xml:space="preserve"> (line 24)</w:t>
+      </w:r>
+    </w:p>
+    <w:p>
+      <w:pPr>
+        <w:pStyle w:val="ListParagraph"/>
+        <w:numPr>
+          <w:ilvl w:val="0"/>
+          <w:numId w:val="4"/>
+        </w:numPr>
+      </w:pPr>
+      <w:r>
+        <w:t xml:space="preserve">Created code for player movement animations in </w:t>
+      </w:r>
+      <w:proofErr w:type="spellStart"/>
+      <w:r>
+        <w:t>PlayerMovement.cs</w:t>
+      </w:r>
+      <w:proofErr w:type="spellEnd"/>
+    </w:p>
+    <w:p>
+      <w:pPr>
+        <w:pStyle w:val="ListParagraph"/>
+        <w:numPr>
+          <w:ilvl w:val="0"/>
+          <w:numId w:val="4"/>
+        </w:numPr>
+      </w:pPr>
+      <w:r>
+        <w:t xml:space="preserve">Created the code for the enemy’s (Baccy) </w:t>
+      </w:r>
+      <w:r>
+        <w:t>Idle, hurt and death animations</w:t>
+      </w:r>
+    </w:p>
+    <w:p>
+      <w:pPr>
+        <w:pStyle w:val="ListParagraph"/>
+        <w:numPr>
+          <w:ilvl w:val="0"/>
+          <w:numId w:val="4"/>
+        </w:numPr>
+      </w:pPr>
+      <w:r>
+        <w:t xml:space="preserve">Created code for preventing collider collision’s between enemies and the player in the </w:t>
+      </w:r>
+      <w:proofErr w:type="spellStart"/>
+      <w:r>
+        <w:t>BaccyPlatPatrol.cs</w:t>
+      </w:r>
+      <w:proofErr w:type="spellEnd"/>
+      <w:r>
+        <w:t xml:space="preserve"> and </w:t>
+      </w:r>
+      <w:proofErr w:type="spellStart"/>
+      <w:r>
+        <w:t>BaccyWallPatrol.cs</w:t>
+      </w:r>
+      <w:proofErr w:type="spellEnd"/>
+      <w:r>
+        <w:t xml:space="preserve"> script files. The collider is only intended to detect collisions between the enemy and the ground tiles. </w:t>
+      </w:r>
+    </w:p>
+    <w:p>
+      <w:pPr>
+        <w:pStyle w:val="ListParagraph"/>
+        <w:numPr>
+          <w:ilvl w:val="0"/>
+          <w:numId w:val="4"/>
+        </w:numPr>
+      </w:pPr>
+      <w:r>
+        <w:t xml:space="preserve">Created code for player invulnerability in </w:t>
+      </w:r>
+      <w:proofErr w:type="spellStart"/>
+      <w:r>
+        <w:t>HurtCharacter.cs</w:t>
+      </w:r>
+      <w:proofErr w:type="spellEnd"/>
+      <w:r>
+        <w:t xml:space="preserve"> and </w:t>
+      </w:r>
+      <w:proofErr w:type="spellStart"/>
+      <w:r>
+        <w:t>RespawnCharacter.cs</w:t>
+      </w:r>
+      <w:proofErr w:type="spellEnd"/>
+      <w:r>
+        <w:t xml:space="preserve"> scripts. This was used to prevent the player losing multiple lives in a very short </w:t>
+      </w:r>
+      <w:proofErr w:type="gramStart"/>
+      <w:r>
+        <w:t>period of time</w:t>
+      </w:r>
+      <w:proofErr w:type="gramEnd"/>
+      <w:r>
+        <w:t xml:space="preserve">. It also prevents the player from losing lives when the enemy </w:t>
+      </w:r>
+      <w:proofErr w:type="gramStart"/>
+      <w:r>
+        <w:t>makes contact with</w:t>
+      </w:r>
+      <w:proofErr w:type="gramEnd"/>
+      <w:r>
+        <w:t xml:space="preserve"> more than one of the player’s colliders at the same time. </w:t>
+      </w:r>
+    </w:p>
+    <w:p>
+      <w:pPr>
+        <w:pStyle w:val="ListParagraph"/>
+        <w:numPr>
+          <w:ilvl w:val="0"/>
+          <w:numId w:val="4"/>
+        </w:numPr>
+      </w:pPr>
+      <w:r>
+        <w:t xml:space="preserve">Created code in </w:t>
+      </w:r>
+      <w:proofErr w:type="spellStart"/>
+      <w:r>
+        <w:t>HurtCharacter.cs</w:t>
+      </w:r>
+      <w:proofErr w:type="spellEnd"/>
+      <w:r>
+        <w:t xml:space="preserve"> that prevents the player from being knocked back when dying (line 27). Player should only get knocked back if still alive.</w:t>
+      </w:r>
+    </w:p>
+    <w:p>
+      <w:pPr>
+        <w:pStyle w:val="ListParagraph"/>
+        <w:numPr>
+          <w:ilvl w:val="0"/>
+          <w:numId w:val="4"/>
+        </w:numPr>
+      </w:pPr>
+      <w:r>
+        <w:t>Created code for disabling the mouse when playing a level. The mouse is activated when needed in the start screen, end screen, pause menu and the game over menu.</w:t>
+      </w:r>
+    </w:p>
+    <w:p>
+      <w:pPr>
         <w:pStyle w:val="Heading1"/>
       </w:pPr>
       <w:r>
@@ -188,11 +355,9 @@
       <w:r>
         <w:t xml:space="preserve"> on </w:t>
       </w:r>
-      <w:proofErr w:type="spellStart"/>
-      <w:r>
-        <w:t>youtube</w:t>
-      </w:r>
-      <w:proofErr w:type="spellEnd"/>
+      <w:r>
+        <w:t>YouTube</w:t>
+      </w:r>
       <w:r>
         <w:t>:</w:t>
       </w:r>
@@ -253,11 +418,9 @@
       <w:r>
         <w:t xml:space="preserve">referencing the following guide on </w:t>
       </w:r>
-      <w:proofErr w:type="spellStart"/>
-      <w:r>
-        <w:t>youtube</w:t>
-      </w:r>
-      <w:proofErr w:type="spellEnd"/>
+      <w:r>
+        <w:t>YouTube</w:t>
+      </w:r>
       <w:r>
         <w:t>:</w:t>
       </w:r>
@@ -292,11 +455,9 @@
       <w:r>
         <w:t xml:space="preserve">) using the following guide on </w:t>
       </w:r>
-      <w:proofErr w:type="spellStart"/>
-      <w:r>
-        <w:t>youtube</w:t>
-      </w:r>
-      <w:proofErr w:type="spellEnd"/>
+      <w:r>
+        <w:t>YouTube</w:t>
+      </w:r>
       <w:r>
         <w:t>:</w:t>
       </w:r>
@@ -334,11 +495,9 @@
       <w:r>
         <w:t xml:space="preserve"> and CharacterController2D.cs). Code was referenced from the following </w:t>
       </w:r>
-      <w:proofErr w:type="spellStart"/>
-      <w:r>
-        <w:t>youtube</w:t>
-      </w:r>
-      <w:proofErr w:type="spellEnd"/>
+      <w:r>
+        <w:t>YouTube</w:t>
+      </w:r>
       <w:r>
         <w:t xml:space="preserve"> </w:t>
       </w:r>
@@ -353,21 +512,7 @@
           <w:rPr>
             <w:rStyle w:val="Hyperlink"/>
           </w:rPr>
-          <w:t>https://www.yout</w:t>
-        </w:r>
-        <w:bookmarkStart w:id="0" w:name="_GoBack"/>
-        <w:bookmarkEnd w:id="0"/>
-        <w:r>
-          <w:rPr>
-            <w:rStyle w:val="Hyperlink"/>
-          </w:rPr>
-          <w:t>u</w:t>
-        </w:r>
-        <w:r>
-          <w:rPr>
-            <w:rStyle w:val="Hyperlink"/>
-          </w:rPr>
-          <w:t>be.com/watch?v=P-Ywfxg1_M4&amp;list=PLq3pyCh4J1B2uSvypNOK_nxYKBt5mMCJt&amp;index=23</w:t>
+          <w:t>https://www.youtube.com/watch?v=P-Ywfxg1_M4&amp;list=PLq3pyCh4J1B2uSvypNOK_nxYKBt5mMCJt&amp;index=23</w:t>
         </w:r>
       </w:hyperlink>
       <w:r>
@@ -408,13 +553,15 @@
         <w:t xml:space="preserve"> </w:t>
       </w:r>
       <w:r>
-        <w:t xml:space="preserve">Code to create the sound manager script was sourced from the following </w:t>
-      </w:r>
-      <w:proofErr w:type="spellStart"/>
-      <w:r>
-        <w:t>youtube</w:t>
-      </w:r>
-      <w:proofErr w:type="spellEnd"/>
+        <w:t xml:space="preserve">Code to create the sound manager script was </w:t>
+      </w:r>
+      <w:r>
+        <w:lastRenderedPageBreak/>
+        <w:t xml:space="preserve">sourced from the following </w:t>
+      </w:r>
+      <w:r>
+        <w:t>YouTube</w:t>
+      </w:r>
       <w:r>
         <w:t xml:space="preserve"> tutorial:</w:t>
       </w:r>
@@ -435,6 +582,438 @@
     </w:p>
     <w:p>
       <w:pPr>
+        <w:pStyle w:val="Heading2"/>
+      </w:pPr>
+      <w:r>
+        <w:t xml:space="preserve">Code Jacobus </w:t>
+      </w:r>
+      <w:r>
+        <w:t>Referenced/Reused</w:t>
+      </w:r>
+    </w:p>
+    <w:p>
+      <w:pPr>
+        <w:pStyle w:val="ListParagraph"/>
+        <w:numPr>
+          <w:ilvl w:val="0"/>
+          <w:numId w:val="3"/>
+        </w:numPr>
+      </w:pPr>
+      <w:r>
+        <w:t xml:space="preserve">Modified and reused the CharacterController2D.cs script. The script was sourced from the following GitHub repository: </w:t>
+      </w:r>
+      <w:hyperlink r:id="rId14" w:history="1">
+        <w:r>
+          <w:rPr>
+            <w:rStyle w:val="Hyperlink"/>
+          </w:rPr>
+          <w:t>https://github.com/Brackeys/2D-Character-Controller</w:t>
+        </w:r>
+      </w:hyperlink>
+      <w:r>
+        <w:t xml:space="preserve"> </w:t>
+      </w:r>
+    </w:p>
+    <w:p>
+      <w:pPr>
+        <w:pStyle w:val="ListParagraph"/>
+      </w:pPr>
+      <w:r>
+        <w:t>The following changes and additions where made:</w:t>
+      </w:r>
+    </w:p>
+    <w:p>
+      <w:pPr>
+        <w:pStyle w:val="ListParagraph"/>
+        <w:numPr>
+          <w:ilvl w:val="1"/>
+          <w:numId w:val="3"/>
+        </w:numPr>
+      </w:pPr>
+      <w:r>
+        <w:t>Added player knockback code for when the player is hurt by an enemy (line 101)</w:t>
+      </w:r>
+    </w:p>
+    <w:p>
+      <w:pPr>
+        <w:pStyle w:val="ListParagraph"/>
+        <w:numPr>
+          <w:ilvl w:val="1"/>
+          <w:numId w:val="3"/>
+        </w:numPr>
+      </w:pPr>
+      <w:r>
+        <w:t>Added an invulnerability counter that is used to prevent the player from receiving damage for a short period of time (line 71).</w:t>
+      </w:r>
+    </w:p>
+    <w:p>
+      <w:pPr>
+        <w:pStyle w:val="ListParagraph"/>
+        <w:numPr>
+          <w:ilvl w:val="1"/>
+          <w:numId w:val="3"/>
+        </w:numPr>
+      </w:pPr>
+      <w:r>
+        <w:t>Removed unnecessary code for crouch action. Our character will not have a crouching ability.</w:t>
+      </w:r>
+    </w:p>
+    <w:p>
+      <w:pPr>
+        <w:pStyle w:val="ListParagraph"/>
+        <w:numPr>
+          <w:ilvl w:val="0"/>
+          <w:numId w:val="3"/>
+        </w:numPr>
+      </w:pPr>
+      <w:r>
+        <w:t xml:space="preserve">Created the </w:t>
+      </w:r>
+      <w:proofErr w:type="spellStart"/>
+      <w:r>
+        <w:t>PlayerMovement.cs</w:t>
+      </w:r>
+      <w:proofErr w:type="spellEnd"/>
+      <w:r>
+        <w:t xml:space="preserve"> script </w:t>
+      </w:r>
+      <w:r>
+        <w:t xml:space="preserve">following </w:t>
+      </w:r>
+      <w:proofErr w:type="spellStart"/>
+      <w:r>
+        <w:t>Brackeys</w:t>
+      </w:r>
+      <w:proofErr w:type="spellEnd"/>
+      <w:r>
+        <w:t xml:space="preserve"> YouTube tutorial:</w:t>
+      </w:r>
+    </w:p>
+    <w:p>
+      <w:pPr>
+        <w:pStyle w:val="ListParagraph"/>
+      </w:pPr>
+      <w:hyperlink r:id="rId15" w:history="1">
+        <w:r>
+          <w:rPr>
+            <w:rStyle w:val="Hyperlink"/>
+          </w:rPr>
+          <w:t>https://www.youtube.com/watch?v=dwcT-Dch0bA</w:t>
+        </w:r>
+      </w:hyperlink>
+      <w:r>
+        <w:t xml:space="preserve"> </w:t>
+      </w:r>
+    </w:p>
+    <w:p>
+      <w:pPr>
+        <w:pStyle w:val="ListParagraph"/>
+        <w:numPr>
+          <w:ilvl w:val="0"/>
+          <w:numId w:val="5"/>
+        </w:numPr>
+      </w:pPr>
+      <w:r>
+        <w:t xml:space="preserve">Created the </w:t>
+      </w:r>
+      <w:proofErr w:type="spellStart"/>
+      <w:r>
+        <w:t>BaccyPlatPatrol.cs</w:t>
+      </w:r>
+      <w:proofErr w:type="spellEnd"/>
+      <w:r>
+        <w:t xml:space="preserve"> script while following </w:t>
+      </w:r>
+      <w:proofErr w:type="spellStart"/>
+      <w:r>
+        <w:t>Blackthornprod’s</w:t>
+      </w:r>
+      <w:proofErr w:type="spellEnd"/>
+      <w:r>
+        <w:t xml:space="preserve"> YouTube tutorial:</w:t>
+      </w:r>
+    </w:p>
+    <w:p>
+      <w:pPr>
+        <w:pStyle w:val="ListParagraph"/>
+      </w:pPr>
+      <w:hyperlink r:id="rId16" w:history="1">
+        <w:r>
+          <w:rPr>
+            <w:rStyle w:val="Hyperlink"/>
+          </w:rPr>
+          <w:t>https://www.youtube.com/watch?v=aRxuKoJH9Y0</w:t>
+        </w:r>
+      </w:hyperlink>
+      <w:r>
+        <w:t xml:space="preserve"> </w:t>
+      </w:r>
+    </w:p>
+    <w:p>
+      <w:pPr>
+        <w:pStyle w:val="ListParagraph"/>
+        <w:numPr>
+          <w:ilvl w:val="0"/>
+          <w:numId w:val="5"/>
+        </w:numPr>
+      </w:pPr>
+      <w:r>
+        <w:t xml:space="preserve">Created the </w:t>
+      </w:r>
+      <w:proofErr w:type="spellStart"/>
+      <w:r>
+        <w:t>BaccyWallPatrol.cs</w:t>
+      </w:r>
+      <w:proofErr w:type="spellEnd"/>
+      <w:r>
+        <w:t xml:space="preserve"> script while following David McDonald’s YouTube tutorial:</w:t>
+      </w:r>
+    </w:p>
+    <w:p>
+      <w:pPr>
+        <w:pStyle w:val="ListParagraph"/>
+      </w:pPr>
+      <w:hyperlink r:id="rId17" w:history="1">
+        <w:r>
+          <w:rPr>
+            <w:rStyle w:val="Hyperlink"/>
+          </w:rPr>
+          <w:t>https://www.youtube.com/watch?v=-mrGHaAdX8M</w:t>
+        </w:r>
+      </w:hyperlink>
+    </w:p>
+    <w:p>
+      <w:pPr>
+        <w:pStyle w:val="ListParagraph"/>
+        <w:numPr>
+          <w:ilvl w:val="0"/>
+          <w:numId w:val="5"/>
+        </w:numPr>
+      </w:pPr>
+      <w:r>
+        <w:t xml:space="preserve">Created the </w:t>
+      </w:r>
+      <w:proofErr w:type="spellStart"/>
+      <w:r>
+        <w:t>RespawnCharacter</w:t>
+      </w:r>
+      <w:proofErr w:type="spellEnd"/>
+      <w:r>
+        <w:t xml:space="preserve"> script for when the player character falls off the screen.</w:t>
+      </w:r>
+    </w:p>
+    <w:p>
+      <w:pPr>
+        <w:pStyle w:val="ListParagraph"/>
+      </w:pPr>
+      <w:r>
+        <w:t xml:space="preserve">Followed </w:t>
+      </w:r>
+      <w:proofErr w:type="spellStart"/>
+      <w:r>
+        <w:t>SpeedTutor’s</w:t>
+      </w:r>
+      <w:proofErr w:type="spellEnd"/>
+      <w:r>
+        <w:t xml:space="preserve"> YouTube tutorial: </w:t>
+      </w:r>
+      <w:hyperlink r:id="rId18" w:history="1">
+        <w:r>
+          <w:rPr>
+            <w:rStyle w:val="Hyperlink"/>
+          </w:rPr>
+          <w:t>https://www.youtube.com/watch?v=nBgCeJBMT0k</w:t>
+        </w:r>
+      </w:hyperlink>
+    </w:p>
+    <w:p>
+      <w:pPr>
+        <w:pStyle w:val="ListParagraph"/>
+        <w:numPr>
+          <w:ilvl w:val="0"/>
+          <w:numId w:val="5"/>
+        </w:numPr>
+      </w:pPr>
+      <w:r>
+        <w:t xml:space="preserve">Created the </w:t>
+      </w:r>
+      <w:proofErr w:type="spellStart"/>
+      <w:r>
+        <w:t>HurtCharacter.cs</w:t>
+      </w:r>
+      <w:proofErr w:type="spellEnd"/>
+      <w:r>
+        <w:t xml:space="preserve"> script</w:t>
+      </w:r>
+      <w:r>
+        <w:t xml:space="preserve"> while following </w:t>
+      </w:r>
+      <w:proofErr w:type="spellStart"/>
+      <w:r>
+        <w:t>gamesplusjames</w:t>
+      </w:r>
+      <w:proofErr w:type="spellEnd"/>
+      <w:r>
+        <w:t xml:space="preserve"> </w:t>
+      </w:r>
+      <w:r>
+        <w:t>YouTube</w:t>
+      </w:r>
+      <w:r>
+        <w:t xml:space="preserve"> tutorial: </w:t>
+      </w:r>
+    </w:p>
+    <w:p>
+      <w:pPr>
+        <w:pStyle w:val="ListParagraph"/>
+      </w:pPr>
+      <w:hyperlink r:id="rId19" w:history="1">
+        <w:r>
+          <w:rPr>
+            <w:rStyle w:val="Hyperlink"/>
+          </w:rPr>
+          <w:t>https://www.youtube.com/watch?v=sdGeGQPPW7E</w:t>
+        </w:r>
+      </w:hyperlink>
+    </w:p>
+    <w:p>
+      <w:pPr>
+        <w:pStyle w:val="ListParagraph"/>
+        <w:numPr>
+          <w:ilvl w:val="0"/>
+          <w:numId w:val="5"/>
+        </w:numPr>
+      </w:pPr>
+      <w:r>
+        <w:t xml:space="preserve">Created the </w:t>
+      </w:r>
+      <w:proofErr w:type="spellStart"/>
+      <w:r>
+        <w:t>Weapon.cs</w:t>
+      </w:r>
+      <w:proofErr w:type="spellEnd"/>
+      <w:r>
+        <w:t xml:space="preserve">, </w:t>
+      </w:r>
+      <w:proofErr w:type="spellStart"/>
+      <w:r>
+        <w:t>wbcBullet.cs</w:t>
+      </w:r>
+      <w:proofErr w:type="spellEnd"/>
+      <w:r>
+        <w:t xml:space="preserve"> and </w:t>
+      </w:r>
+      <w:proofErr w:type="spellStart"/>
+      <w:r>
+        <w:t>Enemy.cs</w:t>
+      </w:r>
+      <w:proofErr w:type="spellEnd"/>
+      <w:r>
+        <w:t xml:space="preserve"> scripts while </w:t>
+      </w:r>
+      <w:proofErr w:type="gramStart"/>
+      <w:r>
+        <w:t xml:space="preserve">following  </w:t>
+      </w:r>
+      <w:proofErr w:type="spellStart"/>
+      <w:r>
+        <w:t>Brackeys</w:t>
+      </w:r>
+      <w:proofErr w:type="spellEnd"/>
+      <w:proofErr w:type="gramEnd"/>
+      <w:r>
+        <w:t xml:space="preserve"> YouTube tutorial:</w:t>
+      </w:r>
+    </w:p>
+    <w:p>
+      <w:pPr>
+        <w:pStyle w:val="ListParagraph"/>
+      </w:pPr>
+      <w:hyperlink r:id="rId20" w:history="1">
+        <w:r>
+          <w:rPr>
+            <w:rStyle w:val="Hyperlink"/>
+          </w:rPr>
+          <w:t>https://www.youtube.com/watch?v=wkKsl1Mfp5M</w:t>
+        </w:r>
+      </w:hyperlink>
+    </w:p>
+    <w:p>
+      <w:pPr>
+        <w:pStyle w:val="ListParagraph"/>
+        <w:numPr>
+          <w:ilvl w:val="0"/>
+          <w:numId w:val="5"/>
+        </w:numPr>
+      </w:pPr>
+      <w:r>
+        <w:t xml:space="preserve">Created the </w:t>
+      </w:r>
+      <w:proofErr w:type="spellStart"/>
+      <w:r>
+        <w:t>Background.cs</w:t>
+      </w:r>
+      <w:proofErr w:type="spellEnd"/>
+      <w:r>
+        <w:t xml:space="preserve"> script for a repeating background when the player moves left and right.</w:t>
+      </w:r>
+    </w:p>
+    <w:p>
+      <w:pPr>
+        <w:pStyle w:val="ListParagraph"/>
+      </w:pPr>
+      <w:r>
+        <w:t xml:space="preserve">Followed </w:t>
+      </w:r>
+      <w:proofErr w:type="spellStart"/>
+      <w:r>
+        <w:t>Gamad’s</w:t>
+      </w:r>
+      <w:proofErr w:type="spellEnd"/>
+      <w:r>
+        <w:t xml:space="preserve"> YouTube tutorial:</w:t>
+      </w:r>
+    </w:p>
+    <w:p>
+      <w:pPr>
+        <w:pStyle w:val="ListParagraph"/>
+      </w:pPr>
+      <w:hyperlink r:id="rId21" w:history="1">
+        <w:r>
+          <w:rPr>
+            <w:rStyle w:val="Hyperlink"/>
+          </w:rPr>
+          <w:t>https://www.youtube.com/watch?v=dV4bNUXR2dE</w:t>
+        </w:r>
+      </w:hyperlink>
+    </w:p>
+    <w:p>
+      <w:pPr>
+        <w:pStyle w:val="ListParagraph"/>
+      </w:pPr>
+      <w:r>
+        <w:t>Code was modified so that the background repeats on the x axis (horizontally) instead of on the y axis (vertically).</w:t>
+      </w:r>
+      <w:bookmarkStart w:id="0" w:name="_GoBack"/>
+      <w:bookmarkEnd w:id="0"/>
+    </w:p>
+    <w:p>
+      <w:pPr>
+        <w:pStyle w:val="ListParagraph"/>
+      </w:pPr>
+    </w:p>
+    <w:p>
+      <w:pPr>
+        <w:pStyle w:val="ListParagraph"/>
+      </w:pPr>
+    </w:p>
+    <w:p>
+      <w:pPr>
+        <w:pStyle w:val="ListParagraph"/>
+      </w:pPr>
+    </w:p>
+    <w:p>
+      <w:pPr>
         <w:pStyle w:val="Heading1"/>
       </w:pPr>
       <w:r>
@@ -451,8 +1030,8 @@
       </w:r>
     </w:p>
     <w:sectPr>
-      <w:headerReference w:type="default" r:id="rId14"/>
-      <w:footerReference w:type="default" r:id="rId15"/>
+      <w:headerReference w:type="default" r:id="rId22"/>
+      <w:footerReference w:type="default" r:id="rId23"/>
       <w:pgSz w:w="11906" w:h="16838"/>
       <w:pgMar w:top="1440" w:right="1440" w:bottom="1440" w:left="1440" w:header="708" w:footer="708" w:gutter="0"/>
       <w:cols w:space="708"/>
@@ -579,6 +1158,18 @@
     <w:r>
       <w:t>Francois Janse van Vuren</w:t>
     </w:r>
+    <w:r>
+      <w:t xml:space="preserve">:  </w:t>
+    </w:r>
+    <w:r>
+      <w:t>C3185723</w:t>
+    </w:r>
+    <w:r>
+      <w:tab/>
+    </w:r>
+    <w:r>
+      <w:tab/>
+    </w:r>
   </w:p>
   <w:p>
     <w:pPr>
@@ -588,13 +1179,7 @@
       <w:t>Jacobus Janse van Vuren</w:t>
     </w:r>
     <w:r>
-      <w:ptab w:relativeTo="margin" w:alignment="center" w:leader="none"/>
-    </w:r>
-    <w:r>
-      <w:ptab w:relativeTo="margin" w:alignment="right" w:leader="none"/>
-    </w:r>
-    <w:r>
-      <w:t>C3185723</w:t>
+      <w:t>:   C3252194</w:t>
     </w:r>
   </w:p>
 </w:hdr>
@@ -603,6 +1188,345 @@
 <file path=word/numbering.xml><?xml version="1.0" encoding="utf-8"?>
 <w:numbering xmlns:wpc="http://schemas.microsoft.com/office/word/2010/wordprocessingCanvas" xmlns:cx="http://schemas.microsoft.com/office/drawing/2014/chartex" xmlns:cx1="http://schemas.microsoft.com/office/drawing/2015/9/8/chartex" xmlns:cx2="http://schemas.microsoft.com/office/drawing/2015/10/21/chartex" xmlns:cx3="http://schemas.microsoft.com/office/drawing/2016/5/9/chartex" xmlns:cx4="http://schemas.microsoft.com/office/drawing/2016/5/10/chartex" xmlns:cx5="http://schemas.microsoft.com/office/drawing/2016/5/11/chartex" xmlns:cx6="http://schemas.microsoft.com/office/drawing/2016/5/12/chartex" xmlns:cx7="http://schemas.microsoft.com/office/drawing/2016/5/13/chartex" xmlns:cx8="http://schemas.microsoft.com/office/drawing/2016/5/14/chartex" xmlns:mc="http://schemas.openxmlformats.org/markup-compatibility/2006" xmlns:aink="http://schemas.microsoft.com/office/drawing/2016/ink" xmlns:am3d="http://schemas.microsoft.com/office/drawing/2017/model3d" xmlns:o="urn:schemas-microsoft-com:office:office" xmlns:r="http://schemas.openxmlformats.org/officeDocument/2006/relationships" xmlns:m="http://schemas.openxmlformats.org/officeDocument/2006/math" xmlns:v="urn:schemas-microsoft-com:vml" xmlns:wp14="http://schemas.microsoft.com/office/word/2010/wordprocessingDrawing" xmlns:wp="http://schemas.openxmlformats.org/drawingml/2006/wordprocessingDrawing" xmlns:w10="urn:schemas-microsoft-com:office:word" xmlns:w="http://schemas.openxmlformats.org/wordprocessingml/2006/main" xmlns:w14="http://schemas.microsoft.com/office/word/2010/wordml" xmlns:w15="http://schemas.microsoft.com/office/word/2012/wordml" xmlns:w16cid="http://schemas.microsoft.com/office/word/2016/wordml/cid" xmlns:w16se="http://schemas.microsoft.com/office/word/2015/wordml/symex" xmlns:wpg="http://schemas.microsoft.com/office/word/2010/wordprocessingGroup" xmlns:wpi="http://schemas.microsoft.com/office/word/2010/wordprocessingInk" xmlns:wne="http://schemas.microsoft.com/office/word/2006/wordml" xmlns:wps="http://schemas.microsoft.com/office/word/2010/wordprocessingShape" mc:Ignorable="w14 w15 w16se w16cid wp14">
   <w:abstractNum w:abstractNumId="0" w15:restartNumberingAfterBreak="0">
+    <w:nsid w:val="08F95B90"/>
+    <w:multiLevelType w:val="hybridMultilevel"/>
+    <w:tmpl w:val="5AD87CA2"/>
+    <w:lvl w:ilvl="0" w:tplc="0C090001">
+      <w:start w:val="1"/>
+      <w:numFmt w:val="bullet"/>
+      <w:lvlText w:val=""/>
+      <w:lvlJc w:val="left"/>
+      <w:pPr>
+        <w:ind w:left="720" w:hanging="360"/>
+      </w:pPr>
+      <w:rPr>
+        <w:rFonts w:ascii="Symbol" w:hAnsi="Symbol" w:hint="default"/>
+      </w:rPr>
+    </w:lvl>
+    <w:lvl w:ilvl="1" w:tplc="0C090003">
+      <w:start w:val="1"/>
+      <w:numFmt w:val="bullet"/>
+      <w:lvlText w:val="o"/>
+      <w:lvlJc w:val="left"/>
+      <w:pPr>
+        <w:ind w:left="1440" w:hanging="360"/>
+      </w:pPr>
+      <w:rPr>
+        <w:rFonts w:ascii="Courier New" w:hAnsi="Courier New" w:cs="Courier New" w:hint="default"/>
+      </w:rPr>
+    </w:lvl>
+    <w:lvl w:ilvl="2" w:tplc="0C090005" w:tentative="1">
+      <w:start w:val="1"/>
+      <w:numFmt w:val="bullet"/>
+      <w:lvlText w:val=""/>
+      <w:lvlJc w:val="left"/>
+      <w:pPr>
+        <w:ind w:left="2160" w:hanging="360"/>
+      </w:pPr>
+      <w:rPr>
+        <w:rFonts w:ascii="Wingdings" w:hAnsi="Wingdings" w:hint="default"/>
+      </w:rPr>
+    </w:lvl>
+    <w:lvl w:ilvl="3" w:tplc="0C090001" w:tentative="1">
+      <w:start w:val="1"/>
+      <w:numFmt w:val="bullet"/>
+      <w:lvlText w:val=""/>
+      <w:lvlJc w:val="left"/>
+      <w:pPr>
+        <w:ind w:left="2880" w:hanging="360"/>
+      </w:pPr>
+      <w:rPr>
+        <w:rFonts w:ascii="Symbol" w:hAnsi="Symbol" w:hint="default"/>
+      </w:rPr>
+    </w:lvl>
+    <w:lvl w:ilvl="4" w:tplc="0C090003" w:tentative="1">
+      <w:start w:val="1"/>
+      <w:numFmt w:val="bullet"/>
+      <w:lvlText w:val="o"/>
+      <w:lvlJc w:val="left"/>
+      <w:pPr>
+        <w:ind w:left="3600" w:hanging="360"/>
+      </w:pPr>
+      <w:rPr>
+        <w:rFonts w:ascii="Courier New" w:hAnsi="Courier New" w:cs="Courier New" w:hint="default"/>
+      </w:rPr>
+    </w:lvl>
+    <w:lvl w:ilvl="5" w:tplc="0C090005" w:tentative="1">
+      <w:start w:val="1"/>
+      <w:numFmt w:val="bullet"/>
+      <w:lvlText w:val=""/>
+      <w:lvlJc w:val="left"/>
+      <w:pPr>
+        <w:ind w:left="4320" w:hanging="360"/>
+      </w:pPr>
+      <w:rPr>
+        <w:rFonts w:ascii="Wingdings" w:hAnsi="Wingdings" w:hint="default"/>
+      </w:rPr>
+    </w:lvl>
+    <w:lvl w:ilvl="6" w:tplc="0C090001" w:tentative="1">
+      <w:start w:val="1"/>
+      <w:numFmt w:val="bullet"/>
+      <w:lvlText w:val=""/>
+      <w:lvlJc w:val="left"/>
+      <w:pPr>
+        <w:ind w:left="5040" w:hanging="360"/>
+      </w:pPr>
+      <w:rPr>
+        <w:rFonts w:ascii="Symbol" w:hAnsi="Symbol" w:hint="default"/>
+      </w:rPr>
+    </w:lvl>
+    <w:lvl w:ilvl="7" w:tplc="0C090003" w:tentative="1">
+      <w:start w:val="1"/>
+      <w:numFmt w:val="bullet"/>
+      <w:lvlText w:val="o"/>
+      <w:lvlJc w:val="left"/>
+      <w:pPr>
+        <w:ind w:left="5760" w:hanging="360"/>
+      </w:pPr>
+      <w:rPr>
+        <w:rFonts w:ascii="Courier New" w:hAnsi="Courier New" w:cs="Courier New" w:hint="default"/>
+      </w:rPr>
+    </w:lvl>
+    <w:lvl w:ilvl="8" w:tplc="0C090005" w:tentative="1">
+      <w:start w:val="1"/>
+      <w:numFmt w:val="bullet"/>
+      <w:lvlText w:val=""/>
+      <w:lvlJc w:val="left"/>
+      <w:pPr>
+        <w:ind w:left="6480" w:hanging="360"/>
+      </w:pPr>
+      <w:rPr>
+        <w:rFonts w:ascii="Wingdings" w:hAnsi="Wingdings" w:hint="default"/>
+      </w:rPr>
+    </w:lvl>
+  </w:abstractNum>
+  <w:abstractNum w:abstractNumId="1" w15:restartNumberingAfterBreak="0">
+    <w:nsid w:val="2108714B"/>
+    <w:multiLevelType w:val="hybridMultilevel"/>
+    <w:tmpl w:val="7B54D8DE"/>
+    <w:lvl w:ilvl="0" w:tplc="0C090001">
+      <w:start w:val="1"/>
+      <w:numFmt w:val="bullet"/>
+      <w:lvlText w:val=""/>
+      <w:lvlJc w:val="left"/>
+      <w:pPr>
+        <w:ind w:left="720" w:hanging="360"/>
+      </w:pPr>
+      <w:rPr>
+        <w:rFonts w:ascii="Symbol" w:hAnsi="Symbol" w:hint="default"/>
+      </w:rPr>
+    </w:lvl>
+    <w:lvl w:ilvl="1" w:tplc="0C090003" w:tentative="1">
+      <w:start w:val="1"/>
+      <w:numFmt w:val="bullet"/>
+      <w:lvlText w:val="o"/>
+      <w:lvlJc w:val="left"/>
+      <w:pPr>
+        <w:ind w:left="1440" w:hanging="360"/>
+      </w:pPr>
+      <w:rPr>
+        <w:rFonts w:ascii="Courier New" w:hAnsi="Courier New" w:cs="Courier New" w:hint="default"/>
+      </w:rPr>
+    </w:lvl>
+    <w:lvl w:ilvl="2" w:tplc="0C090005" w:tentative="1">
+      <w:start w:val="1"/>
+      <w:numFmt w:val="bullet"/>
+      <w:lvlText w:val=""/>
+      <w:lvlJc w:val="left"/>
+      <w:pPr>
+        <w:ind w:left="2160" w:hanging="360"/>
+      </w:pPr>
+      <w:rPr>
+        <w:rFonts w:ascii="Wingdings" w:hAnsi="Wingdings" w:hint="default"/>
+      </w:rPr>
+    </w:lvl>
+    <w:lvl w:ilvl="3" w:tplc="0C090001" w:tentative="1">
+      <w:start w:val="1"/>
+      <w:numFmt w:val="bullet"/>
+      <w:lvlText w:val=""/>
+      <w:lvlJc w:val="left"/>
+      <w:pPr>
+        <w:ind w:left="2880" w:hanging="360"/>
+      </w:pPr>
+      <w:rPr>
+        <w:rFonts w:ascii="Symbol" w:hAnsi="Symbol" w:hint="default"/>
+      </w:rPr>
+    </w:lvl>
+    <w:lvl w:ilvl="4" w:tplc="0C090003" w:tentative="1">
+      <w:start w:val="1"/>
+      <w:numFmt w:val="bullet"/>
+      <w:lvlText w:val="o"/>
+      <w:lvlJc w:val="left"/>
+      <w:pPr>
+        <w:ind w:left="3600" w:hanging="360"/>
+      </w:pPr>
+      <w:rPr>
+        <w:rFonts w:ascii="Courier New" w:hAnsi="Courier New" w:cs="Courier New" w:hint="default"/>
+      </w:rPr>
+    </w:lvl>
+    <w:lvl w:ilvl="5" w:tplc="0C090005" w:tentative="1">
+      <w:start w:val="1"/>
+      <w:numFmt w:val="bullet"/>
+      <w:lvlText w:val=""/>
+      <w:lvlJc w:val="left"/>
+      <w:pPr>
+        <w:ind w:left="4320" w:hanging="360"/>
+      </w:pPr>
+      <w:rPr>
+        <w:rFonts w:ascii="Wingdings" w:hAnsi="Wingdings" w:hint="default"/>
+      </w:rPr>
+    </w:lvl>
+    <w:lvl w:ilvl="6" w:tplc="0C090001" w:tentative="1">
+      <w:start w:val="1"/>
+      <w:numFmt w:val="bullet"/>
+      <w:lvlText w:val=""/>
+      <w:lvlJc w:val="left"/>
+      <w:pPr>
+        <w:ind w:left="5040" w:hanging="360"/>
+      </w:pPr>
+      <w:rPr>
+        <w:rFonts w:ascii="Symbol" w:hAnsi="Symbol" w:hint="default"/>
+      </w:rPr>
+    </w:lvl>
+    <w:lvl w:ilvl="7" w:tplc="0C090003" w:tentative="1">
+      <w:start w:val="1"/>
+      <w:numFmt w:val="bullet"/>
+      <w:lvlText w:val="o"/>
+      <w:lvlJc w:val="left"/>
+      <w:pPr>
+        <w:ind w:left="5760" w:hanging="360"/>
+      </w:pPr>
+      <w:rPr>
+        <w:rFonts w:ascii="Courier New" w:hAnsi="Courier New" w:cs="Courier New" w:hint="default"/>
+      </w:rPr>
+    </w:lvl>
+    <w:lvl w:ilvl="8" w:tplc="0C090005" w:tentative="1">
+      <w:start w:val="1"/>
+      <w:numFmt w:val="bullet"/>
+      <w:lvlText w:val=""/>
+      <w:lvlJc w:val="left"/>
+      <w:pPr>
+        <w:ind w:left="6480" w:hanging="360"/>
+      </w:pPr>
+      <w:rPr>
+        <w:rFonts w:ascii="Wingdings" w:hAnsi="Wingdings" w:hint="default"/>
+      </w:rPr>
+    </w:lvl>
+  </w:abstractNum>
+  <w:abstractNum w:abstractNumId="2" w15:restartNumberingAfterBreak="0">
+    <w:nsid w:val="3F44513E"/>
+    <w:multiLevelType w:val="hybridMultilevel"/>
+    <w:tmpl w:val="FDF07A3C"/>
+    <w:lvl w:ilvl="0" w:tplc="0C090001">
+      <w:start w:val="1"/>
+      <w:numFmt w:val="bullet"/>
+      <w:lvlText w:val=""/>
+      <w:lvlJc w:val="left"/>
+      <w:pPr>
+        <w:ind w:left="720" w:hanging="360"/>
+      </w:pPr>
+      <w:rPr>
+        <w:rFonts w:ascii="Symbol" w:hAnsi="Symbol" w:hint="default"/>
+      </w:rPr>
+    </w:lvl>
+    <w:lvl w:ilvl="1" w:tplc="0C090003">
+      <w:start w:val="1"/>
+      <w:numFmt w:val="bullet"/>
+      <w:lvlText w:val="o"/>
+      <w:lvlJc w:val="left"/>
+      <w:pPr>
+        <w:ind w:left="1440" w:hanging="360"/>
+      </w:pPr>
+      <w:rPr>
+        <w:rFonts w:ascii="Courier New" w:hAnsi="Courier New" w:cs="Courier New" w:hint="default"/>
+      </w:rPr>
+    </w:lvl>
+    <w:lvl w:ilvl="2" w:tplc="0C090005" w:tentative="1">
+      <w:start w:val="1"/>
+      <w:numFmt w:val="bullet"/>
+      <w:lvlText w:val=""/>
+      <w:lvlJc w:val="left"/>
+      <w:pPr>
+        <w:ind w:left="2160" w:hanging="360"/>
+      </w:pPr>
+      <w:rPr>
+        <w:rFonts w:ascii="Wingdings" w:hAnsi="Wingdings" w:hint="default"/>
+      </w:rPr>
+    </w:lvl>
+    <w:lvl w:ilvl="3" w:tplc="0C090001" w:tentative="1">
+      <w:start w:val="1"/>
+      <w:numFmt w:val="bullet"/>
+      <w:lvlText w:val=""/>
+      <w:lvlJc w:val="left"/>
+      <w:pPr>
+        <w:ind w:left="2880" w:hanging="360"/>
+      </w:pPr>
+      <w:rPr>
+        <w:rFonts w:ascii="Symbol" w:hAnsi="Symbol" w:hint="default"/>
+      </w:rPr>
+    </w:lvl>
+    <w:lvl w:ilvl="4" w:tplc="0C090003" w:tentative="1">
+      <w:start w:val="1"/>
+      <w:numFmt w:val="bullet"/>
+      <w:lvlText w:val="o"/>
+      <w:lvlJc w:val="left"/>
+      <w:pPr>
+        <w:ind w:left="3600" w:hanging="360"/>
+      </w:pPr>
+      <w:rPr>
+        <w:rFonts w:ascii="Courier New" w:hAnsi="Courier New" w:cs="Courier New" w:hint="default"/>
+      </w:rPr>
+    </w:lvl>
+    <w:lvl w:ilvl="5" w:tplc="0C090005" w:tentative="1">
+      <w:start w:val="1"/>
+      <w:numFmt w:val="bullet"/>
+      <w:lvlText w:val=""/>
+      <w:lvlJc w:val="left"/>
+      <w:pPr>
+        <w:ind w:left="4320" w:hanging="360"/>
+      </w:pPr>
+      <w:rPr>
+        <w:rFonts w:ascii="Wingdings" w:hAnsi="Wingdings" w:hint="default"/>
+      </w:rPr>
+    </w:lvl>
+    <w:lvl w:ilvl="6" w:tplc="0C090001" w:tentative="1">
+      <w:start w:val="1"/>
+      <w:numFmt w:val="bullet"/>
+      <w:lvlText w:val=""/>
+      <w:lvlJc w:val="left"/>
+      <w:pPr>
+        <w:ind w:left="5040" w:hanging="360"/>
+      </w:pPr>
+      <w:rPr>
+        <w:rFonts w:ascii="Symbol" w:hAnsi="Symbol" w:hint="default"/>
+      </w:rPr>
+    </w:lvl>
+    <w:lvl w:ilvl="7" w:tplc="0C090003" w:tentative="1">
+      <w:start w:val="1"/>
+      <w:numFmt w:val="bullet"/>
+      <w:lvlText w:val="o"/>
+      <w:lvlJc w:val="left"/>
+      <w:pPr>
+        <w:ind w:left="5760" w:hanging="360"/>
+      </w:pPr>
+      <w:rPr>
+        <w:rFonts w:ascii="Courier New" w:hAnsi="Courier New" w:cs="Courier New" w:hint="default"/>
+      </w:rPr>
+    </w:lvl>
+    <w:lvl w:ilvl="8" w:tplc="0C090005" w:tentative="1">
+      <w:start w:val="1"/>
+      <w:numFmt w:val="bullet"/>
+      <w:lvlText w:val=""/>
+      <w:lvlJc w:val="left"/>
+      <w:pPr>
+        <w:ind w:left="6480" w:hanging="360"/>
+      </w:pPr>
+      <w:rPr>
+        <w:rFonts w:ascii="Wingdings" w:hAnsi="Wingdings" w:hint="default"/>
+      </w:rPr>
+    </w:lvl>
+  </w:abstractNum>
+  <w:abstractNum w:abstractNumId="3" w15:restartNumberingAfterBreak="0">
     <w:nsid w:val="45B72EB0"/>
     <w:multiLevelType w:val="hybridMultilevel"/>
     <w:tmpl w:val="A54E2DF4"/>
@@ -715,7 +1639,7 @@
       </w:rPr>
     </w:lvl>
   </w:abstractNum>
-  <w:abstractNum w:abstractNumId="1" w15:restartNumberingAfterBreak="0">
+  <w:abstractNum w:abstractNumId="4" w15:restartNumberingAfterBreak="0">
     <w:nsid w:val="5A3162E2"/>
     <w:multiLevelType w:val="hybridMultilevel"/>
     <w:tmpl w:val="EC5E6ED6"/>
@@ -829,10 +1753,19 @@
     </w:lvl>
   </w:abstractNum>
   <w:num w:numId="1">
-    <w:abstractNumId w:val="1"/>
+    <w:abstractNumId w:val="4"/>
   </w:num>
   <w:num w:numId="2">
+    <w:abstractNumId w:val="3"/>
+  </w:num>
+  <w:num w:numId="3">
     <w:abstractNumId w:val="0"/>
+  </w:num>
+  <w:num w:numId="4">
+    <w:abstractNumId w:val="2"/>
+  </w:num>
+  <w:num w:numId="5">
+    <w:abstractNumId w:val="1"/>
   </w:num>
 </w:numbering>
 </file>
@@ -854,7 +1787,7 @@
       </w:pPr>
     </w:pPrDefault>
   </w:docDefaults>
-  <w:latentStyles w:defLockedState="0" w:defUIPriority="99" w:defSemiHidden="0" w:defUnhideWhenUsed="0" w:defQFormat="0" w:count="375">
+  <w:latentStyles w:defLockedState="0" w:defUIPriority="99" w:defSemiHidden="0" w:defUnhideWhenUsed="0" w:defQFormat="0" w:count="377">
     <w:lsdException w:name="Normal" w:uiPriority="0" w:qFormat="1"/>
     <w:lsdException w:name="heading 1" w:uiPriority="9" w:qFormat="1"/>
     <w:lsdException w:name="heading 2" w:semiHidden="1" w:uiPriority="9" w:unhideWhenUsed="1" w:qFormat="1"/>
@@ -960,7 +1893,6 @@
     <w:lsdException w:name="HTML Sample" w:semiHidden="1" w:unhideWhenUsed="1"/>
     <w:lsdException w:name="HTML Typewriter" w:semiHidden="1" w:unhideWhenUsed="1"/>
     <w:lsdException w:name="HTML Variable" w:semiHidden="1" w:unhideWhenUsed="1"/>
-    <w:lsdException w:name="Normal Table" w:semiHidden="1" w:unhideWhenUsed="1"/>
     <w:lsdException w:name="annotation subject" w:semiHidden="1" w:unhideWhenUsed="1"/>
     <w:lsdException w:name="No List" w:semiHidden="1" w:unhideWhenUsed="1"/>
     <w:lsdException w:name="Outline List 1" w:semiHidden="1" w:unhideWhenUsed="1"/>
@@ -1006,11 +1938,9 @@
     <w:lsdException w:name="Table Subtle 1" w:semiHidden="1" w:unhideWhenUsed="1"/>
     <w:lsdException w:name="Table Subtle 2" w:semiHidden="1" w:unhideWhenUsed="1"/>
     <w:lsdException w:name="Table Web 1" w:semiHidden="1" w:unhideWhenUsed="1"/>
-    <w:lsdException w:name="Table Web 2" w:semiHidden="1" w:unhideWhenUsed="1"/>
     <w:lsdException w:name="Table Web 3" w:semiHidden="1" w:unhideWhenUsed="1"/>
     <w:lsdException w:name="Balloon Text" w:semiHidden="1" w:unhideWhenUsed="1"/>
     <w:lsdException w:name="Table Grid" w:uiPriority="39"/>
-    <w:lsdException w:name="Table Theme" w:semiHidden="1" w:unhideWhenUsed="1"/>
     <w:lsdException w:name="Placeholder Text" w:semiHidden="1"/>
     <w:lsdException w:name="No Spacing" w:uiPriority="1" w:qFormat="1"/>
     <w:lsdException w:name="Light Shading" w:uiPriority="60"/>
@@ -1230,6 +2160,8 @@
     <w:lsdException w:name="Smart Hyperlink" w:semiHidden="1" w:unhideWhenUsed="1"/>
     <w:lsdException w:name="Hashtag" w:semiHidden="1" w:unhideWhenUsed="1"/>
     <w:lsdException w:name="Unresolved Mention" w:semiHidden="1" w:unhideWhenUsed="1"/>
+    <w:lsdException w:name="Smart Link" w:semiHidden="1" w:unhideWhenUsed="1"/>
+    <w:lsdException w:name="Smart Link Error" w:semiHidden="1" w:unhideWhenUsed="1"/>
   </w:latentStyles>
   <w:style w:type="paragraph" w:default="1" w:styleId="Normal">
     <w:name w:val="Normal"/>

</xml_diff>

<commit_message>
Added references and code created for assignment 3
</commit_message>
<xml_diff>
--- a/INFT3960Report.docx
+++ b/INFT3960Report.docx
@@ -70,7 +70,16 @@
                         <w:sz w:val="88"/>
                         <w:szCs w:val="88"/>
                       </w:rPr>
-                      <w:t>INFT3960 Assignment 2</w:t>
+                      <w:t xml:space="preserve">INFT3960 Assignment </w:t>
+                    </w:r>
+                    <w:r>
+                      <w:rPr>
+                        <w:rFonts w:asciiTheme="majorHAnsi" w:eastAsiaTheme="majorEastAsia" w:hAnsiTheme="majorHAnsi" w:cstheme="majorBidi"/>
+                        <w:color w:val="4472C4" w:themeColor="accent1"/>
+                        <w:sz w:val="88"/>
+                        <w:szCs w:val="88"/>
+                      </w:rPr>
+                      <w:t>3</w:t>
                     </w:r>
                   </w:p>
                 </w:sdtContent>
@@ -149,7 +158,7 @@
                     <w:docPart w:val="61B3814EA2744998A4246214F1C4E62F"/>
                   </w:placeholder>
                   <w:dataBinding w:prefixMappings="xmlns:ns0='http://schemas.microsoft.com/office/2006/coverPageProps'" w:xpath="/ns0:CoverPageProperties[1]/ns0:PublishDate[1]" w:storeItemID="{55AF091B-3C7A-41E3-B477-F2FDAA23CFDA}"/>
-                  <w:date w:fullDate="2019-09-12T00:00:00Z">
+                  <w:date w:fullDate="2019-10-26T00:00:00Z">
                     <w:dateFormat w:val="M-d-yyyy"/>
                     <w:lid w:val="en-US"/>
                     <w:storeMappedDataAs w:val="dateTime"/>
@@ -173,7 +182,7 @@
                         <w:sz w:val="28"/>
                         <w:szCs w:val="28"/>
                       </w:rPr>
-                      <w:t>9-12-2019</w:t>
+                      <w:t>10-26-2019</w:t>
                     </w:r>
                   </w:p>
                 </w:sdtContent>
@@ -1115,13 +1124,8 @@
       <w:r>
         <w:t xml:space="preserve"> </w:t>
       </w:r>
-      <w:proofErr w:type="gramStart"/>
-      <w:r>
-        <w:t>Update(</w:t>
-      </w:r>
-      <w:proofErr w:type="gramEnd"/>
-      <w:r>
-        <w:t xml:space="preserve">) </w:t>
+      <w:r>
+        <w:t xml:space="preserve">Update() </w:t>
       </w:r>
       <w:r>
         <w:t>(line 24</w:t>
@@ -1213,23 +1217,10 @@
         <w:t xml:space="preserve"> script files</w:t>
       </w:r>
       <w:r>
-        <w:t xml:space="preserve"> (OnCollisionEnter2</w:t>
-      </w:r>
-      <w:proofErr w:type="gramStart"/>
-      <w:r>
-        <w:t>D(</w:t>
-      </w:r>
-      <w:proofErr w:type="gramEnd"/>
-      <w:r>
-        <w:t>))</w:t>
-      </w:r>
-      <w:r>
-        <w:t>. The collider is only intended to detect collisions betw</w:t>
-      </w:r>
-      <w:bookmarkStart w:id="3" w:name="_GoBack"/>
-      <w:bookmarkEnd w:id="3"/>
-      <w:r>
-        <w:t xml:space="preserve">een the enemy and the ground tiles. </w:t>
+        <w:t xml:space="preserve"> (OnCollisionEnter2D())</w:t>
+      </w:r>
+      <w:r>
+        <w:t xml:space="preserve">. The collider is only intended to detect collisions between the enemy and the ground tiles. </w:t>
       </w:r>
     </w:p>
     <w:p>
@@ -1257,23 +1248,7 @@
       </w:r>
       <w:proofErr w:type="spellEnd"/>
       <w:r>
-        <w:t xml:space="preserve"> scripts. This was used to prevent the player losing multiple lives in a very short </w:t>
-      </w:r>
-      <w:proofErr w:type="gramStart"/>
-      <w:r>
-        <w:t>period of time</w:t>
-      </w:r>
-      <w:proofErr w:type="gramEnd"/>
-      <w:r>
-        <w:t xml:space="preserve">. It also prevents the player from losing lives when the enemy </w:t>
-      </w:r>
-      <w:proofErr w:type="gramStart"/>
-      <w:r>
-        <w:t>makes contact with</w:t>
-      </w:r>
-      <w:proofErr w:type="gramEnd"/>
-      <w:r>
-        <w:t xml:space="preserve"> more than one of the player’s colliders at the same time. </w:t>
+        <w:t xml:space="preserve"> scripts. This was used to prevent the player losing multiple lives in a very short period of time. It also prevents the player from losing lives when the enemy makes contact with more than one of the player’s colliders at the same time. </w:t>
       </w:r>
     </w:p>
     <w:p>
@@ -1347,6 +1322,159 @@
         <w:t>PauseMenu.cs</w:t>
       </w:r>
       <w:proofErr w:type="spellEnd"/>
+    </w:p>
+    <w:p>
+      <w:pPr>
+        <w:pStyle w:val="Heading3"/>
+      </w:pPr>
+      <w:r>
+        <w:t>Assignment 3</w:t>
+      </w:r>
+    </w:p>
+    <w:p>
+      <w:pPr>
+        <w:pStyle w:val="ListParagraph"/>
+        <w:numPr>
+          <w:ilvl w:val="0"/>
+          <w:numId w:val="4"/>
+        </w:numPr>
+      </w:pPr>
+      <w:r>
+        <w:t>Created the Level 3 Scene</w:t>
+      </w:r>
+    </w:p>
+    <w:p>
+      <w:pPr>
+        <w:pStyle w:val="ListParagraph"/>
+        <w:numPr>
+          <w:ilvl w:val="0"/>
+          <w:numId w:val="4"/>
+        </w:numPr>
+      </w:pPr>
+      <w:r>
+        <w:t xml:space="preserve">Created the timer for Level 3 in </w:t>
+      </w:r>
+      <w:proofErr w:type="spellStart"/>
+      <w:r>
+        <w:t>gameMaster.cs</w:t>
+      </w:r>
+      <w:proofErr w:type="spellEnd"/>
+      <w:r>
+        <w:t xml:space="preserve"> including </w:t>
+      </w:r>
+      <w:proofErr w:type="spellStart"/>
+      <w:r>
+        <w:t>countDownTimer</w:t>
+      </w:r>
+      <w:proofErr w:type="spellEnd"/>
+      <w:r>
+        <w:t xml:space="preserve"> method and lines 43 – 47</w:t>
+      </w:r>
+    </w:p>
+    <w:p>
+      <w:pPr>
+        <w:pStyle w:val="ListParagraph"/>
+        <w:numPr>
+          <w:ilvl w:val="0"/>
+          <w:numId w:val="4"/>
+        </w:numPr>
+      </w:pPr>
+      <w:r>
+        <w:t xml:space="preserve">Created the </w:t>
+      </w:r>
+      <w:proofErr w:type="spellStart"/>
+      <w:r>
+        <w:t>BaccyShootAI.cs</w:t>
+      </w:r>
+      <w:proofErr w:type="spellEnd"/>
+      <w:r>
+        <w:t xml:space="preserve"> Script including Spit (line 41) and Update methods</w:t>
+      </w:r>
+    </w:p>
+    <w:p>
+      <w:pPr>
+        <w:pStyle w:val="ListParagraph"/>
+        <w:numPr>
+          <w:ilvl w:val="0"/>
+          <w:numId w:val="4"/>
+        </w:numPr>
+      </w:pPr>
+      <w:r>
+        <w:t xml:space="preserve">Fixed </w:t>
+      </w:r>
+      <w:proofErr w:type="spellStart"/>
+      <w:r>
+        <w:t>Ery</w:t>
+      </w:r>
+      <w:proofErr w:type="spellEnd"/>
+      <w:r>
+        <w:t xml:space="preserve"> animation bugs such as hurt animation not always playing.</w:t>
+      </w:r>
+    </w:p>
+    <w:p>
+      <w:pPr>
+        <w:pStyle w:val="ListParagraph"/>
+        <w:numPr>
+          <w:ilvl w:val="0"/>
+          <w:numId w:val="4"/>
+        </w:numPr>
+      </w:pPr>
+      <w:r>
+        <w:t xml:space="preserve">Made </w:t>
+      </w:r>
+      <w:proofErr w:type="spellStart"/>
+      <w:r>
+        <w:t>Ery</w:t>
+      </w:r>
+      <w:proofErr w:type="spellEnd"/>
+      <w:r>
+        <w:t xml:space="preserve"> turn </w:t>
+      </w:r>
+      <w:r>
+        <w:t>semitransparent</w:t>
+      </w:r>
+      <w:r>
+        <w:t xml:space="preserve"> when hurt to indicate invulnerability in </w:t>
+      </w:r>
+      <w:proofErr w:type="spellStart"/>
+      <w:r>
+        <w:t>PlayerMovement.cs</w:t>
+      </w:r>
+      <w:proofErr w:type="spellEnd"/>
+      <w:r>
+        <w:t xml:space="preserve"> (line 48 - 58)</w:t>
+      </w:r>
+      <w:bookmarkStart w:id="3" w:name="_GoBack"/>
+      <w:bookmarkEnd w:id="3"/>
+    </w:p>
+    <w:p>
+      <w:pPr>
+        <w:pStyle w:val="ListParagraph"/>
+        <w:numPr>
+          <w:ilvl w:val="0"/>
+          <w:numId w:val="4"/>
+        </w:numPr>
+      </w:pPr>
+      <w:r>
+        <w:t xml:space="preserve">Added the </w:t>
+      </w:r>
+      <w:r>
+        <w:t>v</w:t>
+      </w:r>
+      <w:r>
+        <w:t xml:space="preserve">olume slider in the options menu including the </w:t>
+      </w:r>
+      <w:proofErr w:type="spellStart"/>
+      <w:r>
+        <w:t>SetVolume.cs</w:t>
+      </w:r>
+      <w:proofErr w:type="spellEnd"/>
+      <w:r>
+        <w:t xml:space="preserve"> script</w:t>
+      </w:r>
+      <w:r>
+        <w:t>.</w:t>
+      </w:r>
     </w:p>
     <w:p>
       <w:pPr>
@@ -1511,6 +1639,7 @@
         </w:numPr>
       </w:pPr>
       <w:r>
+        <w:lastRenderedPageBreak/>
         <w:t>Created camera follow script (</w:t>
       </w:r>
       <w:proofErr w:type="spellStart"/>
@@ -1568,15 +1697,7 @@
         <w:t xml:space="preserve"> and CharacterController2D.cs</w:t>
       </w:r>
       <w:r>
-        <w:t xml:space="preserve"> OnTriggerEnter2</w:t>
-      </w:r>
-      <w:proofErr w:type="gramStart"/>
-      <w:r>
-        <w:t>D(</w:t>
-      </w:r>
-      <w:proofErr w:type="gramEnd"/>
-      <w:r>
-        <w:t>)</w:t>
+        <w:t xml:space="preserve"> OnTriggerEnter2D()</w:t>
       </w:r>
       <w:r>
         <w:t xml:space="preserve">). Code was referenced from the following </w:t>
@@ -1614,7 +1735,6 @@
         </w:numPr>
       </w:pPr>
       <w:r>
-        <w:lastRenderedPageBreak/>
         <w:t xml:space="preserve">Added sound effects to the game using </w:t>
       </w:r>
       <w:r>
@@ -2070,6 +2190,83 @@
     </w:p>
     <w:p>
       <w:pPr>
+        <w:pStyle w:val="Heading3"/>
+      </w:pPr>
+      <w:r>
+        <w:lastRenderedPageBreak/>
+        <w:t>Assignment 3</w:t>
+      </w:r>
+    </w:p>
+    <w:p>
+      <w:pPr>
+        <w:pStyle w:val="ListParagraph"/>
+        <w:numPr>
+          <w:ilvl w:val="0"/>
+          <w:numId w:val="10"/>
+        </w:numPr>
+      </w:pPr>
+      <w:r>
+        <w:t xml:space="preserve">Implemented </w:t>
+      </w:r>
+      <w:proofErr w:type="spellStart"/>
+      <w:r>
+        <w:t>ashblue’s</w:t>
+      </w:r>
+      <w:proofErr w:type="spellEnd"/>
+      <w:r>
+        <w:t xml:space="preserve"> </w:t>
+      </w:r>
+      <w:proofErr w:type="spellStart"/>
+      <w:r>
+        <w:t>NormalizeSlope</w:t>
+      </w:r>
+      <w:proofErr w:type="spellEnd"/>
+      <w:r>
+        <w:t xml:space="preserve"> method in CharacterController2D.cs (lines 72 and 164</w:t>
+      </w:r>
+      <w:r>
+        <w:t>-185</w:t>
+      </w:r>
+      <w:r>
+        <w:t>):</w:t>
+      </w:r>
+    </w:p>
+    <w:p>
+      <w:pPr>
+        <w:pStyle w:val="ListParagraph"/>
+      </w:pPr>
+      <w:hyperlink r:id="rId23" w:history="1">
+        <w:r>
+          <w:rPr>
+            <w:rStyle w:val="Hyperlink"/>
+          </w:rPr>
+          <w:t>https://gist.github.com/ashblue/5b3dafdc0a09eea729b7</w:t>
+        </w:r>
+      </w:hyperlink>
+    </w:p>
+    <w:p>
+      <w:pPr>
+        <w:pStyle w:val="ListParagraph"/>
+      </w:pPr>
+      <w:r>
+        <w:t xml:space="preserve">Modified some values to suit </w:t>
+      </w:r>
+      <w:proofErr w:type="spellStart"/>
+      <w:r>
+        <w:t>Ery</w:t>
+      </w:r>
+      <w:proofErr w:type="spellEnd"/>
+      <w:r>
+        <w:t>. The code improves movement on slope such as preventing sliding down slopes and keeps the character grounded.</w:t>
+      </w:r>
+    </w:p>
+    <w:p>
+      <w:r>
+        <w:br w:type="page"/>
+      </w:r>
+    </w:p>
+    <w:p>
+      <w:pPr>
         <w:pStyle w:val="Heading1"/>
       </w:pPr>
       <w:bookmarkStart w:id="7" w:name="_Toc19197296"/>
@@ -2084,6 +2281,101 @@
         <w:pStyle w:val="Heading2"/>
       </w:pPr>
       <w:bookmarkStart w:id="8" w:name="_Toc19197297"/>
+      <w:r>
+        <w:t>Assets Jacobus Created (Assignment 3)</w:t>
+      </w:r>
+    </w:p>
+    <w:p>
+      <w:pPr>
+        <w:rPr>
+          <w:b/>
+        </w:rPr>
+      </w:pPr>
+      <w:r>
+        <w:rPr>
+          <w:b/>
+        </w:rPr>
+        <w:t>Sound effects were created using BFXR:</w:t>
+      </w:r>
+      <w:r>
+        <w:rPr>
+          <w:b/>
+        </w:rPr>
+        <w:t xml:space="preserve"> </w:t>
+      </w:r>
+      <w:hyperlink r:id="rId24" w:history="1">
+        <w:r>
+          <w:rPr>
+            <w:rStyle w:val="Hyperlink"/>
+            <w:b/>
+          </w:rPr>
+          <w:t>https://www.bfxr.net/</w:t>
+        </w:r>
+      </w:hyperlink>
+    </w:p>
+    <w:p>
+      <w:pPr>
+        <w:pStyle w:val="ListParagraph"/>
+        <w:numPr>
+          <w:ilvl w:val="0"/>
+          <w:numId w:val="5"/>
+        </w:numPr>
+        <w:rPr>
+          <w:b/>
+          <w:color w:val="0563C1" w:themeColor="hyperlink"/>
+          <w:u w:val="single"/>
+        </w:rPr>
+      </w:pPr>
+      <w:r>
+        <w:t>New wbc.wav - sound made when a white blood cell is picked up</w:t>
+      </w:r>
+    </w:p>
+    <w:p>
+      <w:pPr>
+        <w:pStyle w:val="ListParagraph"/>
+        <w:numPr>
+          <w:ilvl w:val="0"/>
+          <w:numId w:val="10"/>
+        </w:numPr>
+      </w:pPr>
+      <w:r>
+        <w:t xml:space="preserve">Renamed </w:t>
+      </w:r>
+      <w:r>
+        <w:t>pickUpScore.wav – sound made when picking up blue score pickups</w:t>
+      </w:r>
+      <w:r>
+        <w:t xml:space="preserve"> (used to be PickUpWBC.wav)</w:t>
+      </w:r>
+    </w:p>
+    <w:p>
+      <w:pPr>
+        <w:pStyle w:val="ListParagraph"/>
+        <w:numPr>
+          <w:ilvl w:val="0"/>
+          <w:numId w:val="10"/>
+        </w:numPr>
+      </w:pPr>
+      <w:r>
+        <w:t>platelet.wav - sound made when picking up platelets</w:t>
+      </w:r>
+    </w:p>
+    <w:p>
+      <w:pPr>
+        <w:pStyle w:val="ListParagraph"/>
+        <w:numPr>
+          <w:ilvl w:val="0"/>
+          <w:numId w:val="10"/>
+        </w:numPr>
+      </w:pPr>
+      <w:r>
+        <w:t>oxy.wav – sound made when picking up oxygen infusions</w:t>
+      </w:r>
+    </w:p>
+    <w:p>
+      <w:pPr>
+        <w:pStyle w:val="Heading2"/>
+      </w:pPr>
       <w:r>
         <w:t>Assets Francois Created</w:t>
       </w:r>
@@ -2102,7 +2394,7 @@
         </w:rPr>
         <w:t xml:space="preserve">Sound effects were created using BFXR: </w:t>
       </w:r>
-      <w:hyperlink r:id="rId23" w:history="1">
+      <w:hyperlink r:id="rId25" w:history="1">
         <w:r>
           <w:rPr>
             <w:rStyle w:val="Hyperlink"/>
@@ -2304,7 +2596,7 @@
                           </pic:cNvPicPr>
                         </pic:nvPicPr>
                         <pic:blipFill>
-                          <a:blip r:embed="rId24">
+                          <a:blip r:embed="rId26">
                             <a:extLst>
                               <a:ext uri="{28A0092B-C50C-407E-A947-70E740481C1C}">
                                 <a14:useLocalDpi xmlns:a14="http://schemas.microsoft.com/office/drawing/2010/main" val="0"/>
@@ -2380,7 +2672,7 @@
                           </pic:cNvPicPr>
                         </pic:nvPicPr>
                         <pic:blipFill>
-                          <a:blip r:embed="rId25">
+                          <a:blip r:embed="rId27">
                             <a:extLst>
                               <a:ext uri="{28A0092B-C50C-407E-A947-70E740481C1C}">
                                 <a14:useLocalDpi xmlns:a14="http://schemas.microsoft.com/office/drawing/2010/main" val="0"/>
@@ -2456,7 +2748,7 @@
                           </pic:cNvPicPr>
                         </pic:nvPicPr>
                         <pic:blipFill>
-                          <a:blip r:embed="rId26">
+                          <a:blip r:embed="rId28">
                             <a:extLst>
                               <a:ext uri="{28A0092B-C50C-407E-A947-70E740481C1C}">
                                 <a14:useLocalDpi xmlns:a14="http://schemas.microsoft.com/office/drawing/2010/main" val="0"/>
@@ -2532,7 +2824,7 @@
                           </pic:cNvPicPr>
                         </pic:nvPicPr>
                         <pic:blipFill>
-                          <a:blip r:embed="rId27">
+                          <a:blip r:embed="rId29">
                             <a:extLst>
                               <a:ext uri="{28A0092B-C50C-407E-A947-70E740481C1C}">
                                 <a14:useLocalDpi xmlns:a14="http://schemas.microsoft.com/office/drawing/2010/main" val="0"/>
@@ -2608,7 +2900,7 @@
                           </pic:cNvPicPr>
                         </pic:nvPicPr>
                         <pic:blipFill>
-                          <a:blip r:embed="rId28">
+                          <a:blip r:embed="rId30">
                             <a:extLst>
                               <a:ext uri="{28A0092B-C50C-407E-A947-70E740481C1C}">
                                 <a14:useLocalDpi xmlns:a14="http://schemas.microsoft.com/office/drawing/2010/main" val="0"/>
@@ -2688,7 +2980,7 @@
                           </pic:cNvPicPr>
                         </pic:nvPicPr>
                         <pic:blipFill>
-                          <a:blip r:embed="rId29">
+                          <a:blip r:embed="rId31">
                             <a:extLst>
                               <a:ext uri="{28A0092B-C50C-407E-A947-70E740481C1C}">
                                 <a14:useLocalDpi xmlns:a14="http://schemas.microsoft.com/office/drawing/2010/main" val="0"/>
@@ -2761,7 +3053,7 @@
         </w:rPr>
         <w:t xml:space="preserve">Assets modified from the source: </w:t>
       </w:r>
-      <w:hyperlink r:id="rId30" w:history="1">
+      <w:hyperlink r:id="rId32" w:history="1">
         <w:r>
           <w:rPr>
             <w:rStyle w:val="Hyperlink"/>
@@ -2845,7 +3137,7 @@
                           </pic:cNvPicPr>
                         </pic:nvPicPr>
                         <pic:blipFill>
-                          <a:blip r:embed="rId31">
+                          <a:blip r:embed="rId33">
                             <a:extLst>
                               <a:ext uri="{28A0092B-C50C-407E-A947-70E740481C1C}">
                                 <a14:useLocalDpi xmlns:a14="http://schemas.microsoft.com/office/drawing/2010/main" val="0"/>
@@ -2899,7 +3191,7 @@
                           </pic:cNvPicPr>
                         </pic:nvPicPr>
                         <pic:blipFill>
-                          <a:blip r:embed="rId32">
+                          <a:blip r:embed="rId34">
                             <a:extLst>
                               <a:ext uri="{28A0092B-C50C-407E-A947-70E740481C1C}">
                                 <a14:useLocalDpi xmlns:a14="http://schemas.microsoft.com/office/drawing/2010/main" val="0"/>
@@ -2953,7 +3245,7 @@
                           </pic:cNvPicPr>
                         </pic:nvPicPr>
                         <pic:blipFill>
-                          <a:blip r:embed="rId33">
+                          <a:blip r:embed="rId35">
                             <a:extLst>
                               <a:ext uri="{28A0092B-C50C-407E-A947-70E740481C1C}">
                                 <a14:useLocalDpi xmlns:a14="http://schemas.microsoft.com/office/drawing/2010/main" val="0"/>
@@ -3065,7 +3357,7 @@
                           </pic:cNvPicPr>
                         </pic:nvPicPr>
                         <pic:blipFill>
-                          <a:blip r:embed="rId34">
+                          <a:blip r:embed="rId36">
                             <a:extLst>
                               <a:ext uri="{28A0092B-C50C-407E-A947-70E740481C1C}">
                                 <a14:useLocalDpi xmlns:a14="http://schemas.microsoft.com/office/drawing/2010/main" val="0"/>
@@ -3119,7 +3411,7 @@
                           </pic:cNvPicPr>
                         </pic:nvPicPr>
                         <pic:blipFill>
-                          <a:blip r:embed="rId35">
+                          <a:blip r:embed="rId37">
                             <a:extLst>
                               <a:ext uri="{28A0092B-C50C-407E-A947-70E740481C1C}">
                                 <a14:useLocalDpi xmlns:a14="http://schemas.microsoft.com/office/drawing/2010/main" val="0"/>
@@ -3173,7 +3465,7 @@
                           </pic:cNvPicPr>
                         </pic:nvPicPr>
                         <pic:blipFill>
-                          <a:blip r:embed="rId36">
+                          <a:blip r:embed="rId38">
                             <a:extLst>
                               <a:ext uri="{28A0092B-C50C-407E-A947-70E740481C1C}">
                                 <a14:useLocalDpi xmlns:a14="http://schemas.microsoft.com/office/drawing/2010/main" val="0"/>
@@ -3262,7 +3554,7 @@
                           </pic:cNvPicPr>
                         </pic:nvPicPr>
                         <pic:blipFill>
-                          <a:blip r:embed="rId37">
+                          <a:blip r:embed="rId39">
                             <a:extLst>
                               <a:ext uri="{28A0092B-C50C-407E-A947-70E740481C1C}">
                                 <a14:useLocalDpi xmlns:a14="http://schemas.microsoft.com/office/drawing/2010/main" val="0"/>
@@ -3316,7 +3608,7 @@
                           </pic:cNvPicPr>
                         </pic:nvPicPr>
                         <pic:blipFill>
-                          <a:blip r:embed="rId38">
+                          <a:blip r:embed="rId40">
                             <a:extLst>
                               <a:ext uri="{28A0092B-C50C-407E-A947-70E740481C1C}">
                                 <a14:useLocalDpi xmlns:a14="http://schemas.microsoft.com/office/drawing/2010/main" val="0"/>
@@ -3370,7 +3662,7 @@
                           </pic:cNvPicPr>
                         </pic:nvPicPr>
                         <pic:blipFill>
-                          <a:blip r:embed="rId39">
+                          <a:blip r:embed="rId41">
                             <a:extLst>
                               <a:ext uri="{28A0092B-C50C-407E-A947-70E740481C1C}">
                                 <a14:useLocalDpi xmlns:a14="http://schemas.microsoft.com/office/drawing/2010/main" val="0"/>
@@ -3453,7 +3745,7 @@
                           </pic:cNvPicPr>
                         </pic:nvPicPr>
                         <pic:blipFill>
-                          <a:blip r:embed="rId40">
+                          <a:blip r:embed="rId42">
                             <a:extLst>
                               <a:ext uri="{28A0092B-C50C-407E-A947-70E740481C1C}">
                                 <a14:useLocalDpi xmlns:a14="http://schemas.microsoft.com/office/drawing/2010/main" val="0"/>
@@ -3507,7 +3799,7 @@
                           </pic:cNvPicPr>
                         </pic:nvPicPr>
                         <pic:blipFill>
-                          <a:blip r:embed="rId41">
+                          <a:blip r:embed="rId43">
                             <a:extLst>
                               <a:ext uri="{28A0092B-C50C-407E-A947-70E740481C1C}">
                                 <a14:useLocalDpi xmlns:a14="http://schemas.microsoft.com/office/drawing/2010/main" val="0"/>
@@ -3561,7 +3853,7 @@
                           </pic:cNvPicPr>
                         </pic:nvPicPr>
                         <pic:blipFill>
-                          <a:blip r:embed="rId42">
+                          <a:blip r:embed="rId44">
                             <a:extLst>
                               <a:ext uri="{28A0092B-C50C-407E-A947-70E740481C1C}">
                                 <a14:useLocalDpi xmlns:a14="http://schemas.microsoft.com/office/drawing/2010/main" val="0"/>
@@ -3644,7 +3936,7 @@
                           </pic:cNvPicPr>
                         </pic:nvPicPr>
                         <pic:blipFill>
-                          <a:blip r:embed="rId43">
+                          <a:blip r:embed="rId45">
                             <a:extLst>
                               <a:ext uri="{28A0092B-C50C-407E-A947-70E740481C1C}">
                                 <a14:useLocalDpi xmlns:a14="http://schemas.microsoft.com/office/drawing/2010/main" val="0"/>
@@ -3698,7 +3990,7 @@
                           </pic:cNvPicPr>
                         </pic:nvPicPr>
                         <pic:blipFill>
-                          <a:blip r:embed="rId44">
+                          <a:blip r:embed="rId46">
                             <a:extLst>
                               <a:ext uri="{28A0092B-C50C-407E-A947-70E740481C1C}">
                                 <a14:useLocalDpi xmlns:a14="http://schemas.microsoft.com/office/drawing/2010/main" val="0"/>
@@ -3752,7 +4044,7 @@
                           </pic:cNvPicPr>
                         </pic:nvPicPr>
                         <pic:blipFill>
-                          <a:blip r:embed="rId45">
+                          <a:blip r:embed="rId47">
                             <a:extLst>
                               <a:ext uri="{28A0092B-C50C-407E-A947-70E740481C1C}">
                                 <a14:useLocalDpi xmlns:a14="http://schemas.microsoft.com/office/drawing/2010/main" val="0"/>
@@ -3854,7 +4146,7 @@
                           </pic:cNvPicPr>
                         </pic:nvPicPr>
                         <pic:blipFill>
-                          <a:blip r:embed="rId46">
+                          <a:blip r:embed="rId48">
                             <a:extLst>
                               <a:ext uri="{28A0092B-C50C-407E-A947-70E740481C1C}">
                                 <a14:useLocalDpi xmlns:a14="http://schemas.microsoft.com/office/drawing/2010/main" val="0"/>
@@ -3908,7 +4200,7 @@
                           </pic:cNvPicPr>
                         </pic:nvPicPr>
                         <pic:blipFill>
-                          <a:blip r:embed="rId47">
+                          <a:blip r:embed="rId49">
                             <a:extLst>
                               <a:ext uri="{28A0092B-C50C-407E-A947-70E740481C1C}">
                                 <a14:useLocalDpi xmlns:a14="http://schemas.microsoft.com/office/drawing/2010/main" val="0"/>
@@ -3962,7 +4254,7 @@
                           </pic:cNvPicPr>
                         </pic:nvPicPr>
                         <pic:blipFill>
-                          <a:blip r:embed="rId48">
+                          <a:blip r:embed="rId50">
                             <a:extLst>
                               <a:ext uri="{28A0092B-C50C-407E-A947-70E740481C1C}">
                                 <a14:useLocalDpi xmlns:a14="http://schemas.microsoft.com/office/drawing/2010/main" val="0"/>
@@ -4045,7 +4337,7 @@
                           </pic:cNvPicPr>
                         </pic:nvPicPr>
                         <pic:blipFill>
-                          <a:blip r:embed="rId49">
+                          <a:blip r:embed="rId51">
                             <a:extLst>
                               <a:ext uri="{28A0092B-C50C-407E-A947-70E740481C1C}">
                                 <a14:useLocalDpi xmlns:a14="http://schemas.microsoft.com/office/drawing/2010/main" val="0"/>
@@ -4099,7 +4391,7 @@
                           </pic:cNvPicPr>
                         </pic:nvPicPr>
                         <pic:blipFill>
-                          <a:blip r:embed="rId50">
+                          <a:blip r:embed="rId52">
                             <a:extLst>
                               <a:ext uri="{28A0092B-C50C-407E-A947-70E740481C1C}">
                                 <a14:useLocalDpi xmlns:a14="http://schemas.microsoft.com/office/drawing/2010/main" val="0"/>
@@ -4153,7 +4445,7 @@
                           </pic:cNvPicPr>
                         </pic:nvPicPr>
                         <pic:blipFill>
-                          <a:blip r:embed="rId51">
+                          <a:blip r:embed="rId53">
                             <a:extLst>
                               <a:ext uri="{28A0092B-C50C-407E-A947-70E740481C1C}">
                                 <a14:useLocalDpi xmlns:a14="http://schemas.microsoft.com/office/drawing/2010/main" val="0"/>
@@ -4236,7 +4528,7 @@
                           </pic:cNvPicPr>
                         </pic:nvPicPr>
                         <pic:blipFill>
-                          <a:blip r:embed="rId52">
+                          <a:blip r:embed="rId54">
                             <a:extLst>
                               <a:ext uri="{28A0092B-C50C-407E-A947-70E740481C1C}">
                                 <a14:useLocalDpi xmlns:a14="http://schemas.microsoft.com/office/drawing/2010/main" val="0"/>
@@ -4290,7 +4582,7 @@
                           </pic:cNvPicPr>
                         </pic:nvPicPr>
                         <pic:blipFill>
-                          <a:blip r:embed="rId53">
+                          <a:blip r:embed="rId55">
                             <a:extLst>
                               <a:ext uri="{28A0092B-C50C-407E-A947-70E740481C1C}">
                                 <a14:useLocalDpi xmlns:a14="http://schemas.microsoft.com/office/drawing/2010/main" val="0"/>
@@ -4344,7 +4636,7 @@
                           </pic:cNvPicPr>
                         </pic:nvPicPr>
                         <pic:blipFill>
-                          <a:blip r:embed="rId54">
+                          <a:blip r:embed="rId56">
                             <a:extLst>
                               <a:ext uri="{28A0092B-C50C-407E-A947-70E740481C1C}">
                                 <a14:useLocalDpi xmlns:a14="http://schemas.microsoft.com/office/drawing/2010/main" val="0"/>
@@ -4441,7 +4733,7 @@
                           </pic:cNvPicPr>
                         </pic:nvPicPr>
                         <pic:blipFill>
-                          <a:blip r:embed="rId55">
+                          <a:blip r:embed="rId57">
                             <a:extLst>
                               <a:ext uri="{28A0092B-C50C-407E-A947-70E740481C1C}">
                                 <a14:useLocalDpi xmlns:a14="http://schemas.microsoft.com/office/drawing/2010/main" val="0"/>
@@ -4495,7 +4787,7 @@
                           </pic:cNvPicPr>
                         </pic:nvPicPr>
                         <pic:blipFill>
-                          <a:blip r:embed="rId56">
+                          <a:blip r:embed="rId58">
                             <a:extLst>
                               <a:ext uri="{28A0092B-C50C-407E-A947-70E740481C1C}">
                                 <a14:useLocalDpi xmlns:a14="http://schemas.microsoft.com/office/drawing/2010/main" val="0"/>
@@ -4585,7 +4877,7 @@
       <w:r>
         <w:t xml:space="preserve"> </w:t>
       </w:r>
-      <w:hyperlink r:id="rId57" w:history="1">
+      <w:hyperlink r:id="rId59" w:history="1">
         <w:r>
           <w:rPr>
             <w:rStyle w:val="Hyperlink"/>
@@ -4685,7 +4977,7 @@
                           </pic:cNvPicPr>
                         </pic:nvPicPr>
                         <pic:blipFill>
-                          <a:blip r:embed="rId58">
+                          <a:blip r:embed="rId60">
                             <a:extLst>
                               <a:ext uri="{28A0092B-C50C-407E-A947-70E740481C1C}">
                                 <a14:useLocalDpi xmlns:a14="http://schemas.microsoft.com/office/drawing/2010/main" val="0"/>
@@ -4739,7 +5031,7 @@
                           </pic:cNvPicPr>
                         </pic:nvPicPr>
                         <pic:blipFill>
-                          <a:blip r:embed="rId59">
+                          <a:blip r:embed="rId61">
                             <a:extLst>
                               <a:ext uri="{28A0092B-C50C-407E-A947-70E740481C1C}">
                                 <a14:useLocalDpi xmlns:a14="http://schemas.microsoft.com/office/drawing/2010/main" val="0"/>
@@ -4776,8 +5068,8 @@
     </w:tbl>
     <w:p/>
     <w:sectPr>
-      <w:headerReference w:type="default" r:id="rId60"/>
-      <w:footerReference w:type="default" r:id="rId61"/>
+      <w:headerReference w:type="default" r:id="rId62"/>
+      <w:footerReference w:type="default" r:id="rId63"/>
       <w:pgSz w:w="11906" w:h="16838"/>
       <w:pgMar w:top="1440" w:right="1440" w:bottom="1440" w:left="1440" w:header="708" w:footer="708" w:gutter="0"/>
       <w:pgNumType w:start="0"/>
@@ -5364,7 +5656,7 @@
   <w:abstractNum w:abstractNumId="4" w15:restartNumberingAfterBreak="0">
     <w:nsid w:val="3F44513E"/>
     <w:multiLevelType w:val="hybridMultilevel"/>
-    <w:tmpl w:val="FDF07A3C"/>
+    <w:tmpl w:val="B73AB586"/>
     <w:lvl w:ilvl="0" w:tplc="0C090001">
       <w:start w:val="1"/>
       <w:numFmt w:val="bullet"/>
@@ -5793,6 +6085,119 @@
     <w:nsid w:val="64921345"/>
     <w:multiLevelType w:val="hybridMultilevel"/>
     <w:tmpl w:val="F7922942"/>
+    <w:lvl w:ilvl="0" w:tplc="0C090001">
+      <w:start w:val="1"/>
+      <w:numFmt w:val="bullet"/>
+      <w:lvlText w:val=""/>
+      <w:lvlJc w:val="left"/>
+      <w:pPr>
+        <w:ind w:left="720" w:hanging="360"/>
+      </w:pPr>
+      <w:rPr>
+        <w:rFonts w:ascii="Symbol" w:hAnsi="Symbol" w:hint="default"/>
+      </w:rPr>
+    </w:lvl>
+    <w:lvl w:ilvl="1" w:tplc="0C090003" w:tentative="1">
+      <w:start w:val="1"/>
+      <w:numFmt w:val="bullet"/>
+      <w:lvlText w:val="o"/>
+      <w:lvlJc w:val="left"/>
+      <w:pPr>
+        <w:ind w:left="1440" w:hanging="360"/>
+      </w:pPr>
+      <w:rPr>
+        <w:rFonts w:ascii="Courier New" w:hAnsi="Courier New" w:cs="Courier New" w:hint="default"/>
+      </w:rPr>
+    </w:lvl>
+    <w:lvl w:ilvl="2" w:tplc="0C090005" w:tentative="1">
+      <w:start w:val="1"/>
+      <w:numFmt w:val="bullet"/>
+      <w:lvlText w:val=""/>
+      <w:lvlJc w:val="left"/>
+      <w:pPr>
+        <w:ind w:left="2160" w:hanging="360"/>
+      </w:pPr>
+      <w:rPr>
+        <w:rFonts w:ascii="Wingdings" w:hAnsi="Wingdings" w:hint="default"/>
+      </w:rPr>
+    </w:lvl>
+    <w:lvl w:ilvl="3" w:tplc="0C090001" w:tentative="1">
+      <w:start w:val="1"/>
+      <w:numFmt w:val="bullet"/>
+      <w:lvlText w:val=""/>
+      <w:lvlJc w:val="left"/>
+      <w:pPr>
+        <w:ind w:left="2880" w:hanging="360"/>
+      </w:pPr>
+      <w:rPr>
+        <w:rFonts w:ascii="Symbol" w:hAnsi="Symbol" w:hint="default"/>
+      </w:rPr>
+    </w:lvl>
+    <w:lvl w:ilvl="4" w:tplc="0C090003" w:tentative="1">
+      <w:start w:val="1"/>
+      <w:numFmt w:val="bullet"/>
+      <w:lvlText w:val="o"/>
+      <w:lvlJc w:val="left"/>
+      <w:pPr>
+        <w:ind w:left="3600" w:hanging="360"/>
+      </w:pPr>
+      <w:rPr>
+        <w:rFonts w:ascii="Courier New" w:hAnsi="Courier New" w:cs="Courier New" w:hint="default"/>
+      </w:rPr>
+    </w:lvl>
+    <w:lvl w:ilvl="5" w:tplc="0C090005" w:tentative="1">
+      <w:start w:val="1"/>
+      <w:numFmt w:val="bullet"/>
+      <w:lvlText w:val=""/>
+      <w:lvlJc w:val="left"/>
+      <w:pPr>
+        <w:ind w:left="4320" w:hanging="360"/>
+      </w:pPr>
+      <w:rPr>
+        <w:rFonts w:ascii="Wingdings" w:hAnsi="Wingdings" w:hint="default"/>
+      </w:rPr>
+    </w:lvl>
+    <w:lvl w:ilvl="6" w:tplc="0C090001" w:tentative="1">
+      <w:start w:val="1"/>
+      <w:numFmt w:val="bullet"/>
+      <w:lvlText w:val=""/>
+      <w:lvlJc w:val="left"/>
+      <w:pPr>
+        <w:ind w:left="5040" w:hanging="360"/>
+      </w:pPr>
+      <w:rPr>
+        <w:rFonts w:ascii="Symbol" w:hAnsi="Symbol" w:hint="default"/>
+      </w:rPr>
+    </w:lvl>
+    <w:lvl w:ilvl="7" w:tplc="0C090003" w:tentative="1">
+      <w:start w:val="1"/>
+      <w:numFmt w:val="bullet"/>
+      <w:lvlText w:val="o"/>
+      <w:lvlJc w:val="left"/>
+      <w:pPr>
+        <w:ind w:left="5760" w:hanging="360"/>
+      </w:pPr>
+      <w:rPr>
+        <w:rFonts w:ascii="Courier New" w:hAnsi="Courier New" w:cs="Courier New" w:hint="default"/>
+      </w:rPr>
+    </w:lvl>
+    <w:lvl w:ilvl="8" w:tplc="0C090005" w:tentative="1">
+      <w:start w:val="1"/>
+      <w:numFmt w:val="bullet"/>
+      <w:lvlText w:val=""/>
+      <w:lvlJc w:val="left"/>
+      <w:pPr>
+        <w:ind w:left="6480" w:hanging="360"/>
+      </w:pPr>
+      <w:rPr>
+        <w:rFonts w:ascii="Wingdings" w:hAnsi="Wingdings" w:hint="default"/>
+      </w:rPr>
+    </w:lvl>
+  </w:abstractNum>
+  <w:abstractNum w:abstractNumId="9" w15:restartNumberingAfterBreak="0">
+    <w:nsid w:val="6CF25A50"/>
+    <w:multiLevelType w:val="hybridMultilevel"/>
+    <w:tmpl w:val="CB90E476"/>
     <w:lvl w:ilvl="0" w:tplc="0C090001">
       <w:start w:val="1"/>
       <w:numFmt w:val="bullet"/>
@@ -5928,6 +6333,9 @@
   </w:num>
   <w:num w:numId="9">
     <w:abstractNumId w:val="0"/>
+  </w:num>
+  <w:num w:numId="10">
+    <w:abstractNumId w:val="9"/>
   </w:num>
 </w:numbering>
 </file>
@@ -6055,6 +6463,7 @@
     <w:lsdException w:name="HTML Sample" w:semiHidden="1" w:unhideWhenUsed="1"/>
     <w:lsdException w:name="HTML Typewriter" w:semiHidden="1" w:unhideWhenUsed="1"/>
     <w:lsdException w:name="HTML Variable" w:semiHidden="1" w:unhideWhenUsed="1"/>
+    <w:lsdException w:name="Normal Table" w:semiHidden="1" w:unhideWhenUsed="1"/>
     <w:lsdException w:name="annotation subject" w:semiHidden="1" w:unhideWhenUsed="1"/>
     <w:lsdException w:name="No List" w:semiHidden="1" w:unhideWhenUsed="1"/>
     <w:lsdException w:name="Outline List 1" w:semiHidden="1" w:unhideWhenUsed="1"/>
@@ -6100,9 +6509,11 @@
     <w:lsdException w:name="Table Subtle 1" w:semiHidden="1" w:unhideWhenUsed="1"/>
     <w:lsdException w:name="Table Subtle 2" w:semiHidden="1" w:unhideWhenUsed="1"/>
     <w:lsdException w:name="Table Web 1" w:semiHidden="1" w:unhideWhenUsed="1"/>
+    <w:lsdException w:name="Table Web 2" w:semiHidden="1" w:unhideWhenUsed="1"/>
     <w:lsdException w:name="Table Web 3" w:semiHidden="1" w:unhideWhenUsed="1"/>
     <w:lsdException w:name="Balloon Text" w:semiHidden="1" w:unhideWhenUsed="1"/>
     <w:lsdException w:name="Table Grid" w:uiPriority="39"/>
+    <w:lsdException w:name="Table Theme" w:semiHidden="1" w:unhideWhenUsed="1"/>
     <w:lsdException w:name="Placeholder Text" w:semiHidden="1"/>
     <w:lsdException w:name="No Spacing" w:uiPriority="1" w:qFormat="1"/>
     <w:lsdException w:name="Light Shading" w:uiPriority="60"/>
@@ -6372,6 +6783,28 @@
       <w:szCs w:val="26"/>
     </w:rPr>
   </w:style>
+  <w:style w:type="paragraph" w:styleId="Heading3">
+    <w:name w:val="heading 3"/>
+    <w:basedOn w:val="Normal"/>
+    <w:next w:val="Normal"/>
+    <w:link w:val="Heading3Char"/>
+    <w:uiPriority w:val="9"/>
+    <w:unhideWhenUsed/>
+    <w:qFormat/>
+    <w:rsid w:val="00C719D9"/>
+    <w:pPr>
+      <w:keepNext/>
+      <w:keepLines/>
+      <w:spacing w:before="40" w:after="0"/>
+      <w:outlineLvl w:val="2"/>
+    </w:pPr>
+    <w:rPr>
+      <w:rFonts w:asciiTheme="majorHAnsi" w:eastAsiaTheme="majorEastAsia" w:hAnsiTheme="majorHAnsi" w:cstheme="majorBidi"/>
+      <w:color w:val="1F3763" w:themeColor="accent1" w:themeShade="7F"/>
+      <w:sz w:val="24"/>
+      <w:szCs w:val="24"/>
+    </w:rPr>
+  </w:style>
   <w:style w:type="character" w:default="1" w:styleId="DefaultParagraphFont">
     <w:name w:val="Default Paragraph Font"/>
     <w:uiPriority w:val="1"/>
@@ -6629,6 +7062,19 @@
       <w:szCs w:val="18"/>
     </w:rPr>
   </w:style>
+  <w:style w:type="character" w:customStyle="1" w:styleId="Heading3Char">
+    <w:name w:val="Heading 3 Char"/>
+    <w:basedOn w:val="DefaultParagraphFont"/>
+    <w:link w:val="Heading3"/>
+    <w:uiPriority w:val="9"/>
+    <w:rsid w:val="00C719D9"/>
+    <w:rPr>
+      <w:rFonts w:asciiTheme="majorHAnsi" w:eastAsiaTheme="majorEastAsia" w:hAnsiTheme="majorHAnsi" w:cstheme="majorBidi"/>
+      <w:color w:val="1F3763" w:themeColor="accent1" w:themeShade="7F"/>
+      <w:sz w:val="24"/>
+      <w:szCs w:val="24"/>
+    </w:rPr>
+  </w:style>
 </w:styles>
 </file>
 
@@ -6803,9 +7249,11 @@
   </w:compat>
   <w:rsids>
     <w:rsidRoot w:val="003F7A1B"/>
+    <w:rsid w:val="000D766A"/>
     <w:rsid w:val="003E79AF"/>
     <w:rsid w:val="003F7A1B"/>
     <w:rsid w:val="00BA245E"/>
+    <w:rsid w:val="00BE440C"/>
     <w:rsid w:val="00D0437C"/>
     <w:rsid w:val="00E315D1"/>
   </w:rsids>
@@ -6953,6 +7401,7 @@
     <w:lsdException w:name="HTML Sample" w:semiHidden="1" w:unhideWhenUsed="1"/>
     <w:lsdException w:name="HTML Typewriter" w:semiHidden="1" w:unhideWhenUsed="1"/>
     <w:lsdException w:name="HTML Variable" w:semiHidden="1" w:unhideWhenUsed="1"/>
+    <w:lsdException w:name="Normal Table" w:semiHidden="1" w:unhideWhenUsed="1"/>
     <w:lsdException w:name="annotation subject" w:semiHidden="1" w:unhideWhenUsed="1"/>
     <w:lsdException w:name="No List" w:semiHidden="1" w:unhideWhenUsed="1"/>
     <w:lsdException w:name="Outline List 1" w:semiHidden="1" w:unhideWhenUsed="1"/>
@@ -6998,9 +7447,11 @@
     <w:lsdException w:name="Table Subtle 1" w:semiHidden="1" w:unhideWhenUsed="1"/>
     <w:lsdException w:name="Table Subtle 2" w:semiHidden="1" w:unhideWhenUsed="1"/>
     <w:lsdException w:name="Table Web 1" w:semiHidden="1" w:unhideWhenUsed="1"/>
+    <w:lsdException w:name="Table Web 2" w:semiHidden="1" w:unhideWhenUsed="1"/>
     <w:lsdException w:name="Table Web 3" w:semiHidden="1" w:unhideWhenUsed="1"/>
     <w:lsdException w:name="Balloon Text" w:semiHidden="1" w:unhideWhenUsed="1"/>
     <w:lsdException w:name="Table Grid" w:uiPriority="39"/>
+    <w:lsdException w:name="Table Theme" w:semiHidden="1" w:unhideWhenUsed="1"/>
     <w:lsdException w:name="Placeholder Text" w:semiHidden="1"/>
     <w:lsdException w:name="No Spacing" w:uiPriority="1" w:qFormat="1"/>
     <w:lsdException w:name="Light Shading" w:uiPriority="60"/>
@@ -7581,7 +8032,7 @@
 
 <file path=customXml/item1.xml><?xml version="1.0" encoding="utf-8"?>
 <CoverPageProperties xmlns="http://schemas.microsoft.com/office/2006/coverPageProps">
-  <PublishDate>2019-09-12T00:00:00</PublishDate>
+  <PublishDate>2019-10-26T00:00:00</PublishDate>
   <Abstract/>
   <CompanyAddress/>
   <CompanyPhone/>
@@ -7603,7 +8054,7 @@
 </file>
 
 <file path=customXml/itemProps2.xml><?xml version="1.0" encoding="utf-8"?>
-<ds:datastoreItem xmlns:ds="http://schemas.openxmlformats.org/officeDocument/2006/customXml" ds:itemID="{B483FE46-1EEE-4660-896F-F111E8ED2B95}">
+<ds:datastoreItem xmlns:ds="http://schemas.openxmlformats.org/officeDocument/2006/customXml" ds:itemID="{B09191F5-C80C-42D2-8F33-40AB3CDF5C2E}">
   <ds:schemaRefs>
     <ds:schemaRef ds:uri="http://schemas.openxmlformats.org/officeDocument/2006/bibliography"/>
   </ds:schemaRefs>

</xml_diff>

<commit_message>
Added references and created assets to document
</commit_message>
<xml_diff>
--- a/INFT3960Report.docx
+++ b/INFT3960Report.docx
@@ -2,6 +2,8 @@
 <file path=word/document.xml><?xml version="1.0" encoding="utf-8"?>
 <w:document xmlns:wpc="http://schemas.microsoft.com/office/word/2010/wordprocessingCanvas" xmlns:cx="http://schemas.microsoft.com/office/drawing/2014/chartex" xmlns:cx1="http://schemas.microsoft.com/office/drawing/2015/9/8/chartex" xmlns:cx2="http://schemas.microsoft.com/office/drawing/2015/10/21/chartex" xmlns:cx3="http://schemas.microsoft.com/office/drawing/2016/5/9/chartex" xmlns:cx4="http://schemas.microsoft.com/office/drawing/2016/5/10/chartex" xmlns:cx5="http://schemas.microsoft.com/office/drawing/2016/5/11/chartex" xmlns:cx6="http://schemas.microsoft.com/office/drawing/2016/5/12/chartex" xmlns:cx7="http://schemas.microsoft.com/office/drawing/2016/5/13/chartex" xmlns:cx8="http://schemas.microsoft.com/office/drawing/2016/5/14/chartex" xmlns:mc="http://schemas.openxmlformats.org/markup-compatibility/2006" xmlns:aink="http://schemas.microsoft.com/office/drawing/2016/ink" xmlns:am3d="http://schemas.microsoft.com/office/drawing/2017/model3d" xmlns:o="urn:schemas-microsoft-com:office:office" xmlns:r="http://schemas.openxmlformats.org/officeDocument/2006/relationships" xmlns:m="http://schemas.openxmlformats.org/officeDocument/2006/math" xmlns:v="urn:schemas-microsoft-com:vml" xmlns:wp14="http://schemas.microsoft.com/office/word/2010/wordprocessingDrawing" xmlns:wp="http://schemas.openxmlformats.org/drawingml/2006/wordprocessingDrawing" xmlns:w10="urn:schemas-microsoft-com:office:word" xmlns:w="http://schemas.openxmlformats.org/wordprocessingml/2006/main" xmlns:w14="http://schemas.microsoft.com/office/word/2010/wordml" xmlns:w15="http://schemas.microsoft.com/office/word/2012/wordml" xmlns:w16cid="http://schemas.microsoft.com/office/word/2016/wordml/cid" xmlns:w16se="http://schemas.microsoft.com/office/word/2015/wordml/symex" xmlns:wpg="http://schemas.microsoft.com/office/word/2010/wordprocessingGroup" xmlns:wpi="http://schemas.microsoft.com/office/word/2010/wordprocessingInk" xmlns:wne="http://schemas.microsoft.com/office/word/2006/wordml" xmlns:wps="http://schemas.microsoft.com/office/word/2010/wordprocessingShape" mc:Ignorable="w14 w15 w16se w16cid wp14">
   <w:body>
+    <w:bookmarkStart w:id="0" w:name="_Hlk22996040" w:displacedByCustomXml="next"/>
+    <w:bookmarkEnd w:id="0" w:displacedByCustomXml="next"/>
     <w:sdt>
       <w:sdtPr>
         <w:id w:val="-1726754541"/>
@@ -265,7 +267,7 @@
           <w:r>
             <w:fldChar w:fldCharType="separate"/>
           </w:r>
-          <w:hyperlink w:anchor="_Toc19197290" w:history="1">
+          <w:hyperlink w:anchor="_Toc23004447" w:history="1">
             <w:r>
               <w:rPr>
                 <w:rStyle w:val="Hyperlink"/>
@@ -292,7 +294,7 @@
                 <w:noProof/>
                 <w:webHidden/>
               </w:rPr>
-              <w:instrText xml:space="preserve"> PAGEREF _Toc19197290 \h </w:instrText>
+              <w:instrText xml:space="preserve"> PAGEREF _Toc23004447 \h </w:instrText>
             </w:r>
             <w:r>
               <w:rPr>
@@ -335,7 +337,7 @@
               <w:lang w:eastAsia="en-AU"/>
             </w:rPr>
           </w:pPr>
-          <w:hyperlink w:anchor="_Toc19197291" w:history="1">
+          <w:hyperlink w:anchor="_Toc23004448" w:history="1">
             <w:r>
               <w:rPr>
                 <w:rStyle w:val="Hyperlink"/>
@@ -362,7 +364,75 @@
                 <w:noProof/>
                 <w:webHidden/>
               </w:rPr>
-              <w:instrText xml:space="preserve"> PAGEREF _Toc19197291 \h </w:instrText>
+              <w:instrText xml:space="preserve"> PAGEREF _Toc23004448 \h </w:instrText>
+            </w:r>
+            <w:r>
+              <w:rPr>
+                <w:noProof/>
+                <w:webHidden/>
+              </w:rPr>
+            </w:r>
+            <w:r>
+              <w:rPr>
+                <w:noProof/>
+                <w:webHidden/>
+              </w:rPr>
+              <w:fldChar w:fldCharType="separate"/>
+            </w:r>
+            <w:r>
+              <w:rPr>
+                <w:noProof/>
+                <w:webHidden/>
+              </w:rPr>
+              <w:t>2</w:t>
+            </w:r>
+            <w:r>
+              <w:rPr>
+                <w:noProof/>
+                <w:webHidden/>
+              </w:rPr>
+              <w:fldChar w:fldCharType="end"/>
+            </w:r>
+          </w:hyperlink>
+        </w:p>
+        <w:p>
+          <w:pPr>
+            <w:pStyle w:val="TOC3"/>
+            <w:tabs>
+              <w:tab w:val="right" w:leader="dot" w:pos="9016"/>
+            </w:tabs>
+            <w:rPr>
+              <w:noProof/>
+            </w:rPr>
+          </w:pPr>
+          <w:hyperlink w:anchor="_Toc23004449" w:history="1">
+            <w:r>
+              <w:rPr>
+                <w:rStyle w:val="Hyperlink"/>
+                <w:noProof/>
+              </w:rPr>
+              <w:t>Assignment 3</w:t>
+            </w:r>
+            <w:r>
+              <w:rPr>
+                <w:noProof/>
+                <w:webHidden/>
+              </w:rPr>
+              <w:tab/>
+            </w:r>
+            <w:r>
+              <w:rPr>
+                <w:noProof/>
+                <w:webHidden/>
+              </w:rPr>
+              <w:fldChar w:fldCharType="begin"/>
+            </w:r>
+            <w:r>
+              <w:rPr>
+                <w:noProof/>
+                <w:webHidden/>
+              </w:rPr>
+              <w:instrText xml:space="preserve"> PAGEREF _Toc23004449 \h </w:instrText>
             </w:r>
             <w:r>
               <w:rPr>
@@ -405,7 +475,7 @@
               <w:lang w:eastAsia="en-AU"/>
             </w:rPr>
           </w:pPr>
-          <w:hyperlink w:anchor="_Toc19197292" w:history="1">
+          <w:hyperlink w:anchor="_Toc23004450" w:history="1">
             <w:r>
               <w:rPr>
                 <w:rStyle w:val="Hyperlink"/>
@@ -432,7 +502,75 @@
                 <w:noProof/>
                 <w:webHidden/>
               </w:rPr>
-              <w:instrText xml:space="preserve"> PAGEREF _Toc19197292 \h </w:instrText>
+              <w:instrText xml:space="preserve"> PAGEREF _Toc23004450 \h </w:instrText>
+            </w:r>
+            <w:r>
+              <w:rPr>
+                <w:noProof/>
+                <w:webHidden/>
+              </w:rPr>
+            </w:r>
+            <w:r>
+              <w:rPr>
+                <w:noProof/>
+                <w:webHidden/>
+              </w:rPr>
+              <w:fldChar w:fldCharType="separate"/>
+            </w:r>
+            <w:r>
+              <w:rPr>
+                <w:noProof/>
+                <w:webHidden/>
+              </w:rPr>
+              <w:t>2</w:t>
+            </w:r>
+            <w:r>
+              <w:rPr>
+                <w:noProof/>
+                <w:webHidden/>
+              </w:rPr>
+              <w:fldChar w:fldCharType="end"/>
+            </w:r>
+          </w:hyperlink>
+        </w:p>
+        <w:p>
+          <w:pPr>
+            <w:pStyle w:val="TOC3"/>
+            <w:tabs>
+              <w:tab w:val="right" w:leader="dot" w:pos="9016"/>
+            </w:tabs>
+            <w:rPr>
+              <w:noProof/>
+            </w:rPr>
+          </w:pPr>
+          <w:hyperlink w:anchor="_Toc23004451" w:history="1">
+            <w:r>
+              <w:rPr>
+                <w:rStyle w:val="Hyperlink"/>
+                <w:noProof/>
+              </w:rPr>
+              <w:t>Assignment 3</w:t>
+            </w:r>
+            <w:r>
+              <w:rPr>
+                <w:noProof/>
+                <w:webHidden/>
+              </w:rPr>
+              <w:tab/>
+            </w:r>
+            <w:r>
+              <w:rPr>
+                <w:noProof/>
+                <w:webHidden/>
+              </w:rPr>
+              <w:fldChar w:fldCharType="begin"/>
+            </w:r>
+            <w:r>
+              <w:rPr>
+                <w:noProof/>
+                <w:webHidden/>
+              </w:rPr>
+              <w:instrText xml:space="preserve"> PAGEREF _Toc23004451 \h </w:instrText>
             </w:r>
             <w:r>
               <w:rPr>
@@ -475,7 +613,7 @@
               <w:lang w:eastAsia="en-AU"/>
             </w:rPr>
           </w:pPr>
-          <w:hyperlink w:anchor="_Toc19197293" w:history="1">
+          <w:hyperlink w:anchor="_Toc23004452" w:history="1">
             <w:r>
               <w:rPr>
                 <w:rStyle w:val="Hyperlink"/>
@@ -502,7 +640,7 @@
                 <w:noProof/>
                 <w:webHidden/>
               </w:rPr>
-              <w:instrText xml:space="preserve"> PAGEREF _Toc19197293 \h </w:instrText>
+              <w:instrText xml:space="preserve"> PAGEREF _Toc23004452 \h </w:instrText>
             </w:r>
             <w:r>
               <w:rPr>
@@ -522,7 +660,7 @@
                 <w:noProof/>
                 <w:webHidden/>
               </w:rPr>
-              <w:t>2</w:t>
+              <w:t>3</w:t>
             </w:r>
             <w:r>
               <w:rPr>
@@ -545,7 +683,7 @@
               <w:lang w:eastAsia="en-AU"/>
             </w:rPr>
           </w:pPr>
-          <w:hyperlink w:anchor="_Toc19197294" w:history="1">
+          <w:hyperlink w:anchor="_Toc23004453" w:history="1">
             <w:r>
               <w:rPr>
                 <w:rStyle w:val="Hyperlink"/>
@@ -572,7 +710,7 @@
                 <w:noProof/>
                 <w:webHidden/>
               </w:rPr>
-              <w:instrText xml:space="preserve"> PAGEREF _Toc19197294 \h </w:instrText>
+              <w:instrText xml:space="preserve"> PAGEREF _Toc23004453 \h </w:instrText>
             </w:r>
             <w:r>
               <w:rPr>
@@ -592,7 +730,75 @@
                 <w:noProof/>
                 <w:webHidden/>
               </w:rPr>
-              <w:t>2</w:t>
+              <w:t>3</w:t>
+            </w:r>
+            <w:r>
+              <w:rPr>
+                <w:noProof/>
+                <w:webHidden/>
+              </w:rPr>
+              <w:fldChar w:fldCharType="end"/>
+            </w:r>
+          </w:hyperlink>
+        </w:p>
+        <w:p>
+          <w:pPr>
+            <w:pStyle w:val="TOC3"/>
+            <w:tabs>
+              <w:tab w:val="right" w:leader="dot" w:pos="9016"/>
+            </w:tabs>
+            <w:rPr>
+              <w:noProof/>
+            </w:rPr>
+          </w:pPr>
+          <w:hyperlink w:anchor="_Toc23004454" w:history="1">
+            <w:r>
+              <w:rPr>
+                <w:rStyle w:val="Hyperlink"/>
+                <w:noProof/>
+              </w:rPr>
+              <w:t>Assignment 3</w:t>
+            </w:r>
+            <w:r>
+              <w:rPr>
+                <w:noProof/>
+                <w:webHidden/>
+              </w:rPr>
+              <w:tab/>
+            </w:r>
+            <w:r>
+              <w:rPr>
+                <w:noProof/>
+                <w:webHidden/>
+              </w:rPr>
+              <w:fldChar w:fldCharType="begin"/>
+            </w:r>
+            <w:r>
+              <w:rPr>
+                <w:noProof/>
+                <w:webHidden/>
+              </w:rPr>
+              <w:instrText xml:space="preserve"> PAGEREF _Toc23004454 \h </w:instrText>
+            </w:r>
+            <w:r>
+              <w:rPr>
+                <w:noProof/>
+                <w:webHidden/>
+              </w:rPr>
+            </w:r>
+            <w:r>
+              <w:rPr>
+                <w:noProof/>
+                <w:webHidden/>
+              </w:rPr>
+              <w:fldChar w:fldCharType="separate"/>
+            </w:r>
+            <w:r>
+              <w:rPr>
+                <w:noProof/>
+                <w:webHidden/>
+              </w:rPr>
+              <w:t>3</w:t>
             </w:r>
             <w:r>
               <w:rPr>
@@ -615,7 +821,7 @@
               <w:lang w:eastAsia="en-AU"/>
             </w:rPr>
           </w:pPr>
-          <w:hyperlink w:anchor="_Toc19197295" w:history="1">
+          <w:hyperlink w:anchor="_Toc23004455" w:history="1">
             <w:r>
               <w:rPr>
                 <w:rStyle w:val="Hyperlink"/>
@@ -642,7 +848,7 @@
                 <w:noProof/>
                 <w:webHidden/>
               </w:rPr>
-              <w:instrText xml:space="preserve"> PAGEREF _Toc19197295 \h </w:instrText>
+              <w:instrText xml:space="preserve"> PAGEREF _Toc23004455 \h </w:instrText>
             </w:r>
             <w:r>
               <w:rPr>
@@ -663,6 +869,74 @@
                 <w:webHidden/>
               </w:rPr>
               <w:t>3</w:t>
+            </w:r>
+            <w:r>
+              <w:rPr>
+                <w:noProof/>
+                <w:webHidden/>
+              </w:rPr>
+              <w:fldChar w:fldCharType="end"/>
+            </w:r>
+          </w:hyperlink>
+        </w:p>
+        <w:p>
+          <w:pPr>
+            <w:pStyle w:val="TOC3"/>
+            <w:tabs>
+              <w:tab w:val="right" w:leader="dot" w:pos="9016"/>
+            </w:tabs>
+            <w:rPr>
+              <w:noProof/>
+            </w:rPr>
+          </w:pPr>
+          <w:hyperlink w:anchor="_Toc23004456" w:history="1">
+            <w:r>
+              <w:rPr>
+                <w:rStyle w:val="Hyperlink"/>
+                <w:noProof/>
+              </w:rPr>
+              <w:t>Assignment 3</w:t>
+            </w:r>
+            <w:r>
+              <w:rPr>
+                <w:noProof/>
+                <w:webHidden/>
+              </w:rPr>
+              <w:tab/>
+            </w:r>
+            <w:r>
+              <w:rPr>
+                <w:noProof/>
+                <w:webHidden/>
+              </w:rPr>
+              <w:fldChar w:fldCharType="begin"/>
+            </w:r>
+            <w:r>
+              <w:rPr>
+                <w:noProof/>
+                <w:webHidden/>
+              </w:rPr>
+              <w:instrText xml:space="preserve"> PAGEREF _Toc23004456 \h </w:instrText>
+            </w:r>
+            <w:r>
+              <w:rPr>
+                <w:noProof/>
+                <w:webHidden/>
+              </w:rPr>
+            </w:r>
+            <w:r>
+              <w:rPr>
+                <w:noProof/>
+                <w:webHidden/>
+              </w:rPr>
+              <w:fldChar w:fldCharType="separate"/>
+            </w:r>
+            <w:r>
+              <w:rPr>
+                <w:noProof/>
+                <w:webHidden/>
+              </w:rPr>
+              <w:t>5</w:t>
             </w:r>
             <w:r>
               <w:rPr>
@@ -685,7 +959,7 @@
               <w:lang w:eastAsia="en-AU"/>
             </w:rPr>
           </w:pPr>
-          <w:hyperlink w:anchor="_Toc19197296" w:history="1">
+          <w:hyperlink w:anchor="_Toc23004457" w:history="1">
             <w:r>
               <w:rPr>
                 <w:rStyle w:val="Hyperlink"/>
@@ -712,7 +986,7 @@
                 <w:noProof/>
                 <w:webHidden/>
               </w:rPr>
-              <w:instrText xml:space="preserve"> PAGEREF _Toc19197296 \h </w:instrText>
+              <w:instrText xml:space="preserve"> PAGEREF _Toc23004457 \h </w:instrText>
             </w:r>
             <w:r>
               <w:rPr>
@@ -732,7 +1006,7 @@
                 <w:noProof/>
                 <w:webHidden/>
               </w:rPr>
-              <w:t>4</w:t>
+              <w:t>6</w:t>
             </w:r>
             <w:r>
               <w:rPr>
@@ -755,12 +1029,82 @@
               <w:lang w:eastAsia="en-AU"/>
             </w:rPr>
           </w:pPr>
-          <w:hyperlink w:anchor="_Toc19197297" w:history="1">
+          <w:hyperlink w:anchor="_Toc23004458" w:history="1">
             <w:r>
               <w:rPr>
                 <w:rStyle w:val="Hyperlink"/>
                 <w:noProof/>
               </w:rPr>
+              <w:t>Assets Jacobus Created (Assignment 3)</w:t>
+            </w:r>
+            <w:r>
+              <w:rPr>
+                <w:noProof/>
+                <w:webHidden/>
+              </w:rPr>
+              <w:tab/>
+            </w:r>
+            <w:r>
+              <w:rPr>
+                <w:noProof/>
+                <w:webHidden/>
+              </w:rPr>
+              <w:fldChar w:fldCharType="begin"/>
+            </w:r>
+            <w:r>
+              <w:rPr>
+                <w:noProof/>
+                <w:webHidden/>
+              </w:rPr>
+              <w:instrText xml:space="preserve"> PAGEREF _Toc23004458 \h </w:instrText>
+            </w:r>
+            <w:r>
+              <w:rPr>
+                <w:noProof/>
+                <w:webHidden/>
+              </w:rPr>
+            </w:r>
+            <w:r>
+              <w:rPr>
+                <w:noProof/>
+                <w:webHidden/>
+              </w:rPr>
+              <w:fldChar w:fldCharType="separate"/>
+            </w:r>
+            <w:r>
+              <w:rPr>
+                <w:noProof/>
+                <w:webHidden/>
+              </w:rPr>
+              <w:t>6</w:t>
+            </w:r>
+            <w:r>
+              <w:rPr>
+                <w:noProof/>
+                <w:webHidden/>
+              </w:rPr>
+              <w:fldChar w:fldCharType="end"/>
+            </w:r>
+          </w:hyperlink>
+        </w:p>
+        <w:p>
+          <w:pPr>
+            <w:pStyle w:val="TOC2"/>
+            <w:tabs>
+              <w:tab w:val="right" w:leader="dot" w:pos="9016"/>
+            </w:tabs>
+            <w:rPr>
+              <w:rFonts w:eastAsiaTheme="minorEastAsia"/>
+              <w:noProof/>
+              <w:lang w:eastAsia="en-AU"/>
+            </w:rPr>
+          </w:pPr>
+          <w:hyperlink w:anchor="_Toc23004459" w:history="1">
+            <w:r>
+              <w:rPr>
+                <w:rStyle w:val="Hyperlink"/>
+                <w:noProof/>
+              </w:rPr>
               <w:t>Assets Francois Created</w:t>
             </w:r>
             <w:r>
@@ -782,7 +1126,7 @@
                 <w:noProof/>
                 <w:webHidden/>
               </w:rPr>
-              <w:instrText xml:space="preserve"> PAGEREF _Toc19197297 \h </w:instrText>
+              <w:instrText xml:space="preserve"> PAGEREF _Toc23004459 \h </w:instrText>
             </w:r>
             <w:r>
               <w:rPr>
@@ -802,7 +1146,7 @@
                 <w:noProof/>
                 <w:webHidden/>
               </w:rPr>
-              <w:t>4</w:t>
+              <w:t>6</w:t>
             </w:r>
             <w:r>
               <w:rPr>
@@ -825,7 +1169,7 @@
               <w:lang w:eastAsia="en-AU"/>
             </w:rPr>
           </w:pPr>
-          <w:hyperlink w:anchor="_Toc19197298" w:history="1">
+          <w:hyperlink w:anchor="_Toc23004460" w:history="1">
             <w:r>
               <w:rPr>
                 <w:rStyle w:val="Hyperlink"/>
@@ -852,7 +1196,7 @@
                 <w:noProof/>
                 <w:webHidden/>
               </w:rPr>
-              <w:instrText xml:space="preserve"> PAGEREF _Toc19197298 \h </w:instrText>
+              <w:instrText xml:space="preserve"> PAGEREF _Toc23004460 \h </w:instrText>
             </w:r>
             <w:r>
               <w:rPr>
@@ -872,7 +1216,7 @@
                 <w:noProof/>
                 <w:webHidden/>
               </w:rPr>
-              <w:t>5</w:t>
+              <w:t>8</w:t>
             </w:r>
             <w:r>
               <w:rPr>
@@ -895,7 +1239,7 @@
               <w:lang w:eastAsia="en-AU"/>
             </w:rPr>
           </w:pPr>
-          <w:hyperlink w:anchor="_Toc19197299" w:history="1">
+          <w:hyperlink w:anchor="_Toc23004461" w:history="1">
             <w:r>
               <w:rPr>
                 <w:rStyle w:val="Hyperlink"/>
@@ -922,7 +1266,7 @@
                 <w:noProof/>
                 <w:webHidden/>
               </w:rPr>
-              <w:instrText xml:space="preserve"> PAGEREF _Toc19197299 \h </w:instrText>
+              <w:instrText xml:space="preserve"> PAGEREF _Toc23004461 \h </w:instrText>
             </w:r>
             <w:r>
               <w:rPr>
@@ -942,7 +1286,7 @@
                 <w:noProof/>
                 <w:webHidden/>
               </w:rPr>
-              <w:t>5</w:t>
+              <w:t>8</w:t>
             </w:r>
             <w:r>
               <w:rPr>
@@ -977,27 +1321,29 @@
       <w:r>
         <w:br w:type="page"/>
       </w:r>
+      <w:bookmarkStart w:id="1" w:name="_GoBack"/>
+      <w:bookmarkEnd w:id="1"/>
     </w:p>
     <w:p>
       <w:pPr>
         <w:pStyle w:val="Heading1"/>
       </w:pPr>
-      <w:bookmarkStart w:id="0" w:name="_Toc19197290"/>
+      <w:bookmarkStart w:id="2" w:name="_Toc23004447"/>
       <w:r>
         <w:lastRenderedPageBreak/>
         <w:t>Code Created</w:t>
       </w:r>
-      <w:bookmarkEnd w:id="0"/>
+      <w:bookmarkEnd w:id="2"/>
     </w:p>
     <w:p>
       <w:pPr>
         <w:pStyle w:val="Heading2"/>
       </w:pPr>
-      <w:bookmarkStart w:id="1" w:name="_Toc19197291"/>
+      <w:bookmarkStart w:id="3" w:name="_Toc23004448"/>
       <w:r>
         <w:t>Code Francois Created</w:t>
       </w:r>
-      <w:bookmarkEnd w:id="1"/>
+      <w:bookmarkEnd w:id="3"/>
     </w:p>
     <w:p>
       <w:pPr>
@@ -1045,13 +1391,159 @@
     </w:p>
     <w:p>
       <w:pPr>
+        <w:pStyle w:val="Heading3"/>
+      </w:pPr>
+      <w:bookmarkStart w:id="4" w:name="_Toc23004449"/>
+      <w:r>
+        <w:t>Assignment 3</w:t>
+      </w:r>
+      <w:bookmarkEnd w:id="4"/>
+    </w:p>
+    <w:p>
+      <w:pPr>
+        <w:pStyle w:val="ListParagraph"/>
+        <w:numPr>
+          <w:ilvl w:val="0"/>
+          <w:numId w:val="14"/>
+        </w:numPr>
+      </w:pPr>
+      <w:r>
+        <w:t>Created the ‘</w:t>
+      </w:r>
+      <w:proofErr w:type="spellStart"/>
+      <w:proofErr w:type="gramStart"/>
+      <w:r>
+        <w:t>OpeningScreen</w:t>
+      </w:r>
+      <w:proofErr w:type="spellEnd"/>
+      <w:r>
+        <w:t xml:space="preserve"> ’</w:t>
+      </w:r>
+      <w:proofErr w:type="gramEnd"/>
+      <w:r>
+        <w:t>, ‘Instructions’, ‘Introduction’, ‘Level2’, ‘Level2End’ and ‘Level3End’ screens</w:t>
+      </w:r>
+    </w:p>
+    <w:p>
+      <w:pPr>
+        <w:pStyle w:val="ListParagraph"/>
+        <w:numPr>
+          <w:ilvl w:val="0"/>
+          <w:numId w:val="14"/>
+        </w:numPr>
+      </w:pPr>
+      <w:r>
+        <w:t xml:space="preserve">Created </w:t>
+      </w:r>
+      <w:r>
+        <w:t>‘</w:t>
+      </w:r>
+      <w:proofErr w:type="spellStart"/>
+      <w:r>
+        <w:t>ContinueButton.cs</w:t>
+      </w:r>
+      <w:proofErr w:type="spellEnd"/>
+      <w:r>
+        <w:t>’ and ‘</w:t>
+      </w:r>
+      <w:proofErr w:type="spellStart"/>
+      <w:r>
+        <w:t>QuitButton.cs</w:t>
+      </w:r>
+      <w:proofErr w:type="spellEnd"/>
+      <w:r>
+        <w:t>’ and ‘</w:t>
+      </w:r>
+      <w:proofErr w:type="spellStart"/>
+      <w:r>
+        <w:t>ToTitleScreenButton.cs</w:t>
+      </w:r>
+      <w:proofErr w:type="spellEnd"/>
+      <w:r>
+        <w:t>’ scripts for navigation on level end scenes and the final scene.</w:t>
+      </w:r>
+    </w:p>
+    <w:p>
+      <w:pPr>
+        <w:pStyle w:val="ListParagraph"/>
+        <w:numPr>
+          <w:ilvl w:val="0"/>
+          <w:numId w:val="14"/>
+        </w:numPr>
+      </w:pPr>
+      <w:r>
+        <w:t>Created ‘</w:t>
+      </w:r>
+      <w:proofErr w:type="spellStart"/>
+      <w:r>
+        <w:t>TransitionScreen.cs</w:t>
+      </w:r>
+      <w:proofErr w:type="spellEnd"/>
+      <w:r>
+        <w:t>’ script so that the final scene would display the players final score.</w:t>
+      </w:r>
+    </w:p>
+    <w:p>
+      <w:pPr>
+        <w:pStyle w:val="ListParagraph"/>
+        <w:numPr>
+          <w:ilvl w:val="0"/>
+          <w:numId w:val="14"/>
+        </w:numPr>
+      </w:pPr>
+      <w:r>
+        <w:t>Added code for platelet and score pickups.</w:t>
+      </w:r>
+    </w:p>
+    <w:p>
+      <w:pPr>
+        <w:pStyle w:val="ListParagraph"/>
+        <w:numPr>
+          <w:ilvl w:val="0"/>
+          <w:numId w:val="14"/>
+        </w:numPr>
+      </w:pPr>
+      <w:r>
+        <w:t>Added code to the ‘</w:t>
+      </w:r>
+      <w:proofErr w:type="spellStart"/>
+      <w:r>
+        <w:t>Door.cs</w:t>
+      </w:r>
+      <w:proofErr w:type="spellEnd"/>
+      <w:r>
+        <w:t>’ script, so the player can only advance from level 2 once he has collected all the platelets. (line 9-39)</w:t>
+      </w:r>
+    </w:p>
+    <w:p>
+      <w:pPr>
+        <w:pStyle w:val="ListParagraph"/>
+        <w:numPr>
+          <w:ilvl w:val="0"/>
+          <w:numId w:val="14"/>
+        </w:numPr>
+      </w:pPr>
+      <w:r>
+        <w:t>Created ‘</w:t>
+      </w:r>
+      <w:proofErr w:type="spellStart"/>
+      <w:r>
+        <w:t>ScoreTracker.cs</w:t>
+      </w:r>
+      <w:proofErr w:type="spellEnd"/>
+      <w:r>
+        <w:t>’ script to keep track of the players score throughout the game</w:t>
+      </w:r>
+    </w:p>
+    <w:p>
+      <w:pPr>
         <w:pStyle w:val="Heading2"/>
       </w:pPr>
-      <w:bookmarkStart w:id="2" w:name="_Toc19197292"/>
+      <w:bookmarkStart w:id="5" w:name="_Toc23004450"/>
       <w:r>
         <w:t>Code Jacobus Created</w:t>
       </w:r>
-      <w:bookmarkEnd w:id="2"/>
+      <w:bookmarkEnd w:id="5"/>
     </w:p>
     <w:p>
       <w:pPr>
@@ -1124,8 +1616,13 @@
       <w:r>
         <w:t xml:space="preserve"> </w:t>
       </w:r>
-      <w:r>
-        <w:t xml:space="preserve">Update() </w:t>
+      <w:proofErr w:type="gramStart"/>
+      <w:r>
+        <w:t>Update(</w:t>
+      </w:r>
+      <w:proofErr w:type="gramEnd"/>
+      <w:r>
+        <w:t xml:space="preserve">) </w:t>
       </w:r>
       <w:r>
         <w:t>(line 24</w:t>
@@ -1217,7 +1714,15 @@
         <w:t xml:space="preserve"> script files</w:t>
       </w:r>
       <w:r>
-        <w:t xml:space="preserve"> (OnCollisionEnter2D())</w:t>
+        <w:t xml:space="preserve"> (OnCollisionEnter2</w:t>
+      </w:r>
+      <w:proofErr w:type="gramStart"/>
+      <w:r>
+        <w:t>D(</w:t>
+      </w:r>
+      <w:proofErr w:type="gramEnd"/>
+      <w:r>
+        <w:t>))</w:t>
       </w:r>
       <w:r>
         <w:t xml:space="preserve">. The collider is only intended to detect collisions between the enemy and the ground tiles. </w:t>
@@ -1248,7 +1753,23 @@
       </w:r>
       <w:proofErr w:type="spellEnd"/>
       <w:r>
-        <w:t xml:space="preserve"> scripts. This was used to prevent the player losing multiple lives in a very short period of time. It also prevents the player from losing lives when the enemy makes contact with more than one of the player’s colliders at the same time. </w:t>
+        <w:t xml:space="preserve"> scripts. This was used to prevent the player losing multiple lives in a very short </w:t>
+      </w:r>
+      <w:proofErr w:type="gramStart"/>
+      <w:r>
+        <w:t>period of time</w:t>
+      </w:r>
+      <w:proofErr w:type="gramEnd"/>
+      <w:r>
+        <w:t xml:space="preserve">. It also prevents the player from losing lives when the enemy </w:t>
+      </w:r>
+      <w:proofErr w:type="gramStart"/>
+      <w:r>
+        <w:t>makes contact with</w:t>
+      </w:r>
+      <w:proofErr w:type="gramEnd"/>
+      <w:r>
+        <w:t xml:space="preserve"> more than one of the player’s colliders at the same time. </w:t>
       </w:r>
     </w:p>
     <w:p>
@@ -1327,9 +1848,11 @@
       <w:pPr>
         <w:pStyle w:val="Heading3"/>
       </w:pPr>
+      <w:bookmarkStart w:id="6" w:name="_Toc23004451"/>
       <w:r>
         <w:t>Assignment 3</w:t>
       </w:r>
+      <w:bookmarkEnd w:id="6"/>
     </w:p>
     <w:p>
       <w:pPr>
@@ -1420,6 +1943,7 @@
         </w:numPr>
       </w:pPr>
       <w:r>
+        <w:lastRenderedPageBreak/>
         <w:t xml:space="preserve">Made </w:t>
       </w:r>
       <w:proofErr w:type="spellStart"/>
@@ -1444,8 +1968,6 @@
       <w:r>
         <w:t xml:space="preserve"> (line 48 - 58)</w:t>
       </w:r>
-      <w:bookmarkStart w:id="3" w:name="_GoBack"/>
-      <w:bookmarkEnd w:id="3"/>
     </w:p>
     <w:p>
       <w:pPr>
@@ -1480,21 +2002,21 @@
       <w:pPr>
         <w:pStyle w:val="Heading1"/>
       </w:pPr>
-      <w:bookmarkStart w:id="4" w:name="_Toc19197293"/>
+      <w:bookmarkStart w:id="7" w:name="_Toc23004452"/>
       <w:r>
         <w:t>Code Reused/Referenced</w:t>
       </w:r>
-      <w:bookmarkEnd w:id="4"/>
+      <w:bookmarkEnd w:id="7"/>
     </w:p>
     <w:p>
       <w:pPr>
         <w:pStyle w:val="Heading2"/>
       </w:pPr>
-      <w:bookmarkStart w:id="5" w:name="_Toc19197294"/>
+      <w:bookmarkStart w:id="8" w:name="_Toc23004453"/>
       <w:r>
         <w:t>Code Francois Referenced/Reused</w:t>
       </w:r>
-      <w:bookmarkEnd w:id="5"/>
+      <w:bookmarkEnd w:id="8"/>
     </w:p>
     <w:p>
       <w:pPr>
@@ -1639,7 +2161,6 @@
         </w:numPr>
       </w:pPr>
       <w:r>
-        <w:lastRenderedPageBreak/>
         <w:t>Created camera follow script (</w:t>
       </w:r>
       <w:proofErr w:type="spellStart"/>
@@ -1697,7 +2218,15 @@
         <w:t xml:space="preserve"> and CharacterController2D.cs</w:t>
       </w:r>
       <w:r>
-        <w:t xml:space="preserve"> OnTriggerEnter2D()</w:t>
+        <w:t xml:space="preserve"> OnTriggerEnter2</w:t>
+      </w:r>
+      <w:proofErr w:type="gramStart"/>
+      <w:r>
+        <w:t>D(</w:t>
+      </w:r>
+      <w:proofErr w:type="gramEnd"/>
+      <w:r>
+        <w:t>)</w:t>
       </w:r>
       <w:r>
         <w:t xml:space="preserve">). Code was referenced from the following </w:t>
@@ -1771,13 +2300,96 @@
     </w:p>
     <w:p>
       <w:pPr>
+        <w:pStyle w:val="Heading3"/>
+      </w:pPr>
+      <w:bookmarkStart w:id="9" w:name="_Toc23004454"/>
+      <w:r>
+        <w:t>Assignment 3</w:t>
+      </w:r>
+      <w:bookmarkEnd w:id="9"/>
+    </w:p>
+    <w:p>
+      <w:pPr>
+        <w:pStyle w:val="ListParagraph"/>
+        <w:numPr>
+          <w:ilvl w:val="0"/>
+          <w:numId w:val="15"/>
+        </w:numPr>
+      </w:pPr>
+      <w:r>
+        <w:t>Created ‘</w:t>
+      </w:r>
+      <w:proofErr w:type="spellStart"/>
+      <w:r>
+        <w:t>BackgroundMusic.cs</w:t>
+      </w:r>
+      <w:proofErr w:type="spellEnd"/>
+      <w:r>
+        <w:t>’ script to keep the ‘</w:t>
+      </w:r>
+      <w:proofErr w:type="spellStart"/>
+      <w:r>
+        <w:t>BackgroundMusic</w:t>
+      </w:r>
+      <w:proofErr w:type="spellEnd"/>
+      <w:r>
+        <w:t xml:space="preserve">’ object from being destroyed when loading a new scene. This was done using the </w:t>
+      </w:r>
+      <w:r>
+        <w:t>YouTube</w:t>
+      </w:r>
+      <w:r>
+        <w:t xml:space="preserve"> tutorial: </w:t>
+      </w:r>
+      <w:hyperlink r:id="rId15" w:history="1">
+        <w:r>
+          <w:rPr>
+            <w:rStyle w:val="Hyperlink"/>
+          </w:rPr>
+          <w:t>https://www.youtube.com/watch?v=i0coh71r-v8</w:t>
+        </w:r>
+      </w:hyperlink>
+      <w:r>
+        <w:t xml:space="preserve"> </w:t>
+      </w:r>
+    </w:p>
+    <w:p>
+      <w:pPr>
+        <w:pStyle w:val="ListParagraph"/>
+        <w:numPr>
+          <w:ilvl w:val="0"/>
+          <w:numId w:val="15"/>
+        </w:numPr>
+      </w:pPr>
+      <w:r>
+        <w:t>Created ‘</w:t>
+      </w:r>
+      <w:proofErr w:type="spellStart"/>
+      <w:r>
+        <w:t>MovingPlatform.cs</w:t>
+      </w:r>
+      <w:proofErr w:type="spellEnd"/>
+      <w:r>
+        <w:t xml:space="preserve">’ script for the moving platforms. To keep the character from falling off a platform I used the YouTube tutorial: </w:t>
+      </w:r>
+      <w:hyperlink r:id="rId16" w:history="1">
+        <w:r>
+          <w:rPr>
+            <w:rStyle w:val="Hyperlink"/>
+          </w:rPr>
+          <w:t>https://www.youtube.com/watch?v=O6wlIqe2lTA</w:t>
+        </w:r>
+      </w:hyperlink>
+    </w:p>
+    <w:p>
+      <w:pPr>
         <w:pStyle w:val="Heading2"/>
       </w:pPr>
-      <w:bookmarkStart w:id="6" w:name="_Toc19197295"/>
+      <w:bookmarkStart w:id="10" w:name="_Toc23004455"/>
       <w:r>
         <w:t>Code Jacobus Referenced/Reused</w:t>
       </w:r>
-      <w:bookmarkEnd w:id="6"/>
+      <w:bookmarkEnd w:id="10"/>
     </w:p>
     <w:p>
       <w:pPr>
@@ -1801,7 +2413,7 @@
       <w:r>
         <w:t xml:space="preserve">GitHub repository: </w:t>
       </w:r>
-      <w:hyperlink r:id="rId15" w:history="1">
+      <w:hyperlink r:id="rId17" w:history="1">
         <w:r>
           <w:rPr>
             <w:rStyle w:val="Hyperlink"/>
@@ -1892,7 +2504,7 @@
       <w:pPr>
         <w:pStyle w:val="ListParagraph"/>
       </w:pPr>
-      <w:hyperlink r:id="rId16" w:history="1">
+      <w:hyperlink r:id="rId18" w:history="1">
         <w:r>
           <w:rPr>
             <w:rStyle w:val="Hyperlink"/>
@@ -1936,7 +2548,7 @@
       <w:pPr>
         <w:pStyle w:val="ListParagraph"/>
       </w:pPr>
-      <w:hyperlink r:id="rId17" w:history="1">
+      <w:hyperlink r:id="rId19" w:history="1">
         <w:r>
           <w:rPr>
             <w:rStyle w:val="Hyperlink"/>
@@ -1972,7 +2584,7 @@
       <w:pPr>
         <w:pStyle w:val="ListParagraph"/>
       </w:pPr>
-      <w:hyperlink r:id="rId18" w:history="1">
+      <w:hyperlink r:id="rId20" w:history="1">
         <w:r>
           <w:rPr>
             <w:rStyle w:val="Hyperlink"/>
@@ -2016,7 +2628,7 @@
       <w:r>
         <w:t xml:space="preserve"> YouTube tutorial: </w:t>
       </w:r>
-      <w:hyperlink r:id="rId19" w:history="1">
+      <w:hyperlink r:id="rId21" w:history="1">
         <w:r>
           <w:rPr>
             <w:rStyle w:val="Hyperlink"/>
@@ -2060,7 +2672,7 @@
       <w:pPr>
         <w:pStyle w:val="ListParagraph"/>
       </w:pPr>
-      <w:hyperlink r:id="rId20" w:history="1">
+      <w:hyperlink r:id="rId22" w:history="1">
         <w:r>
           <w:rPr>
             <w:rStyle w:val="Hyperlink"/>
@@ -2117,7 +2729,7 @@
       <w:pPr>
         <w:pStyle w:val="ListParagraph"/>
       </w:pPr>
-      <w:hyperlink r:id="rId21" w:history="1">
+      <w:hyperlink r:id="rId23" w:history="1">
         <w:r>
           <w:rPr>
             <w:rStyle w:val="Hyperlink"/>
@@ -2166,7 +2778,7 @@
       <w:pPr>
         <w:pStyle w:val="ListParagraph"/>
       </w:pPr>
-      <w:hyperlink r:id="rId22" w:history="1">
+      <w:hyperlink r:id="rId24" w:history="1">
         <w:r>
           <w:rPr>
             <w:rStyle w:val="Hyperlink"/>
@@ -2192,10 +2804,12 @@
       <w:pPr>
         <w:pStyle w:val="Heading3"/>
       </w:pPr>
+      <w:bookmarkStart w:id="11" w:name="_Toc23004456"/>
       <w:r>
         <w:lastRenderedPageBreak/>
         <w:t>Assignment 3</w:t>
       </w:r>
+      <w:bookmarkEnd w:id="11"/>
     </w:p>
     <w:p>
       <w:pPr>
@@ -2235,7 +2849,7 @@
       <w:pPr>
         <w:pStyle w:val="ListParagraph"/>
       </w:pPr>
-      <w:hyperlink r:id="rId23" w:history="1">
+      <w:hyperlink r:id="rId25" w:history="1">
         <w:r>
           <w:rPr>
             <w:rStyle w:val="Hyperlink"/>
@@ -2269,21 +2883,22 @@
       <w:pPr>
         <w:pStyle w:val="Heading1"/>
       </w:pPr>
-      <w:bookmarkStart w:id="7" w:name="_Toc19197296"/>
+      <w:bookmarkStart w:id="12" w:name="_Toc23004457"/>
       <w:r>
         <w:lastRenderedPageBreak/>
         <w:t>Assets Created</w:t>
       </w:r>
-      <w:bookmarkEnd w:id="7"/>
+      <w:bookmarkEnd w:id="12"/>
     </w:p>
     <w:p>
       <w:pPr>
         <w:pStyle w:val="Heading2"/>
       </w:pPr>
-      <w:bookmarkStart w:id="8" w:name="_Toc19197297"/>
+      <w:bookmarkStart w:id="13" w:name="_Toc23004458"/>
       <w:r>
         <w:t>Assets Jacobus Created (Assignment 3)</w:t>
       </w:r>
+      <w:bookmarkEnd w:id="13"/>
     </w:p>
     <w:p>
       <w:pPr>
@@ -2303,7 +2918,7 @@
         </w:rPr>
         <w:t xml:space="preserve"> </w:t>
       </w:r>
-      <w:hyperlink r:id="rId24" w:history="1">
+      <w:hyperlink r:id="rId26" w:history="1">
         <w:r>
           <w:rPr>
             <w:rStyle w:val="Hyperlink"/>
@@ -2376,10 +2991,11 @@
       <w:pPr>
         <w:pStyle w:val="Heading2"/>
       </w:pPr>
+      <w:bookmarkStart w:id="14" w:name="_Toc23004459"/>
       <w:r>
         <w:t>Assets Francois Created</w:t>
       </w:r>
-      <w:bookmarkEnd w:id="8"/>
+      <w:bookmarkEnd w:id="14"/>
     </w:p>
     <w:p>
       <w:pPr>
@@ -2392,9 +3008,21 @@
         <w:rPr>
           <w:b/>
         </w:rPr>
-        <w:t xml:space="preserve">Sound effects were created using BFXR: </w:t>
-      </w:r>
-      <w:hyperlink r:id="rId25" w:history="1">
+        <w:t>Sound effects were created using BFXR</w:t>
+      </w:r>
+      <w:r>
+        <w:rPr>
+          <w:b/>
+        </w:rPr>
+        <w:t xml:space="preserve"> (Assignment 2)</w:t>
+      </w:r>
+      <w:r>
+        <w:rPr>
+          <w:b/>
+        </w:rPr>
+        <w:t xml:space="preserve">: </w:t>
+      </w:r>
+      <w:hyperlink r:id="rId27" w:history="1">
         <w:r>
           <w:rPr>
             <w:rStyle w:val="Hyperlink"/>
@@ -2541,7 +3169,41 @@
         <w:rPr>
           <w:b/>
         </w:rPr>
+        <w:t xml:space="preserve">Background music (Star Wars Soundtrack) for the game was sourced from (Assignment 3): </w:t>
+      </w:r>
+      <w:hyperlink r:id="rId28" w:history="1">
+        <w:r>
+          <w:rPr>
+            <w:rStyle w:val="Hyperlink"/>
+            <w:b/>
+          </w:rPr>
+          <w:t>https://www.youtube.com/watch?v=_D0ZQPqeJkk&amp;t=38s</w:t>
+        </w:r>
+      </w:hyperlink>
+      <w:r>
+        <w:rPr>
+          <w:b/>
+        </w:rPr>
+        <w:t xml:space="preserve"> </w:t>
+      </w:r>
+    </w:p>
+    <w:p>
+      <w:pPr>
+        <w:rPr>
+          <w:b/>
+        </w:rPr>
+      </w:pPr>
+      <w:r>
+        <w:rPr>
+          <w:b/>
+        </w:rPr>
         <w:t>Assets created using Photoshop</w:t>
+      </w:r>
+      <w:r>
+        <w:rPr>
+          <w:b/>
+        </w:rPr>
+        <w:t xml:space="preserve"> (Assignment 2)</w:t>
       </w:r>
     </w:p>
     <w:tbl>
@@ -2596,7 +3258,7 @@
                           </pic:cNvPicPr>
                         </pic:nvPicPr>
                         <pic:blipFill>
-                          <a:blip r:embed="rId26">
+                          <a:blip r:embed="rId29">
                             <a:extLst>
                               <a:ext uri="{28A0092B-C50C-407E-A947-70E740481C1C}">
                                 <a14:useLocalDpi xmlns:a14="http://schemas.microsoft.com/office/drawing/2010/main" val="0"/>
@@ -2672,7 +3334,7 @@
                           </pic:cNvPicPr>
                         </pic:nvPicPr>
                         <pic:blipFill>
-                          <a:blip r:embed="rId27">
+                          <a:blip r:embed="rId30">
                             <a:extLst>
                               <a:ext uri="{28A0092B-C50C-407E-A947-70E740481C1C}">
                                 <a14:useLocalDpi xmlns:a14="http://schemas.microsoft.com/office/drawing/2010/main" val="0"/>
@@ -2748,7 +3410,7 @@
                           </pic:cNvPicPr>
                         </pic:nvPicPr>
                         <pic:blipFill>
-                          <a:blip r:embed="rId28">
+                          <a:blip r:embed="rId31">
                             <a:extLst>
                               <a:ext uri="{28A0092B-C50C-407E-A947-70E740481C1C}">
                                 <a14:useLocalDpi xmlns:a14="http://schemas.microsoft.com/office/drawing/2010/main" val="0"/>
@@ -2824,7 +3486,7 @@
                           </pic:cNvPicPr>
                         </pic:nvPicPr>
                         <pic:blipFill>
-                          <a:blip r:embed="rId29">
+                          <a:blip r:embed="rId32">
                             <a:extLst>
                               <a:ext uri="{28A0092B-C50C-407E-A947-70E740481C1C}">
                                 <a14:useLocalDpi xmlns:a14="http://schemas.microsoft.com/office/drawing/2010/main" val="0"/>
@@ -2900,7 +3562,7 @@
                           </pic:cNvPicPr>
                         </pic:nvPicPr>
                         <pic:blipFill>
-                          <a:blip r:embed="rId30">
+                          <a:blip r:embed="rId33">
                             <a:extLst>
                               <a:ext uri="{28A0092B-C50C-407E-A947-70E740481C1C}">
                                 <a14:useLocalDpi xmlns:a14="http://schemas.microsoft.com/office/drawing/2010/main" val="0"/>
@@ -2980,7 +3642,7 @@
                           </pic:cNvPicPr>
                         </pic:nvPicPr>
                         <pic:blipFill>
-                          <a:blip r:embed="rId31">
+                          <a:blip r:embed="rId34">
                             <a:extLst>
                               <a:ext uri="{28A0092B-C50C-407E-A947-70E740481C1C}">
                                 <a14:useLocalDpi xmlns:a14="http://schemas.microsoft.com/office/drawing/2010/main" val="0"/>
@@ -3016,30 +3678,1216 @@
       </w:tr>
     </w:tbl>
     <w:p>
-      <w:r>
-        <w:br w:type="page"/>
-      </w:r>
+      <w:pPr>
+        <w:rPr>
+          <w:b/>
+        </w:rPr>
+      </w:pPr>
     </w:p>
     <w:p>
       <w:pPr>
+        <w:rPr>
+          <w:b/>
+        </w:rPr>
+      </w:pPr>
+      <w:r>
+        <w:rPr>
+          <w:b/>
+        </w:rPr>
+        <w:t>Assets created using Photoshop (Assignment 3)</w:t>
+      </w:r>
+    </w:p>
+    <w:tbl>
+      <w:tblPr>
+        <w:tblStyle w:val="TableGrid"/>
+        <w:tblW w:w="0" w:type="auto"/>
+        <w:tblLook w:val="04A0" w:firstRow="1" w:lastRow="0" w:firstColumn="1" w:lastColumn="0" w:noHBand="0" w:noVBand="1"/>
+      </w:tblPr>
+      <w:tblGrid>
+        <w:gridCol w:w="4508"/>
+        <w:gridCol w:w="4508"/>
+      </w:tblGrid>
+      <w:tr>
+        <w:tc>
+          <w:tcPr>
+            <w:tcW w:w="4508" w:type="dxa"/>
+          </w:tcPr>
+          <w:p>
+            <w:r>
+              <w:t xml:space="preserve">Modified </w:t>
+            </w:r>
+            <w:r>
+              <w:t>the idle animation sprites for the green bacteria. Added a slight movement to their body.</w:t>
+            </w:r>
+            <w:r>
+              <w:t xml:space="preserve"> </w:t>
+            </w:r>
+          </w:p>
+        </w:tc>
+        <w:tc>
+          <w:tcPr>
+            <w:tcW w:w="4508" w:type="dxa"/>
+          </w:tcPr>
+          <w:p>
+            <w:pPr>
+              <w:jc w:val="center"/>
+              <w:rPr>
+                <w:b/>
+              </w:rPr>
+            </w:pPr>
+            <w:r>
+              <w:rPr>
+                <w:noProof/>
+                <w:highlight w:val="lightGray"/>
+              </w:rPr>
+              <w:drawing>
+                <wp:inline distT="0" distB="0" distL="0" distR="0" wp14:anchorId="749B0E60" wp14:editId="7B83806B">
+                  <wp:extent cx="1828800" cy="457200"/>
+                  <wp:effectExtent l="0" t="0" r="0" b="0"/>
+                  <wp:docPr id="5" name="Picture 5"/>
+                  <wp:cNvGraphicFramePr>
+                    <a:graphicFrameLocks xmlns:a="http://schemas.openxmlformats.org/drawingml/2006/main" noChangeAspect="1"/>
+                  </wp:cNvGraphicFramePr>
+                  <a:graphic xmlns:a="http://schemas.openxmlformats.org/drawingml/2006/main">
+                    <a:graphicData uri="http://schemas.openxmlformats.org/drawingml/2006/picture">
+                      <pic:pic xmlns:pic="http://schemas.openxmlformats.org/drawingml/2006/picture">
+                        <pic:nvPicPr>
+                          <pic:cNvPr id="0" name="Picture 3"/>
+                          <pic:cNvPicPr>
+                            <a:picLocks noChangeAspect="1" noChangeArrowheads="1"/>
+                          </pic:cNvPicPr>
+                        </pic:nvPicPr>
+                        <pic:blipFill>
+                          <a:blip r:embed="rId35">
+                            <a:extLst>
+                              <a:ext uri="{28A0092B-C50C-407E-A947-70E740481C1C}">
+                                <a14:useLocalDpi xmlns:a14="http://schemas.microsoft.com/office/drawing/2010/main" val="0"/>
+                              </a:ext>
+                            </a:extLst>
+                          </a:blip>
+                          <a:srcRect/>
+                          <a:stretch>
+                            <a:fillRect/>
+                          </a:stretch>
+                        </pic:blipFill>
+                        <pic:spPr bwMode="auto">
+                          <a:xfrm>
+                            <a:off x="0" y="0"/>
+                            <a:ext cx="1828800" cy="457200"/>
+                          </a:xfrm>
+                          <a:prstGeom prst="rect">
+                            <a:avLst/>
+                          </a:prstGeom>
+                          <a:noFill/>
+                          <a:ln>
+                            <a:noFill/>
+                          </a:ln>
+                        </pic:spPr>
+                      </pic:pic>
+                    </a:graphicData>
+                  </a:graphic>
+                </wp:inline>
+              </w:drawing>
+            </w:r>
+          </w:p>
+        </w:tc>
+      </w:tr>
+      <w:tr>
+        <w:tc>
+          <w:tcPr>
+            <w:tcW w:w="4508" w:type="dxa"/>
+          </w:tcPr>
+          <w:p>
+            <w:r>
+              <w:t xml:space="preserve">Modified the heart’s idle animation. Made pupils change size </w:t>
+            </w:r>
+            <w:proofErr w:type="gramStart"/>
+            <w:r>
+              <w:t>similar to</w:t>
+            </w:r>
+            <w:proofErr w:type="gramEnd"/>
+            <w:r>
+              <w:t xml:space="preserve"> </w:t>
+            </w:r>
+            <w:proofErr w:type="spellStart"/>
+            <w:r>
+              <w:t>Ery’s</w:t>
+            </w:r>
+            <w:proofErr w:type="spellEnd"/>
+            <w:r>
+              <w:t xml:space="preserve"> idle animation to add more life to the animation, also modified the tongues appearance.</w:t>
+            </w:r>
+          </w:p>
+        </w:tc>
+        <w:tc>
+          <w:tcPr>
+            <w:tcW w:w="4508" w:type="dxa"/>
+          </w:tcPr>
+          <w:p>
+            <w:pPr>
+              <w:jc w:val="center"/>
+              <w:rPr>
+                <w:b/>
+              </w:rPr>
+            </w:pPr>
+            <w:r>
+              <w:rPr>
+                <w:noProof/>
+                <w:highlight w:val="lightGray"/>
+              </w:rPr>
+              <w:drawing>
+                <wp:inline distT="0" distB="0" distL="0" distR="0" wp14:anchorId="23CD443F" wp14:editId="0843480A">
+                  <wp:extent cx="2324100" cy="581025"/>
+                  <wp:effectExtent l="0" t="0" r="0" b="0"/>
+                  <wp:docPr id="7" name="Picture 7"/>
+                  <wp:cNvGraphicFramePr>
+                    <a:graphicFrameLocks xmlns:a="http://schemas.openxmlformats.org/drawingml/2006/main" noChangeAspect="1"/>
+                  </wp:cNvGraphicFramePr>
+                  <a:graphic xmlns:a="http://schemas.openxmlformats.org/drawingml/2006/main">
+                    <a:graphicData uri="http://schemas.openxmlformats.org/drawingml/2006/picture">
+                      <pic:pic xmlns:pic="http://schemas.openxmlformats.org/drawingml/2006/picture">
+                        <pic:nvPicPr>
+                          <pic:cNvPr id="0" name="Picture 6"/>
+                          <pic:cNvPicPr>
+                            <a:picLocks noChangeAspect="1" noChangeArrowheads="1"/>
+                          </pic:cNvPicPr>
+                        </pic:nvPicPr>
+                        <pic:blipFill>
+                          <a:blip r:embed="rId36">
+                            <a:extLst>
+                              <a:ext uri="{28A0092B-C50C-407E-A947-70E740481C1C}">
+                                <a14:useLocalDpi xmlns:a14="http://schemas.microsoft.com/office/drawing/2010/main" val="0"/>
+                              </a:ext>
+                            </a:extLst>
+                          </a:blip>
+                          <a:srcRect/>
+                          <a:stretch>
+                            <a:fillRect/>
+                          </a:stretch>
+                        </pic:blipFill>
+                        <pic:spPr bwMode="auto">
+                          <a:xfrm>
+                            <a:off x="0" y="0"/>
+                            <a:ext cx="2324100" cy="581025"/>
+                          </a:xfrm>
+                          <a:prstGeom prst="rect">
+                            <a:avLst/>
+                          </a:prstGeom>
+                          <a:noFill/>
+                          <a:ln>
+                            <a:noFill/>
+                          </a:ln>
+                        </pic:spPr>
+                      </pic:pic>
+                    </a:graphicData>
+                  </a:graphic>
+                </wp:inline>
+              </w:drawing>
+            </w:r>
+          </w:p>
+        </w:tc>
+      </w:tr>
+      <w:tr>
+        <w:tc>
+          <w:tcPr>
+            <w:tcW w:w="4508" w:type="dxa"/>
+          </w:tcPr>
+          <w:p>
+            <w:r>
+              <w:t>Changed the colour of the door sprite to match the blue map tile set.</w:t>
+            </w:r>
+          </w:p>
+        </w:tc>
+        <w:tc>
+          <w:tcPr>
+            <w:tcW w:w="4508" w:type="dxa"/>
+          </w:tcPr>
+          <w:p>
+            <w:pPr>
+              <w:jc w:val="center"/>
+              <w:rPr>
+                <w:b/>
+              </w:rPr>
+            </w:pPr>
+            <w:r>
+              <w:rPr>
+                <w:noProof/>
+                <w:highlight w:val="lightGray"/>
+              </w:rPr>
+              <w:drawing>
+                <wp:inline distT="0" distB="0" distL="0" distR="0" wp14:anchorId="2F3C8081" wp14:editId="36D74988">
+                  <wp:extent cx="435428" cy="435428"/>
+                  <wp:effectExtent l="0" t="0" r="3175" b="3175"/>
+                  <wp:docPr id="8" name="Picture 8"/>
+                  <wp:cNvGraphicFramePr>
+                    <a:graphicFrameLocks xmlns:a="http://schemas.openxmlformats.org/drawingml/2006/main" noChangeAspect="1"/>
+                  </wp:cNvGraphicFramePr>
+                  <a:graphic xmlns:a="http://schemas.openxmlformats.org/drawingml/2006/main">
+                    <a:graphicData uri="http://schemas.openxmlformats.org/drawingml/2006/picture">
+                      <pic:pic xmlns:pic="http://schemas.openxmlformats.org/drawingml/2006/picture">
+                        <pic:nvPicPr>
+                          <pic:cNvPr id="0" name="Picture 7"/>
+                          <pic:cNvPicPr>
+                            <a:picLocks noChangeAspect="1" noChangeArrowheads="1"/>
+                          </pic:cNvPicPr>
+                        </pic:nvPicPr>
+                        <pic:blipFill>
+                          <a:blip r:embed="rId37">
+                            <a:extLst>
+                              <a:ext uri="{28A0092B-C50C-407E-A947-70E740481C1C}">
+                                <a14:useLocalDpi xmlns:a14="http://schemas.microsoft.com/office/drawing/2010/main" val="0"/>
+                              </a:ext>
+                            </a:extLst>
+                          </a:blip>
+                          <a:srcRect/>
+                          <a:stretch>
+                            <a:fillRect/>
+                          </a:stretch>
+                        </pic:blipFill>
+                        <pic:spPr bwMode="auto">
+                          <a:xfrm>
+                            <a:off x="0" y="0"/>
+                            <a:ext cx="435881" cy="435881"/>
+                          </a:xfrm>
+                          <a:prstGeom prst="rect">
+                            <a:avLst/>
+                          </a:prstGeom>
+                          <a:noFill/>
+                          <a:ln>
+                            <a:noFill/>
+                          </a:ln>
+                        </pic:spPr>
+                      </pic:pic>
+                    </a:graphicData>
+                  </a:graphic>
+                </wp:inline>
+              </w:drawing>
+            </w:r>
+          </w:p>
+        </w:tc>
+      </w:tr>
+      <w:tr>
+        <w:tc>
+          <w:tcPr>
+            <w:tcW w:w="4508" w:type="dxa"/>
+          </w:tcPr>
+          <w:p>
+            <w:r>
+              <w:t>Created a purple bacteria sprite.</w:t>
+            </w:r>
+          </w:p>
+        </w:tc>
+        <w:tc>
+          <w:tcPr>
+            <w:tcW w:w="4508" w:type="dxa"/>
+          </w:tcPr>
+          <w:p>
+            <w:pPr>
+              <w:jc w:val="center"/>
+              <w:rPr>
+                <w:b/>
+              </w:rPr>
+            </w:pPr>
+            <w:r>
+              <w:rPr>
+                <w:noProof/>
+                <w:highlight w:val="lightGray"/>
+              </w:rPr>
+              <w:drawing>
+                <wp:inline distT="0" distB="0" distL="0" distR="0" wp14:anchorId="040B4D23" wp14:editId="409AE678">
+                  <wp:extent cx="441960" cy="441960"/>
+                  <wp:effectExtent l="0" t="0" r="0" b="0"/>
+                  <wp:docPr id="2" name="Picture 2"/>
+                  <wp:cNvGraphicFramePr>
+                    <a:graphicFrameLocks xmlns:a="http://schemas.openxmlformats.org/drawingml/2006/main" noChangeAspect="1"/>
+                  </wp:cNvGraphicFramePr>
+                  <a:graphic xmlns:a="http://schemas.openxmlformats.org/drawingml/2006/main">
+                    <a:graphicData uri="http://schemas.openxmlformats.org/drawingml/2006/picture">
+                      <pic:pic xmlns:pic="http://schemas.openxmlformats.org/drawingml/2006/picture">
+                        <pic:nvPicPr>
+                          <pic:cNvPr id="0" name="Picture 1"/>
+                          <pic:cNvPicPr>
+                            <a:picLocks noChangeAspect="1" noChangeArrowheads="1"/>
+                          </pic:cNvPicPr>
+                        </pic:nvPicPr>
+                        <pic:blipFill>
+                          <a:blip r:embed="rId38">
+                            <a:extLst>
+                              <a:ext uri="{28A0092B-C50C-407E-A947-70E740481C1C}">
+                                <a14:useLocalDpi xmlns:a14="http://schemas.microsoft.com/office/drawing/2010/main" val="0"/>
+                              </a:ext>
+                            </a:extLst>
+                          </a:blip>
+                          <a:srcRect/>
+                          <a:stretch>
+                            <a:fillRect/>
+                          </a:stretch>
+                        </pic:blipFill>
+                        <pic:spPr bwMode="auto">
+                          <a:xfrm>
+                            <a:off x="0" y="0"/>
+                            <a:ext cx="441960" cy="441960"/>
+                          </a:xfrm>
+                          <a:prstGeom prst="rect">
+                            <a:avLst/>
+                          </a:prstGeom>
+                          <a:noFill/>
+                          <a:ln>
+                            <a:noFill/>
+                          </a:ln>
+                        </pic:spPr>
+                      </pic:pic>
+                    </a:graphicData>
+                  </a:graphic>
+                </wp:inline>
+              </w:drawing>
+            </w:r>
+          </w:p>
+        </w:tc>
+      </w:tr>
+      <w:tr>
+        <w:tc>
+          <w:tcPr>
+            <w:tcW w:w="4508" w:type="dxa"/>
+          </w:tcPr>
+          <w:p>
+            <w:r>
+              <w:t>Created the idle animation sprite sheet for the purple bacteria.</w:t>
+            </w:r>
+          </w:p>
+        </w:tc>
+        <w:tc>
+          <w:tcPr>
+            <w:tcW w:w="4508" w:type="dxa"/>
+          </w:tcPr>
+          <w:p>
+            <w:pPr>
+              <w:jc w:val="center"/>
+              <w:rPr>
+                <w:b/>
+              </w:rPr>
+            </w:pPr>
+            <w:r>
+              <w:rPr>
+                <w:b/>
+                <w:noProof/>
+                <w:highlight w:val="lightGray"/>
+              </w:rPr>
+              <w:drawing>
+                <wp:inline distT="0" distB="0" distL="0" distR="0" wp14:anchorId="3F5E6DAA" wp14:editId="52228A57">
+                  <wp:extent cx="1856015" cy="464004"/>
+                  <wp:effectExtent l="0" t="0" r="0" b="0"/>
+                  <wp:docPr id="9" name="Picture 9"/>
+                  <wp:cNvGraphicFramePr>
+                    <a:graphicFrameLocks xmlns:a="http://schemas.openxmlformats.org/drawingml/2006/main" noChangeAspect="1"/>
+                  </wp:cNvGraphicFramePr>
+                  <a:graphic xmlns:a="http://schemas.openxmlformats.org/drawingml/2006/main">
+                    <a:graphicData uri="http://schemas.openxmlformats.org/drawingml/2006/picture">
+                      <pic:pic xmlns:pic="http://schemas.openxmlformats.org/drawingml/2006/picture">
+                        <pic:nvPicPr>
+                          <pic:cNvPr id="0" name="Picture 8"/>
+                          <pic:cNvPicPr>
+                            <a:picLocks noChangeAspect="1" noChangeArrowheads="1"/>
+                          </pic:cNvPicPr>
+                        </pic:nvPicPr>
+                        <pic:blipFill>
+                          <a:blip r:embed="rId39">
+                            <a:extLst>
+                              <a:ext uri="{28A0092B-C50C-407E-A947-70E740481C1C}">
+                                <a14:useLocalDpi xmlns:a14="http://schemas.microsoft.com/office/drawing/2010/main" val="0"/>
+                              </a:ext>
+                            </a:extLst>
+                          </a:blip>
+                          <a:srcRect/>
+                          <a:stretch>
+                            <a:fillRect/>
+                          </a:stretch>
+                        </pic:blipFill>
+                        <pic:spPr bwMode="auto">
+                          <a:xfrm>
+                            <a:off x="0" y="0"/>
+                            <a:ext cx="1866129" cy="466532"/>
+                          </a:xfrm>
+                          <a:prstGeom prst="rect">
+                            <a:avLst/>
+                          </a:prstGeom>
+                          <a:noFill/>
+                          <a:ln>
+                            <a:noFill/>
+                          </a:ln>
+                        </pic:spPr>
+                      </pic:pic>
+                    </a:graphicData>
+                  </a:graphic>
+                </wp:inline>
+              </w:drawing>
+            </w:r>
+          </w:p>
+        </w:tc>
+      </w:tr>
+      <w:tr>
+        <w:tc>
+          <w:tcPr>
+            <w:tcW w:w="4508" w:type="dxa"/>
+          </w:tcPr>
+          <w:p>
+            <w:r>
+              <w:t>Created the death animation sprite sheet for the purple bacteria.</w:t>
+            </w:r>
+          </w:p>
+        </w:tc>
+        <w:tc>
+          <w:tcPr>
+            <w:tcW w:w="4508" w:type="dxa"/>
+          </w:tcPr>
+          <w:p>
+            <w:pPr>
+              <w:jc w:val="center"/>
+              <w:rPr>
+                <w:b/>
+              </w:rPr>
+            </w:pPr>
+            <w:r>
+              <w:rPr>
+                <w:b/>
+                <w:noProof/>
+                <w:highlight w:val="lightGray"/>
+              </w:rPr>
+              <w:drawing>
+                <wp:inline distT="0" distB="0" distL="0" distR="0" wp14:anchorId="515DCEFD" wp14:editId="02CE446C">
+                  <wp:extent cx="1850572" cy="462643"/>
+                  <wp:effectExtent l="0" t="0" r="0" b="0"/>
+                  <wp:docPr id="10" name="Picture 10"/>
+                  <wp:cNvGraphicFramePr>
+                    <a:graphicFrameLocks xmlns:a="http://schemas.openxmlformats.org/drawingml/2006/main" noChangeAspect="1"/>
+                  </wp:cNvGraphicFramePr>
+                  <a:graphic xmlns:a="http://schemas.openxmlformats.org/drawingml/2006/main">
+                    <a:graphicData uri="http://schemas.openxmlformats.org/drawingml/2006/picture">
+                      <pic:pic xmlns:pic="http://schemas.openxmlformats.org/drawingml/2006/picture">
+                        <pic:nvPicPr>
+                          <pic:cNvPr id="0" name="Picture 9"/>
+                          <pic:cNvPicPr>
+                            <a:picLocks noChangeAspect="1" noChangeArrowheads="1"/>
+                          </pic:cNvPicPr>
+                        </pic:nvPicPr>
+                        <pic:blipFill>
+                          <a:blip r:embed="rId40">
+                            <a:extLst>
+                              <a:ext uri="{28A0092B-C50C-407E-A947-70E740481C1C}">
+                                <a14:useLocalDpi xmlns:a14="http://schemas.microsoft.com/office/drawing/2010/main" val="0"/>
+                              </a:ext>
+                            </a:extLst>
+                          </a:blip>
+                          <a:srcRect/>
+                          <a:stretch>
+                            <a:fillRect/>
+                          </a:stretch>
+                        </pic:blipFill>
+                        <pic:spPr bwMode="auto">
+                          <a:xfrm>
+                            <a:off x="0" y="0"/>
+                            <a:ext cx="1884819" cy="471205"/>
+                          </a:xfrm>
+                          <a:prstGeom prst="rect">
+                            <a:avLst/>
+                          </a:prstGeom>
+                          <a:noFill/>
+                          <a:ln>
+                            <a:noFill/>
+                          </a:ln>
+                        </pic:spPr>
+                      </pic:pic>
+                    </a:graphicData>
+                  </a:graphic>
+                </wp:inline>
+              </w:drawing>
+            </w:r>
+          </w:p>
+        </w:tc>
+      </w:tr>
+      <w:tr>
+        <w:tc>
+          <w:tcPr>
+            <w:tcW w:w="4508" w:type="dxa"/>
+          </w:tcPr>
+          <w:p>
+            <w:r>
+              <w:t xml:space="preserve">Created the ‘Oxygen Infusion’, ‘Score’ and ‘Platelet’ </w:t>
+            </w:r>
+            <w:proofErr w:type="spellStart"/>
+            <w:r>
+              <w:t>pick ups</w:t>
+            </w:r>
+            <w:proofErr w:type="spellEnd"/>
+            <w:r>
+              <w:t>.   Also created the ‘Purple Projectile’ to be shot by purple bacteria.</w:t>
+            </w:r>
+          </w:p>
+        </w:tc>
+        <w:tc>
+          <w:tcPr>
+            <w:tcW w:w="4508" w:type="dxa"/>
+          </w:tcPr>
+          <w:p>
+            <w:pPr>
+              <w:ind w:left="360"/>
+              <w:jc w:val="center"/>
+              <w:rPr>
+                <w:b/>
+                <w:noProof/>
+                <w:highlight w:val="lightGray"/>
+              </w:rPr>
+            </w:pPr>
+            <w:r>
+              <w:rPr>
+                <w:noProof/>
+                <w:highlight w:val="lightGray"/>
+              </w:rPr>
+              <w:drawing>
+                <wp:inline distT="0" distB="0" distL="0" distR="0" wp14:anchorId="3B33721C" wp14:editId="558C39D9">
+                  <wp:extent cx="114300" cy="114300"/>
+                  <wp:effectExtent l="0" t="0" r="0" b="0"/>
+                  <wp:docPr id="46" name="Picture 46"/>
+                  <wp:cNvGraphicFramePr>
+                    <a:graphicFrameLocks xmlns:a="http://schemas.openxmlformats.org/drawingml/2006/main" noChangeAspect="1"/>
+                  </wp:cNvGraphicFramePr>
+                  <a:graphic xmlns:a="http://schemas.openxmlformats.org/drawingml/2006/main">
+                    <a:graphicData uri="http://schemas.openxmlformats.org/drawingml/2006/picture">
+                      <pic:pic xmlns:pic="http://schemas.openxmlformats.org/drawingml/2006/picture">
+                        <pic:nvPicPr>
+                          <pic:cNvPr id="0" name="Picture 20"/>
+                          <pic:cNvPicPr>
+                            <a:picLocks noChangeAspect="1" noChangeArrowheads="1"/>
+                          </pic:cNvPicPr>
+                        </pic:nvPicPr>
+                        <pic:blipFill>
+                          <a:blip r:embed="rId41">
+                            <a:extLst>
+                              <a:ext uri="{28A0092B-C50C-407E-A947-70E740481C1C}">
+                                <a14:useLocalDpi xmlns:a14="http://schemas.microsoft.com/office/drawing/2010/main" val="0"/>
+                              </a:ext>
+                            </a:extLst>
+                          </a:blip>
+                          <a:srcRect/>
+                          <a:stretch>
+                            <a:fillRect/>
+                          </a:stretch>
+                        </pic:blipFill>
+                        <pic:spPr bwMode="auto">
+                          <a:xfrm>
+                            <a:off x="0" y="0"/>
+                            <a:ext cx="114300" cy="114300"/>
+                          </a:xfrm>
+                          <a:prstGeom prst="rect">
+                            <a:avLst/>
+                          </a:prstGeom>
+                          <a:noFill/>
+                          <a:ln>
+                            <a:noFill/>
+                          </a:ln>
+                        </pic:spPr>
+                      </pic:pic>
+                    </a:graphicData>
+                  </a:graphic>
+                </wp:inline>
+              </w:drawing>
+            </w:r>
+            <w:r>
+              <w:rPr>
+                <w:b/>
+                <w:noProof/>
+                <w:highlight w:val="lightGray"/>
+              </w:rPr>
+              <w:t xml:space="preserve"> </w:t>
+            </w:r>
+            <w:r>
+              <w:rPr>
+                <w:noProof/>
+                <w:highlight w:val="lightGray"/>
+              </w:rPr>
+              <w:drawing>
+                <wp:inline distT="0" distB="0" distL="0" distR="0" wp14:anchorId="6D5BBF5E" wp14:editId="3D5BA2AA">
+                  <wp:extent cx="118927" cy="118927"/>
+                  <wp:effectExtent l="0" t="0" r="0" b="0"/>
+                  <wp:docPr id="48" name="Picture 48"/>
+                  <wp:cNvGraphicFramePr>
+                    <a:graphicFrameLocks xmlns:a="http://schemas.openxmlformats.org/drawingml/2006/main" noChangeAspect="1"/>
+                  </wp:cNvGraphicFramePr>
+                  <a:graphic xmlns:a="http://schemas.openxmlformats.org/drawingml/2006/main">
+                    <a:graphicData uri="http://schemas.openxmlformats.org/drawingml/2006/picture">
+                      <pic:pic xmlns:pic="http://schemas.openxmlformats.org/drawingml/2006/picture">
+                        <pic:nvPicPr>
+                          <pic:cNvPr id="0" name="Picture 25"/>
+                          <pic:cNvPicPr>
+                            <a:picLocks noChangeAspect="1" noChangeArrowheads="1"/>
+                          </pic:cNvPicPr>
+                        </pic:nvPicPr>
+                        <pic:blipFill>
+                          <a:blip r:embed="rId42">
+                            <a:extLst>
+                              <a:ext uri="{28A0092B-C50C-407E-A947-70E740481C1C}">
+                                <a14:useLocalDpi xmlns:a14="http://schemas.microsoft.com/office/drawing/2010/main" val="0"/>
+                              </a:ext>
+                            </a:extLst>
+                          </a:blip>
+                          <a:srcRect/>
+                          <a:stretch>
+                            <a:fillRect/>
+                          </a:stretch>
+                        </pic:blipFill>
+                        <pic:spPr bwMode="auto">
+                          <a:xfrm>
+                            <a:off x="0" y="0"/>
+                            <a:ext cx="142547" cy="142547"/>
+                          </a:xfrm>
+                          <a:prstGeom prst="rect">
+                            <a:avLst/>
+                          </a:prstGeom>
+                          <a:noFill/>
+                          <a:ln>
+                            <a:noFill/>
+                          </a:ln>
+                        </pic:spPr>
+                      </pic:pic>
+                    </a:graphicData>
+                  </a:graphic>
+                </wp:inline>
+              </w:drawing>
+            </w:r>
+            <w:r>
+              <w:rPr>
+                <w:b/>
+                <w:noProof/>
+                <w:highlight w:val="lightGray"/>
+              </w:rPr>
+              <w:t xml:space="preserve"> </w:t>
+            </w:r>
+            <w:r>
+              <w:rPr>
+                <w:b/>
+                <w:noProof/>
+                <w:highlight w:val="lightGray"/>
+              </w:rPr>
+              <w:drawing>
+                <wp:inline distT="0" distB="0" distL="0" distR="0" wp14:anchorId="62332C7F" wp14:editId="603EEB63">
+                  <wp:extent cx="114300" cy="114300"/>
+                  <wp:effectExtent l="0" t="0" r="0" b="0"/>
+                  <wp:docPr id="49" name="Picture 49"/>
+                  <wp:cNvGraphicFramePr>
+                    <a:graphicFrameLocks xmlns:a="http://schemas.openxmlformats.org/drawingml/2006/main" noChangeAspect="1"/>
+                  </wp:cNvGraphicFramePr>
+                  <a:graphic xmlns:a="http://schemas.openxmlformats.org/drawingml/2006/main">
+                    <a:graphicData uri="http://schemas.openxmlformats.org/drawingml/2006/picture">
+                      <pic:pic xmlns:pic="http://schemas.openxmlformats.org/drawingml/2006/picture">
+                        <pic:nvPicPr>
+                          <pic:cNvPr id="0" name="Picture 26"/>
+                          <pic:cNvPicPr>
+                            <a:picLocks noChangeAspect="1" noChangeArrowheads="1"/>
+                          </pic:cNvPicPr>
+                        </pic:nvPicPr>
+                        <pic:blipFill>
+                          <a:blip r:embed="rId43">
+                            <a:extLst>
+                              <a:ext uri="{28A0092B-C50C-407E-A947-70E740481C1C}">
+                                <a14:useLocalDpi xmlns:a14="http://schemas.microsoft.com/office/drawing/2010/main" val="0"/>
+                              </a:ext>
+                            </a:extLst>
+                          </a:blip>
+                          <a:srcRect/>
+                          <a:stretch>
+                            <a:fillRect/>
+                          </a:stretch>
+                        </pic:blipFill>
+                        <pic:spPr bwMode="auto">
+                          <a:xfrm>
+                            <a:off x="0" y="0"/>
+                            <a:ext cx="125452" cy="125452"/>
+                          </a:xfrm>
+                          <a:prstGeom prst="rect">
+                            <a:avLst/>
+                          </a:prstGeom>
+                          <a:noFill/>
+                          <a:ln>
+                            <a:noFill/>
+                          </a:ln>
+                        </pic:spPr>
+                      </pic:pic>
+                    </a:graphicData>
+                  </a:graphic>
+                </wp:inline>
+              </w:drawing>
+            </w:r>
+            <w:r>
+              <w:rPr>
+                <w:b/>
+                <w:noProof/>
+                <w:highlight w:val="lightGray"/>
+              </w:rPr>
+              <w:t xml:space="preserve"> </w:t>
+            </w:r>
+            <w:r>
+              <w:rPr>
+                <w:b/>
+                <w:noProof/>
+                <w:highlight w:val="lightGray"/>
+              </w:rPr>
+              <w:drawing>
+                <wp:inline distT="0" distB="0" distL="0" distR="0" wp14:anchorId="0A5ACE12" wp14:editId="395124D7">
+                  <wp:extent cx="152400" cy="152400"/>
+                  <wp:effectExtent l="0" t="0" r="0" b="0"/>
+                  <wp:docPr id="50" name="Picture 50"/>
+                  <wp:cNvGraphicFramePr>
+                    <a:graphicFrameLocks xmlns:a="http://schemas.openxmlformats.org/drawingml/2006/main" noChangeAspect="1"/>
+                  </wp:cNvGraphicFramePr>
+                  <a:graphic xmlns:a="http://schemas.openxmlformats.org/drawingml/2006/main">
+                    <a:graphicData uri="http://schemas.openxmlformats.org/drawingml/2006/picture">
+                      <pic:pic xmlns:pic="http://schemas.openxmlformats.org/drawingml/2006/picture">
+                        <pic:nvPicPr>
+                          <pic:cNvPr id="0" name="Picture 27"/>
+                          <pic:cNvPicPr>
+                            <a:picLocks noChangeAspect="1" noChangeArrowheads="1"/>
+                          </pic:cNvPicPr>
+                        </pic:nvPicPr>
+                        <pic:blipFill>
+                          <a:blip r:embed="rId44">
+                            <a:extLst>
+                              <a:ext uri="{28A0092B-C50C-407E-A947-70E740481C1C}">
+                                <a14:useLocalDpi xmlns:a14="http://schemas.microsoft.com/office/drawing/2010/main" val="0"/>
+                              </a:ext>
+                            </a:extLst>
+                          </a:blip>
+                          <a:srcRect/>
+                          <a:stretch>
+                            <a:fillRect/>
+                          </a:stretch>
+                        </pic:blipFill>
+                        <pic:spPr bwMode="auto">
+                          <a:xfrm>
+                            <a:off x="0" y="0"/>
+                            <a:ext cx="152400" cy="152400"/>
+                          </a:xfrm>
+                          <a:prstGeom prst="rect">
+                            <a:avLst/>
+                          </a:prstGeom>
+                          <a:noFill/>
+                          <a:ln>
+                            <a:noFill/>
+                          </a:ln>
+                        </pic:spPr>
+                      </pic:pic>
+                    </a:graphicData>
+                  </a:graphic>
+                </wp:inline>
+              </w:drawing>
+            </w:r>
+          </w:p>
+        </w:tc>
+      </w:tr>
+      <w:tr>
+        <w:tc>
+          <w:tcPr>
+            <w:tcW w:w="4508" w:type="dxa"/>
+          </w:tcPr>
+          <w:p>
+            <w:r>
+              <w:t>Used parts of the existing tile sets to create sprites for the moving platforms.</w:t>
+            </w:r>
+          </w:p>
+        </w:tc>
+        <w:tc>
+          <w:tcPr>
+            <w:tcW w:w="4508" w:type="dxa"/>
+          </w:tcPr>
+          <w:p>
+            <w:pPr>
+              <w:ind w:left="360"/>
+              <w:jc w:val="center"/>
+              <w:rPr>
+                <w:noProof/>
+                <w:highlight w:val="lightGray"/>
+              </w:rPr>
+            </w:pPr>
+            <w:r>
+              <w:rPr>
+                <w:noProof/>
+                <w:highlight w:val="lightGray"/>
+              </w:rPr>
+              <w:drawing>
+                <wp:inline distT="0" distB="0" distL="0" distR="0" wp14:anchorId="5C636D48" wp14:editId="6D645CC3">
+                  <wp:extent cx="914400" cy="304800"/>
+                  <wp:effectExtent l="0" t="0" r="0" b="0"/>
+                  <wp:docPr id="51" name="Picture 51"/>
+                  <wp:cNvGraphicFramePr>
+                    <a:graphicFrameLocks xmlns:a="http://schemas.openxmlformats.org/drawingml/2006/main" noChangeAspect="1"/>
+                  </wp:cNvGraphicFramePr>
+                  <a:graphic xmlns:a="http://schemas.openxmlformats.org/drawingml/2006/main">
+                    <a:graphicData uri="http://schemas.openxmlformats.org/drawingml/2006/picture">
+                      <pic:pic xmlns:pic="http://schemas.openxmlformats.org/drawingml/2006/picture">
+                        <pic:nvPicPr>
+                          <pic:cNvPr id="0" name="Picture 28"/>
+                          <pic:cNvPicPr>
+                            <a:picLocks noChangeAspect="1" noChangeArrowheads="1"/>
+                          </pic:cNvPicPr>
+                        </pic:nvPicPr>
+                        <pic:blipFill>
+                          <a:blip r:embed="rId45">
+                            <a:extLst>
+                              <a:ext uri="{28A0092B-C50C-407E-A947-70E740481C1C}">
+                                <a14:useLocalDpi xmlns:a14="http://schemas.microsoft.com/office/drawing/2010/main" val="0"/>
+                              </a:ext>
+                            </a:extLst>
+                          </a:blip>
+                          <a:srcRect/>
+                          <a:stretch>
+                            <a:fillRect/>
+                          </a:stretch>
+                        </pic:blipFill>
+                        <pic:spPr bwMode="auto">
+                          <a:xfrm>
+                            <a:off x="0" y="0"/>
+                            <a:ext cx="914400" cy="304800"/>
+                          </a:xfrm>
+                          <a:prstGeom prst="rect">
+                            <a:avLst/>
+                          </a:prstGeom>
+                          <a:noFill/>
+                          <a:ln>
+                            <a:noFill/>
+                          </a:ln>
+                        </pic:spPr>
+                      </pic:pic>
+                    </a:graphicData>
+                  </a:graphic>
+                </wp:inline>
+              </w:drawing>
+            </w:r>
+            <w:r>
+              <w:rPr>
+                <w:noProof/>
+                <w:highlight w:val="lightGray"/>
+              </w:rPr>
+              <w:t xml:space="preserve"> </w:t>
+            </w:r>
+            <w:r>
+              <w:rPr>
+                <w:noProof/>
+                <w:highlight w:val="lightGray"/>
+              </w:rPr>
+              <w:drawing>
+                <wp:inline distT="0" distB="0" distL="0" distR="0" wp14:anchorId="2FE45B4F" wp14:editId="5881FF8B">
+                  <wp:extent cx="914400" cy="304800"/>
+                  <wp:effectExtent l="0" t="0" r="0" b="0"/>
+                  <wp:docPr id="52" name="Picture 52"/>
+                  <wp:cNvGraphicFramePr>
+                    <a:graphicFrameLocks xmlns:a="http://schemas.openxmlformats.org/drawingml/2006/main" noChangeAspect="1"/>
+                  </wp:cNvGraphicFramePr>
+                  <a:graphic xmlns:a="http://schemas.openxmlformats.org/drawingml/2006/main">
+                    <a:graphicData uri="http://schemas.openxmlformats.org/drawingml/2006/picture">
+                      <pic:pic xmlns:pic="http://schemas.openxmlformats.org/drawingml/2006/picture">
+                        <pic:nvPicPr>
+                          <pic:cNvPr id="0" name="Picture 29"/>
+                          <pic:cNvPicPr>
+                            <a:picLocks noChangeAspect="1" noChangeArrowheads="1"/>
+                          </pic:cNvPicPr>
+                        </pic:nvPicPr>
+                        <pic:blipFill>
+                          <a:blip r:embed="rId46">
+                            <a:extLst>
+                              <a:ext uri="{28A0092B-C50C-407E-A947-70E740481C1C}">
+                                <a14:useLocalDpi xmlns:a14="http://schemas.microsoft.com/office/drawing/2010/main" val="0"/>
+                              </a:ext>
+                            </a:extLst>
+                          </a:blip>
+                          <a:srcRect/>
+                          <a:stretch>
+                            <a:fillRect/>
+                          </a:stretch>
+                        </pic:blipFill>
+                        <pic:spPr bwMode="auto">
+                          <a:xfrm>
+                            <a:off x="0" y="0"/>
+                            <a:ext cx="914400" cy="304800"/>
+                          </a:xfrm>
+                          <a:prstGeom prst="rect">
+                            <a:avLst/>
+                          </a:prstGeom>
+                          <a:noFill/>
+                          <a:ln>
+                            <a:noFill/>
+                          </a:ln>
+                        </pic:spPr>
+                      </pic:pic>
+                    </a:graphicData>
+                  </a:graphic>
+                </wp:inline>
+              </w:drawing>
+            </w:r>
+          </w:p>
+        </w:tc>
+      </w:tr>
+      <w:tr>
+        <w:tc>
+          <w:tcPr>
+            <w:tcW w:w="4508" w:type="dxa"/>
+          </w:tcPr>
+          <w:p>
+            <w:r>
+              <w:t>Modified the edges on the red tile set.</w:t>
+            </w:r>
+          </w:p>
+        </w:tc>
+        <w:tc>
+          <w:tcPr>
+            <w:tcW w:w="4508" w:type="dxa"/>
+          </w:tcPr>
+          <w:p>
+            <w:pPr>
+              <w:ind w:left="360"/>
+              <w:jc w:val="center"/>
+              <w:rPr>
+                <w:noProof/>
+                <w:highlight w:val="lightGray"/>
+              </w:rPr>
+            </w:pPr>
+            <w:r>
+              <w:rPr>
+                <w:noProof/>
+                <w:highlight w:val="lightGray"/>
+              </w:rPr>
+              <w:drawing>
+                <wp:inline distT="0" distB="0" distL="0" distR="0" wp14:anchorId="75B36939" wp14:editId="3A865EA2">
+                  <wp:extent cx="1834243" cy="1375682"/>
+                  <wp:effectExtent l="0" t="0" r="0" b="0"/>
+                  <wp:docPr id="53" name="Picture 53"/>
+                  <wp:cNvGraphicFramePr>
+                    <a:graphicFrameLocks xmlns:a="http://schemas.openxmlformats.org/drawingml/2006/main" noChangeAspect="1"/>
+                  </wp:cNvGraphicFramePr>
+                  <a:graphic xmlns:a="http://schemas.openxmlformats.org/drawingml/2006/main">
+                    <a:graphicData uri="http://schemas.openxmlformats.org/drawingml/2006/picture">
+                      <pic:pic xmlns:pic="http://schemas.openxmlformats.org/drawingml/2006/picture">
+                        <pic:nvPicPr>
+                          <pic:cNvPr id="0" name="Picture 30"/>
+                          <pic:cNvPicPr>
+                            <a:picLocks noChangeAspect="1" noChangeArrowheads="1"/>
+                          </pic:cNvPicPr>
+                        </pic:nvPicPr>
+                        <pic:blipFill>
+                          <a:blip r:embed="rId47">
+                            <a:extLst>
+                              <a:ext uri="{28A0092B-C50C-407E-A947-70E740481C1C}">
+                                <a14:useLocalDpi xmlns:a14="http://schemas.microsoft.com/office/drawing/2010/main" val="0"/>
+                              </a:ext>
+                            </a:extLst>
+                          </a:blip>
+                          <a:srcRect/>
+                          <a:stretch>
+                            <a:fillRect/>
+                          </a:stretch>
+                        </pic:blipFill>
+                        <pic:spPr bwMode="auto">
+                          <a:xfrm>
+                            <a:off x="0" y="0"/>
+                            <a:ext cx="1853697" cy="1390272"/>
+                          </a:xfrm>
+                          <a:prstGeom prst="rect">
+                            <a:avLst/>
+                          </a:prstGeom>
+                          <a:noFill/>
+                          <a:ln>
+                            <a:noFill/>
+                          </a:ln>
+                        </pic:spPr>
+                      </pic:pic>
+                    </a:graphicData>
+                  </a:graphic>
+                </wp:inline>
+              </w:drawing>
+            </w:r>
+          </w:p>
+        </w:tc>
+      </w:tr>
+      <w:tr>
+        <w:tc>
+          <w:tcPr>
+            <w:tcW w:w="4508" w:type="dxa"/>
+          </w:tcPr>
+          <w:p>
+            <w:r>
+              <w:t>Recoloured the red tile set to create the blue tile set.</w:t>
+            </w:r>
+          </w:p>
+        </w:tc>
+        <w:tc>
+          <w:tcPr>
+            <w:tcW w:w="4508" w:type="dxa"/>
+          </w:tcPr>
+          <w:p>
+            <w:pPr>
+              <w:ind w:left="360"/>
+              <w:jc w:val="center"/>
+              <w:rPr>
+                <w:noProof/>
+                <w:highlight w:val="lightGray"/>
+              </w:rPr>
+            </w:pPr>
+            <w:r>
+              <w:rPr>
+                <w:noProof/>
+                <w:highlight w:val="lightGray"/>
+              </w:rPr>
+              <w:drawing>
+                <wp:inline distT="0" distB="0" distL="0" distR="0" wp14:anchorId="4A6380CC" wp14:editId="19B43F0B">
+                  <wp:extent cx="1834243" cy="1375682"/>
+                  <wp:effectExtent l="0" t="0" r="0" b="0"/>
+                  <wp:docPr id="54" name="Picture 54"/>
+                  <wp:cNvGraphicFramePr>
+                    <a:graphicFrameLocks xmlns:a="http://schemas.openxmlformats.org/drawingml/2006/main" noChangeAspect="1"/>
+                  </wp:cNvGraphicFramePr>
+                  <a:graphic xmlns:a="http://schemas.openxmlformats.org/drawingml/2006/main">
+                    <a:graphicData uri="http://schemas.openxmlformats.org/drawingml/2006/picture">
+                      <pic:pic xmlns:pic="http://schemas.openxmlformats.org/drawingml/2006/picture">
+                        <pic:nvPicPr>
+                          <pic:cNvPr id="0" name="Picture 31"/>
+                          <pic:cNvPicPr>
+                            <a:picLocks noChangeAspect="1" noChangeArrowheads="1"/>
+                          </pic:cNvPicPr>
+                        </pic:nvPicPr>
+                        <pic:blipFill>
+                          <a:blip r:embed="rId48">
+                            <a:extLst>
+                              <a:ext uri="{28A0092B-C50C-407E-A947-70E740481C1C}">
+                                <a14:useLocalDpi xmlns:a14="http://schemas.microsoft.com/office/drawing/2010/main" val="0"/>
+                              </a:ext>
+                            </a:extLst>
+                          </a:blip>
+                          <a:srcRect/>
+                          <a:stretch>
+                            <a:fillRect/>
+                          </a:stretch>
+                        </pic:blipFill>
+                        <pic:spPr bwMode="auto">
+                          <a:xfrm>
+                            <a:off x="0" y="0"/>
+                            <a:ext cx="1854170" cy="1390627"/>
+                          </a:xfrm>
+                          <a:prstGeom prst="rect">
+                            <a:avLst/>
+                          </a:prstGeom>
+                          <a:noFill/>
+                          <a:ln>
+                            <a:noFill/>
+                          </a:ln>
+                        </pic:spPr>
+                      </pic:pic>
+                    </a:graphicData>
+                  </a:graphic>
+                </wp:inline>
+              </w:drawing>
+            </w:r>
+          </w:p>
+        </w:tc>
+      </w:tr>
+      <w:tr>
+        <w:tc>
+          <w:tcPr>
+            <w:tcW w:w="4508" w:type="dxa"/>
+          </w:tcPr>
+          <w:p>
+            <w:r>
+              <w:t>Created the blue background image.</w:t>
+            </w:r>
+          </w:p>
+        </w:tc>
+        <w:tc>
+          <w:tcPr>
+            <w:tcW w:w="4508" w:type="dxa"/>
+          </w:tcPr>
+          <w:p>
+            <w:pPr>
+              <w:ind w:left="360"/>
+              <w:jc w:val="center"/>
+              <w:rPr>
+                <w:noProof/>
+                <w:highlight w:val="lightGray"/>
+              </w:rPr>
+            </w:pPr>
+            <w:r>
+              <w:rPr>
+                <w:noProof/>
+              </w:rPr>
+              <w:drawing>
+                <wp:inline distT="0" distB="0" distL="0" distR="0" wp14:anchorId="44EDE7B9" wp14:editId="1708A3A3">
+                  <wp:extent cx="1856014" cy="1484811"/>
+                  <wp:effectExtent l="0" t="0" r="0" b="1270"/>
+                  <wp:docPr id="55" name="Picture 55"/>
+                  <wp:cNvGraphicFramePr>
+                    <a:graphicFrameLocks xmlns:a="http://schemas.openxmlformats.org/drawingml/2006/main" noChangeAspect="1"/>
+                  </wp:cNvGraphicFramePr>
+                  <a:graphic xmlns:a="http://schemas.openxmlformats.org/drawingml/2006/main">
+                    <a:graphicData uri="http://schemas.openxmlformats.org/drawingml/2006/picture">
+                      <pic:pic xmlns:pic="http://schemas.openxmlformats.org/drawingml/2006/picture">
+                        <pic:nvPicPr>
+                          <pic:cNvPr id="0" name="Picture 32"/>
+                          <pic:cNvPicPr>
+                            <a:picLocks noChangeAspect="1" noChangeArrowheads="1"/>
+                          </pic:cNvPicPr>
+                        </pic:nvPicPr>
+                        <pic:blipFill>
+                          <a:blip r:embed="rId49">
+                            <a:extLst>
+                              <a:ext uri="{28A0092B-C50C-407E-A947-70E740481C1C}">
+                                <a14:useLocalDpi xmlns:a14="http://schemas.microsoft.com/office/drawing/2010/main" val="0"/>
+                              </a:ext>
+                            </a:extLst>
+                          </a:blip>
+                          <a:srcRect/>
+                          <a:stretch>
+                            <a:fillRect/>
+                          </a:stretch>
+                        </pic:blipFill>
+                        <pic:spPr bwMode="auto">
+                          <a:xfrm>
+                            <a:off x="0" y="0"/>
+                            <a:ext cx="1906902" cy="1525521"/>
+                          </a:xfrm>
+                          <a:prstGeom prst="rect">
+                            <a:avLst/>
+                          </a:prstGeom>
+                          <a:noFill/>
+                          <a:ln>
+                            <a:noFill/>
+                          </a:ln>
+                        </pic:spPr>
+                      </pic:pic>
+                    </a:graphicData>
+                  </a:graphic>
+                </wp:inline>
+              </w:drawing>
+            </w:r>
+          </w:p>
+        </w:tc>
+      </w:tr>
+    </w:tbl>
+    <w:p/>
+    <w:p>
+      <w:pPr>
         <w:pStyle w:val="Heading1"/>
       </w:pPr>
-      <w:bookmarkStart w:id="9" w:name="_Toc19197298"/>
-      <w:r>
-        <w:lastRenderedPageBreak/>
+      <w:bookmarkStart w:id="15" w:name="_Toc23004460"/>
+      <w:r>
         <w:t>Assets Reused/Referenced</w:t>
       </w:r>
-      <w:bookmarkEnd w:id="9"/>
+      <w:bookmarkEnd w:id="15"/>
     </w:p>
     <w:p>
       <w:pPr>
         <w:pStyle w:val="Heading2"/>
       </w:pPr>
-      <w:bookmarkStart w:id="10" w:name="_Toc19197299"/>
+      <w:bookmarkStart w:id="16" w:name="_Toc23004461"/>
       <w:r>
         <w:t>Assets Francois Reused/Referenced</w:t>
       </w:r>
-      <w:bookmarkEnd w:id="10"/>
+      <w:bookmarkEnd w:id="16"/>
     </w:p>
     <w:p>
       <w:pPr>
@@ -3053,7 +4901,7 @@
         </w:rPr>
         <w:t xml:space="preserve">Assets modified from the source: </w:t>
       </w:r>
-      <w:hyperlink r:id="rId32" w:history="1">
+      <w:hyperlink r:id="rId50" w:history="1">
         <w:r>
           <w:rPr>
             <w:rStyle w:val="Hyperlink"/>
@@ -3137,7 +4985,7 @@
                           </pic:cNvPicPr>
                         </pic:nvPicPr>
                         <pic:blipFill>
-                          <a:blip r:embed="rId33">
+                          <a:blip r:embed="rId51">
                             <a:extLst>
                               <a:ext uri="{28A0092B-C50C-407E-A947-70E740481C1C}">
                                 <a14:useLocalDpi xmlns:a14="http://schemas.microsoft.com/office/drawing/2010/main" val="0"/>
@@ -3191,7 +5039,7 @@
                           </pic:cNvPicPr>
                         </pic:nvPicPr>
                         <pic:blipFill>
-                          <a:blip r:embed="rId34">
+                          <a:blip r:embed="rId52">
                             <a:extLst>
                               <a:ext uri="{28A0092B-C50C-407E-A947-70E740481C1C}">
                                 <a14:useLocalDpi xmlns:a14="http://schemas.microsoft.com/office/drawing/2010/main" val="0"/>
@@ -3245,7 +5093,7 @@
                           </pic:cNvPicPr>
                         </pic:nvPicPr>
                         <pic:blipFill>
-                          <a:blip r:embed="rId35">
+                          <a:blip r:embed="rId53">
                             <a:extLst>
                               <a:ext uri="{28A0092B-C50C-407E-A947-70E740481C1C}">
                                 <a14:useLocalDpi xmlns:a14="http://schemas.microsoft.com/office/drawing/2010/main" val="0"/>
@@ -3357,7 +5205,7 @@
                           </pic:cNvPicPr>
                         </pic:nvPicPr>
                         <pic:blipFill>
-                          <a:blip r:embed="rId36">
+                          <a:blip r:embed="rId54">
                             <a:extLst>
                               <a:ext uri="{28A0092B-C50C-407E-A947-70E740481C1C}">
                                 <a14:useLocalDpi xmlns:a14="http://schemas.microsoft.com/office/drawing/2010/main" val="0"/>
@@ -3411,7 +5259,7 @@
                           </pic:cNvPicPr>
                         </pic:nvPicPr>
                         <pic:blipFill>
-                          <a:blip r:embed="rId37">
+                          <a:blip r:embed="rId55">
                             <a:extLst>
                               <a:ext uri="{28A0092B-C50C-407E-A947-70E740481C1C}">
                                 <a14:useLocalDpi xmlns:a14="http://schemas.microsoft.com/office/drawing/2010/main" val="0"/>
@@ -3465,7 +5313,7 @@
                           </pic:cNvPicPr>
                         </pic:nvPicPr>
                         <pic:blipFill>
-                          <a:blip r:embed="rId38">
+                          <a:blip r:embed="rId56">
                             <a:extLst>
                               <a:ext uri="{28A0092B-C50C-407E-A947-70E740481C1C}">
                                 <a14:useLocalDpi xmlns:a14="http://schemas.microsoft.com/office/drawing/2010/main" val="0"/>
@@ -3554,7 +5402,7 @@
                           </pic:cNvPicPr>
                         </pic:nvPicPr>
                         <pic:blipFill>
-                          <a:blip r:embed="rId39">
+                          <a:blip r:embed="rId57">
                             <a:extLst>
                               <a:ext uri="{28A0092B-C50C-407E-A947-70E740481C1C}">
                                 <a14:useLocalDpi xmlns:a14="http://schemas.microsoft.com/office/drawing/2010/main" val="0"/>
@@ -3608,7 +5456,7 @@
                           </pic:cNvPicPr>
                         </pic:nvPicPr>
                         <pic:blipFill>
-                          <a:blip r:embed="rId40">
+                          <a:blip r:embed="rId58">
                             <a:extLst>
                               <a:ext uri="{28A0092B-C50C-407E-A947-70E740481C1C}">
                                 <a14:useLocalDpi xmlns:a14="http://schemas.microsoft.com/office/drawing/2010/main" val="0"/>
@@ -3662,7 +5510,7 @@
                           </pic:cNvPicPr>
                         </pic:nvPicPr>
                         <pic:blipFill>
-                          <a:blip r:embed="rId41">
+                          <a:blip r:embed="rId59">
                             <a:extLst>
                               <a:ext uri="{28A0092B-C50C-407E-A947-70E740481C1C}">
                                 <a14:useLocalDpi xmlns:a14="http://schemas.microsoft.com/office/drawing/2010/main" val="0"/>
@@ -3745,7 +5593,7 @@
                           </pic:cNvPicPr>
                         </pic:nvPicPr>
                         <pic:blipFill>
-                          <a:blip r:embed="rId42">
+                          <a:blip r:embed="rId60">
                             <a:extLst>
                               <a:ext uri="{28A0092B-C50C-407E-A947-70E740481C1C}">
                                 <a14:useLocalDpi xmlns:a14="http://schemas.microsoft.com/office/drawing/2010/main" val="0"/>
@@ -3799,7 +5647,7 @@
                           </pic:cNvPicPr>
                         </pic:nvPicPr>
                         <pic:blipFill>
-                          <a:blip r:embed="rId43">
+                          <a:blip r:embed="rId61">
                             <a:extLst>
                               <a:ext uri="{28A0092B-C50C-407E-A947-70E740481C1C}">
                                 <a14:useLocalDpi xmlns:a14="http://schemas.microsoft.com/office/drawing/2010/main" val="0"/>
@@ -3853,7 +5701,7 @@
                           </pic:cNvPicPr>
                         </pic:nvPicPr>
                         <pic:blipFill>
-                          <a:blip r:embed="rId44">
+                          <a:blip r:embed="rId62">
                             <a:extLst>
                               <a:ext uri="{28A0092B-C50C-407E-A947-70E740481C1C}">
                                 <a14:useLocalDpi xmlns:a14="http://schemas.microsoft.com/office/drawing/2010/main" val="0"/>
@@ -3936,7 +5784,7 @@
                           </pic:cNvPicPr>
                         </pic:nvPicPr>
                         <pic:blipFill>
-                          <a:blip r:embed="rId45">
+                          <a:blip r:embed="rId63">
                             <a:extLst>
                               <a:ext uri="{28A0092B-C50C-407E-A947-70E740481C1C}">
                                 <a14:useLocalDpi xmlns:a14="http://schemas.microsoft.com/office/drawing/2010/main" val="0"/>
@@ -3990,7 +5838,7 @@
                           </pic:cNvPicPr>
                         </pic:nvPicPr>
                         <pic:blipFill>
-                          <a:blip r:embed="rId46">
+                          <a:blip r:embed="rId64">
                             <a:extLst>
                               <a:ext uri="{28A0092B-C50C-407E-A947-70E740481C1C}">
                                 <a14:useLocalDpi xmlns:a14="http://schemas.microsoft.com/office/drawing/2010/main" val="0"/>
@@ -4044,7 +5892,7 @@
                           </pic:cNvPicPr>
                         </pic:nvPicPr>
                         <pic:blipFill>
-                          <a:blip r:embed="rId47">
+                          <a:blip r:embed="rId65">
                             <a:extLst>
                               <a:ext uri="{28A0092B-C50C-407E-A947-70E740481C1C}">
                                 <a14:useLocalDpi xmlns:a14="http://schemas.microsoft.com/office/drawing/2010/main" val="0"/>
@@ -4081,11 +5929,7 @@
     </w:tbl>
     <w:p/>
     <w:p/>
-    <w:p>
-      <w:r>
-        <w:br w:type="page"/>
-      </w:r>
-    </w:p>
+    <w:p/>
     <w:tbl>
       <w:tblPr>
         <w:tblStyle w:val="TableGrid"/>
@@ -4110,7 +5954,6 @@
               </w:numPr>
             </w:pPr>
             <w:r>
-              <w:lastRenderedPageBreak/>
               <w:t>Modified the Dude_Monster_Run_6.png sprite sheet. Removed the scarf for the blue version (Ery_Blue_Run_6.png). Changed the colours to create the red version (Ery_Red_Run_6.png).</w:t>
             </w:r>
           </w:p>
@@ -4146,7 +5989,7 @@
                           </pic:cNvPicPr>
                         </pic:nvPicPr>
                         <pic:blipFill>
-                          <a:blip r:embed="rId48">
+                          <a:blip r:embed="rId66">
                             <a:extLst>
                               <a:ext uri="{28A0092B-C50C-407E-A947-70E740481C1C}">
                                 <a14:useLocalDpi xmlns:a14="http://schemas.microsoft.com/office/drawing/2010/main" val="0"/>
@@ -4200,7 +6043,7 @@
                           </pic:cNvPicPr>
                         </pic:nvPicPr>
                         <pic:blipFill>
-                          <a:blip r:embed="rId49">
+                          <a:blip r:embed="rId67">
                             <a:extLst>
                               <a:ext uri="{28A0092B-C50C-407E-A947-70E740481C1C}">
                                 <a14:useLocalDpi xmlns:a14="http://schemas.microsoft.com/office/drawing/2010/main" val="0"/>
@@ -4254,7 +6097,7 @@
                           </pic:cNvPicPr>
                         </pic:nvPicPr>
                         <pic:blipFill>
-                          <a:blip r:embed="rId50">
+                          <a:blip r:embed="rId68">
                             <a:extLst>
                               <a:ext uri="{28A0092B-C50C-407E-A947-70E740481C1C}">
                                 <a14:useLocalDpi xmlns:a14="http://schemas.microsoft.com/office/drawing/2010/main" val="0"/>
@@ -4337,7 +6180,7 @@
                           </pic:cNvPicPr>
                         </pic:nvPicPr>
                         <pic:blipFill>
-                          <a:blip r:embed="rId51">
+                          <a:blip r:embed="rId69">
                             <a:extLst>
                               <a:ext uri="{28A0092B-C50C-407E-A947-70E740481C1C}">
                                 <a14:useLocalDpi xmlns:a14="http://schemas.microsoft.com/office/drawing/2010/main" val="0"/>
@@ -4391,7 +6234,7 @@
                           </pic:cNvPicPr>
                         </pic:nvPicPr>
                         <pic:blipFill>
-                          <a:blip r:embed="rId52">
+                          <a:blip r:embed="rId70">
                             <a:extLst>
                               <a:ext uri="{28A0092B-C50C-407E-A947-70E740481C1C}">
                                 <a14:useLocalDpi xmlns:a14="http://schemas.microsoft.com/office/drawing/2010/main" val="0"/>
@@ -4445,7 +6288,7 @@
                           </pic:cNvPicPr>
                         </pic:nvPicPr>
                         <pic:blipFill>
-                          <a:blip r:embed="rId53">
+                          <a:blip r:embed="rId71">
                             <a:extLst>
                               <a:ext uri="{28A0092B-C50C-407E-A947-70E740481C1C}">
                                 <a14:useLocalDpi xmlns:a14="http://schemas.microsoft.com/office/drawing/2010/main" val="0"/>
@@ -4528,7 +6371,7 @@
                           </pic:cNvPicPr>
                         </pic:nvPicPr>
                         <pic:blipFill>
-                          <a:blip r:embed="rId54">
+                          <a:blip r:embed="rId72">
                             <a:extLst>
                               <a:ext uri="{28A0092B-C50C-407E-A947-70E740481C1C}">
                                 <a14:useLocalDpi xmlns:a14="http://schemas.microsoft.com/office/drawing/2010/main" val="0"/>
@@ -4582,7 +6425,7 @@
                           </pic:cNvPicPr>
                         </pic:nvPicPr>
                         <pic:blipFill>
-                          <a:blip r:embed="rId55">
+                          <a:blip r:embed="rId73">
                             <a:extLst>
                               <a:ext uri="{28A0092B-C50C-407E-A947-70E740481C1C}">
                                 <a14:useLocalDpi xmlns:a14="http://schemas.microsoft.com/office/drawing/2010/main" val="0"/>
@@ -4636,7 +6479,7 @@
                           </pic:cNvPicPr>
                         </pic:nvPicPr>
                         <pic:blipFill>
-                          <a:blip r:embed="rId56">
+                          <a:blip r:embed="rId74">
                             <a:extLst>
                               <a:ext uri="{28A0092B-C50C-407E-A947-70E740481C1C}">
                                 <a14:useLocalDpi xmlns:a14="http://schemas.microsoft.com/office/drawing/2010/main" val="0"/>
@@ -4733,7 +6576,7 @@
                           </pic:cNvPicPr>
                         </pic:nvPicPr>
                         <pic:blipFill>
-                          <a:blip r:embed="rId57">
+                          <a:blip r:embed="rId75">
                             <a:extLst>
                               <a:ext uri="{28A0092B-C50C-407E-A947-70E740481C1C}">
                                 <a14:useLocalDpi xmlns:a14="http://schemas.microsoft.com/office/drawing/2010/main" val="0"/>
@@ -4787,7 +6630,7 @@
                           </pic:cNvPicPr>
                         </pic:nvPicPr>
                         <pic:blipFill>
-                          <a:blip r:embed="rId58">
+                          <a:blip r:embed="rId76">
                             <a:extLst>
                               <a:ext uri="{28A0092B-C50C-407E-A947-70E740481C1C}">
                                 <a14:useLocalDpi xmlns:a14="http://schemas.microsoft.com/office/drawing/2010/main" val="0"/>
@@ -4877,7 +6720,7 @@
       <w:r>
         <w:t xml:space="preserve"> </w:t>
       </w:r>
-      <w:hyperlink r:id="rId59" w:history="1">
+      <w:hyperlink r:id="rId77" w:history="1">
         <w:r>
           <w:rPr>
             <w:rStyle w:val="Hyperlink"/>
@@ -4977,7 +6820,7 @@
                           </pic:cNvPicPr>
                         </pic:nvPicPr>
                         <pic:blipFill>
-                          <a:blip r:embed="rId60">
+                          <a:blip r:embed="rId78">
                             <a:extLst>
                               <a:ext uri="{28A0092B-C50C-407E-A947-70E740481C1C}">
                                 <a14:useLocalDpi xmlns:a14="http://schemas.microsoft.com/office/drawing/2010/main" val="0"/>
@@ -5031,7 +6874,7 @@
                           </pic:cNvPicPr>
                         </pic:nvPicPr>
                         <pic:blipFill>
-                          <a:blip r:embed="rId61">
+                          <a:blip r:embed="rId79">
                             <a:extLst>
                               <a:ext uri="{28A0092B-C50C-407E-A947-70E740481C1C}">
                                 <a14:useLocalDpi xmlns:a14="http://schemas.microsoft.com/office/drawing/2010/main" val="0"/>
@@ -5068,8 +6911,8 @@
     </w:tbl>
     <w:p/>
     <w:sectPr>
-      <w:headerReference w:type="default" r:id="rId62"/>
-      <w:footerReference w:type="default" r:id="rId63"/>
+      <w:headerReference w:type="default" r:id="rId80"/>
+      <w:footerReference w:type="default" r:id="rId81"/>
       <w:pgSz w:w="11906" w:h="16838"/>
       <w:pgMar w:top="1440" w:right="1440" w:bottom="1440" w:left="1440" w:header="708" w:footer="708" w:gutter="0"/>
       <w:pgNumType w:start="0"/>
@@ -5224,6 +7067,46 @@
 
 <file path=word/numbering.xml><?xml version="1.0" encoding="utf-8"?>
 <w:numbering xmlns:wpc="http://schemas.microsoft.com/office/word/2010/wordprocessingCanvas" xmlns:cx="http://schemas.microsoft.com/office/drawing/2014/chartex" xmlns:cx1="http://schemas.microsoft.com/office/drawing/2015/9/8/chartex" xmlns:cx2="http://schemas.microsoft.com/office/drawing/2015/10/21/chartex" xmlns:cx3="http://schemas.microsoft.com/office/drawing/2016/5/9/chartex" xmlns:cx4="http://schemas.microsoft.com/office/drawing/2016/5/10/chartex" xmlns:cx5="http://schemas.microsoft.com/office/drawing/2016/5/11/chartex" xmlns:cx6="http://schemas.microsoft.com/office/drawing/2016/5/12/chartex" xmlns:cx7="http://schemas.microsoft.com/office/drawing/2016/5/13/chartex" xmlns:cx8="http://schemas.microsoft.com/office/drawing/2016/5/14/chartex" xmlns:mc="http://schemas.openxmlformats.org/markup-compatibility/2006" xmlns:aink="http://schemas.microsoft.com/office/drawing/2016/ink" xmlns:am3d="http://schemas.microsoft.com/office/drawing/2017/model3d" xmlns:o="urn:schemas-microsoft-com:office:office" xmlns:r="http://schemas.openxmlformats.org/officeDocument/2006/relationships" xmlns:m="http://schemas.openxmlformats.org/officeDocument/2006/math" xmlns:v="urn:schemas-microsoft-com:vml" xmlns:wp14="http://schemas.microsoft.com/office/word/2010/wordprocessingDrawing" xmlns:wp="http://schemas.openxmlformats.org/drawingml/2006/wordprocessingDrawing" xmlns:w10="urn:schemas-microsoft-com:office:word" xmlns:w="http://schemas.openxmlformats.org/wordprocessingml/2006/main" xmlns:w14="http://schemas.microsoft.com/office/word/2010/wordml" xmlns:w15="http://schemas.microsoft.com/office/word/2012/wordml" xmlns:w16cid="http://schemas.microsoft.com/office/word/2016/wordml/cid" xmlns:w16se="http://schemas.microsoft.com/office/word/2015/wordml/symex" xmlns:wpg="http://schemas.microsoft.com/office/word/2010/wordprocessingGroup" xmlns:wpi="http://schemas.microsoft.com/office/word/2010/wordprocessingInk" xmlns:wne="http://schemas.microsoft.com/office/word/2006/wordml" xmlns:wps="http://schemas.microsoft.com/office/word/2010/wordprocessingShape" mc:Ignorable="w14 w15 w16se w16cid wp14">
+  <w:numPicBullet w:numPicBulletId="0">
+    <w:pict>
+      <v:shapetype id="_x0000_t75" coordsize="21600,21600" o:spt="75" o:preferrelative="t" path="m@4@5l@4@11@9@11@9@5xe" filled="f" stroked="f">
+        <v:stroke joinstyle="miter"/>
+        <v:formulas>
+          <v:f eqn="if lineDrawn pixelLineWidth 0"/>
+          <v:f eqn="sum @0 1 0"/>
+          <v:f eqn="sum 0 0 @1"/>
+          <v:f eqn="prod @2 1 2"/>
+          <v:f eqn="prod @3 21600 pixelWidth"/>
+          <v:f eqn="prod @3 21600 pixelHeight"/>
+          <v:f eqn="sum @0 0 1"/>
+          <v:f eqn="prod @6 1 2"/>
+          <v:f eqn="prod @7 21600 pixelWidth"/>
+          <v:f eqn="sum @8 21600 0"/>
+          <v:f eqn="prod @7 21600 pixelHeight"/>
+          <v:f eqn="sum @10 21600 0"/>
+        </v:formulas>
+        <v:path o:extrusionok="f" gradientshapeok="t" o:connecttype="rect"/>
+        <o:lock v:ext="edit" aspectratio="t"/>
+      </v:shapetype>
+      <v:shape id="_x0000_i1096" type="#_x0000_t75" style="width:6pt;height:6pt;visibility:visible;mso-wrap-style:square" o:bullet="t">
+        <v:imagedata r:id="rId1" o:title=""/>
+      </v:shape>
+    </w:pict>
+  </w:numPicBullet>
+  <w:numPicBullet w:numPicBulletId="1">
+    <w:pict>
+      <v:shape id="_x0000_i1097" type="#_x0000_t75" style="width:6pt;height:6pt;flip:y;visibility:visible;mso-wrap-style:square" o:bullet="t">
+        <v:imagedata r:id="rId2" o:title=""/>
+      </v:shape>
+    </w:pict>
+  </w:numPicBullet>
+  <w:numPicBullet w:numPicBulletId="2">
+    <w:pict>
+      <v:shape id="_x0000_i1098" type="#_x0000_t75" style="width:6pt;height:6pt;visibility:visible;mso-wrap-style:square" o:bullet="t">
+        <v:imagedata r:id="rId3" o:title=""/>
+      </v:shape>
+    </w:pict>
+  </w:numPicBullet>
   <w:abstractNum w:abstractNumId="0" w15:restartNumberingAfterBreak="0">
     <w:nsid w:val="042E0473"/>
     <w:multiLevelType w:val="hybridMultilevel"/>
@@ -5654,6 +7537,147 @@
     </w:lvl>
   </w:abstractNum>
   <w:abstractNum w:abstractNumId="4" w15:restartNumberingAfterBreak="0">
+    <w:nsid w:val="338B0EF1"/>
+    <w:multiLevelType w:val="hybridMultilevel"/>
+    <w:tmpl w:val="B45CB052"/>
+    <w:lvl w:ilvl="0" w:tplc="DC10DFC8">
+      <w:start w:val="1"/>
+      <w:numFmt w:val="bullet"/>
+      <w:lvlText w:val=""/>
+      <w:lvlPicBulletId w:val="2"/>
+      <w:lvlJc w:val="left"/>
+      <w:pPr>
+        <w:tabs>
+          <w:tab w:val="num" w:pos="720"/>
+        </w:tabs>
+        <w:ind w:left="720" w:hanging="360"/>
+      </w:pPr>
+      <w:rPr>
+        <w:rFonts w:ascii="Symbol" w:hAnsi="Symbol" w:hint="default"/>
+      </w:rPr>
+    </w:lvl>
+    <w:lvl w:ilvl="1" w:tplc="AECE86D6" w:tentative="1">
+      <w:start w:val="1"/>
+      <w:numFmt w:val="bullet"/>
+      <w:lvlText w:val=""/>
+      <w:lvlJc w:val="left"/>
+      <w:pPr>
+        <w:tabs>
+          <w:tab w:val="num" w:pos="1440"/>
+        </w:tabs>
+        <w:ind w:left="1440" w:hanging="360"/>
+      </w:pPr>
+      <w:rPr>
+        <w:rFonts w:ascii="Symbol" w:hAnsi="Symbol" w:hint="default"/>
+      </w:rPr>
+    </w:lvl>
+    <w:lvl w:ilvl="2" w:tplc="2E34D4D2" w:tentative="1">
+      <w:start w:val="1"/>
+      <w:numFmt w:val="bullet"/>
+      <w:lvlText w:val=""/>
+      <w:lvlJc w:val="left"/>
+      <w:pPr>
+        <w:tabs>
+          <w:tab w:val="num" w:pos="2160"/>
+        </w:tabs>
+        <w:ind w:left="2160" w:hanging="360"/>
+      </w:pPr>
+      <w:rPr>
+        <w:rFonts w:ascii="Symbol" w:hAnsi="Symbol" w:hint="default"/>
+      </w:rPr>
+    </w:lvl>
+    <w:lvl w:ilvl="3" w:tplc="247021EA" w:tentative="1">
+      <w:start w:val="1"/>
+      <w:numFmt w:val="bullet"/>
+      <w:lvlText w:val=""/>
+      <w:lvlJc w:val="left"/>
+      <w:pPr>
+        <w:tabs>
+          <w:tab w:val="num" w:pos="2880"/>
+        </w:tabs>
+        <w:ind w:left="2880" w:hanging="360"/>
+      </w:pPr>
+      <w:rPr>
+        <w:rFonts w:ascii="Symbol" w:hAnsi="Symbol" w:hint="default"/>
+      </w:rPr>
+    </w:lvl>
+    <w:lvl w:ilvl="4" w:tplc="82DA8892" w:tentative="1">
+      <w:start w:val="1"/>
+      <w:numFmt w:val="bullet"/>
+      <w:lvlText w:val=""/>
+      <w:lvlJc w:val="left"/>
+      <w:pPr>
+        <w:tabs>
+          <w:tab w:val="num" w:pos="3600"/>
+        </w:tabs>
+        <w:ind w:left="3600" w:hanging="360"/>
+      </w:pPr>
+      <w:rPr>
+        <w:rFonts w:ascii="Symbol" w:hAnsi="Symbol" w:hint="default"/>
+      </w:rPr>
+    </w:lvl>
+    <w:lvl w:ilvl="5" w:tplc="D08C49E6" w:tentative="1">
+      <w:start w:val="1"/>
+      <w:numFmt w:val="bullet"/>
+      <w:lvlText w:val=""/>
+      <w:lvlJc w:val="left"/>
+      <w:pPr>
+        <w:tabs>
+          <w:tab w:val="num" w:pos="4320"/>
+        </w:tabs>
+        <w:ind w:left="4320" w:hanging="360"/>
+      </w:pPr>
+      <w:rPr>
+        <w:rFonts w:ascii="Symbol" w:hAnsi="Symbol" w:hint="default"/>
+      </w:rPr>
+    </w:lvl>
+    <w:lvl w:ilvl="6" w:tplc="6EF66A26" w:tentative="1">
+      <w:start w:val="1"/>
+      <w:numFmt w:val="bullet"/>
+      <w:lvlText w:val=""/>
+      <w:lvlJc w:val="left"/>
+      <w:pPr>
+        <w:tabs>
+          <w:tab w:val="num" w:pos="5040"/>
+        </w:tabs>
+        <w:ind w:left="5040" w:hanging="360"/>
+      </w:pPr>
+      <w:rPr>
+        <w:rFonts w:ascii="Symbol" w:hAnsi="Symbol" w:hint="default"/>
+      </w:rPr>
+    </w:lvl>
+    <w:lvl w:ilvl="7" w:tplc="D1DC6E0C" w:tentative="1">
+      <w:start w:val="1"/>
+      <w:numFmt w:val="bullet"/>
+      <w:lvlText w:val=""/>
+      <w:lvlJc w:val="left"/>
+      <w:pPr>
+        <w:tabs>
+          <w:tab w:val="num" w:pos="5760"/>
+        </w:tabs>
+        <w:ind w:left="5760" w:hanging="360"/>
+      </w:pPr>
+      <w:rPr>
+        <w:rFonts w:ascii="Symbol" w:hAnsi="Symbol" w:hint="default"/>
+      </w:rPr>
+    </w:lvl>
+    <w:lvl w:ilvl="8" w:tplc="5A62E502" w:tentative="1">
+      <w:start w:val="1"/>
+      <w:numFmt w:val="bullet"/>
+      <w:lvlText w:val=""/>
+      <w:lvlJc w:val="left"/>
+      <w:pPr>
+        <w:tabs>
+          <w:tab w:val="num" w:pos="6480"/>
+        </w:tabs>
+        <w:ind w:left="6480" w:hanging="360"/>
+      </w:pPr>
+      <w:rPr>
+        <w:rFonts w:ascii="Symbol" w:hAnsi="Symbol" w:hint="default"/>
+      </w:rPr>
+    </w:lvl>
+  </w:abstractNum>
+  <w:abstractNum w:abstractNumId="5" w15:restartNumberingAfterBreak="0">
     <w:nsid w:val="3F44513E"/>
     <w:multiLevelType w:val="hybridMultilevel"/>
     <w:tmpl w:val="B73AB586"/>
@@ -5766,7 +7790,7 @@
       </w:rPr>
     </w:lvl>
   </w:abstractNum>
-  <w:abstractNum w:abstractNumId="5" w15:restartNumberingAfterBreak="0">
+  <w:abstractNum w:abstractNumId="6" w15:restartNumberingAfterBreak="0">
     <w:nsid w:val="45B72EB0"/>
     <w:multiLevelType w:val="hybridMultilevel"/>
     <w:tmpl w:val="A54E2DF4"/>
@@ -5879,7 +7903,7 @@
       </w:rPr>
     </w:lvl>
   </w:abstractNum>
-  <w:abstractNum w:abstractNumId="6" w15:restartNumberingAfterBreak="0">
+  <w:abstractNum w:abstractNumId="7" w15:restartNumberingAfterBreak="0">
     <w:nsid w:val="483966CD"/>
     <w:multiLevelType w:val="hybridMultilevel"/>
     <w:tmpl w:val="FAB468BC"/>
@@ -5968,7 +7992,124 @@
       </w:pPr>
     </w:lvl>
   </w:abstractNum>
-  <w:abstractNum w:abstractNumId="7" w15:restartNumberingAfterBreak="0">
+  <w:abstractNum w:abstractNumId="8" w15:restartNumberingAfterBreak="0">
+    <w:nsid w:val="4D3B2400"/>
+    <w:multiLevelType w:val="hybridMultilevel"/>
+    <w:tmpl w:val="95A0AA7C"/>
+    <w:lvl w:ilvl="0" w:tplc="DC10DFC8">
+      <w:start w:val="1"/>
+      <w:numFmt w:val="bullet"/>
+      <w:lvlText w:val=""/>
+      <w:lvlPicBulletId w:val="2"/>
+      <w:lvlJc w:val="left"/>
+      <w:pPr>
+        <w:tabs>
+          <w:tab w:val="num" w:pos="1080"/>
+        </w:tabs>
+        <w:ind w:left="1080" w:hanging="360"/>
+      </w:pPr>
+      <w:rPr>
+        <w:rFonts w:ascii="Symbol" w:hAnsi="Symbol" w:hint="default"/>
+      </w:rPr>
+    </w:lvl>
+    <w:lvl w:ilvl="1" w:tplc="0C090003" w:tentative="1">
+      <w:start w:val="1"/>
+      <w:numFmt w:val="bullet"/>
+      <w:lvlText w:val="o"/>
+      <w:lvlJc w:val="left"/>
+      <w:pPr>
+        <w:ind w:left="1800" w:hanging="360"/>
+      </w:pPr>
+      <w:rPr>
+        <w:rFonts w:ascii="Courier New" w:hAnsi="Courier New" w:cs="Courier New" w:hint="default"/>
+      </w:rPr>
+    </w:lvl>
+    <w:lvl w:ilvl="2" w:tplc="0C090005" w:tentative="1">
+      <w:start w:val="1"/>
+      <w:numFmt w:val="bullet"/>
+      <w:lvlText w:val=""/>
+      <w:lvlJc w:val="left"/>
+      <w:pPr>
+        <w:ind w:left="2520" w:hanging="360"/>
+      </w:pPr>
+      <w:rPr>
+        <w:rFonts w:ascii="Wingdings" w:hAnsi="Wingdings" w:hint="default"/>
+      </w:rPr>
+    </w:lvl>
+    <w:lvl w:ilvl="3" w:tplc="0C090001" w:tentative="1">
+      <w:start w:val="1"/>
+      <w:numFmt w:val="bullet"/>
+      <w:lvlText w:val=""/>
+      <w:lvlJc w:val="left"/>
+      <w:pPr>
+        <w:ind w:left="3240" w:hanging="360"/>
+      </w:pPr>
+      <w:rPr>
+        <w:rFonts w:ascii="Symbol" w:hAnsi="Symbol" w:hint="default"/>
+      </w:rPr>
+    </w:lvl>
+    <w:lvl w:ilvl="4" w:tplc="0C090003" w:tentative="1">
+      <w:start w:val="1"/>
+      <w:numFmt w:val="bullet"/>
+      <w:lvlText w:val="o"/>
+      <w:lvlJc w:val="left"/>
+      <w:pPr>
+        <w:ind w:left="3960" w:hanging="360"/>
+      </w:pPr>
+      <w:rPr>
+        <w:rFonts w:ascii="Courier New" w:hAnsi="Courier New" w:cs="Courier New" w:hint="default"/>
+      </w:rPr>
+    </w:lvl>
+    <w:lvl w:ilvl="5" w:tplc="0C090005" w:tentative="1">
+      <w:start w:val="1"/>
+      <w:numFmt w:val="bullet"/>
+      <w:lvlText w:val=""/>
+      <w:lvlJc w:val="left"/>
+      <w:pPr>
+        <w:ind w:left="4680" w:hanging="360"/>
+      </w:pPr>
+      <w:rPr>
+        <w:rFonts w:ascii="Wingdings" w:hAnsi="Wingdings" w:hint="default"/>
+      </w:rPr>
+    </w:lvl>
+    <w:lvl w:ilvl="6" w:tplc="0C090001" w:tentative="1">
+      <w:start w:val="1"/>
+      <w:numFmt w:val="bullet"/>
+      <w:lvlText w:val=""/>
+      <w:lvlJc w:val="left"/>
+      <w:pPr>
+        <w:ind w:left="5400" w:hanging="360"/>
+      </w:pPr>
+      <w:rPr>
+        <w:rFonts w:ascii="Symbol" w:hAnsi="Symbol" w:hint="default"/>
+      </w:rPr>
+    </w:lvl>
+    <w:lvl w:ilvl="7" w:tplc="0C090003" w:tentative="1">
+      <w:start w:val="1"/>
+      <w:numFmt w:val="bullet"/>
+      <w:lvlText w:val="o"/>
+      <w:lvlJc w:val="left"/>
+      <w:pPr>
+        <w:ind w:left="6120" w:hanging="360"/>
+      </w:pPr>
+      <w:rPr>
+        <w:rFonts w:ascii="Courier New" w:hAnsi="Courier New" w:cs="Courier New" w:hint="default"/>
+      </w:rPr>
+    </w:lvl>
+    <w:lvl w:ilvl="8" w:tplc="0C090005" w:tentative="1">
+      <w:start w:val="1"/>
+      <w:numFmt w:val="bullet"/>
+      <w:lvlText w:val=""/>
+      <w:lvlJc w:val="left"/>
+      <w:pPr>
+        <w:ind w:left="6840" w:hanging="360"/>
+      </w:pPr>
+      <w:rPr>
+        <w:rFonts w:ascii="Wingdings" w:hAnsi="Wingdings" w:hint="default"/>
+      </w:rPr>
+    </w:lvl>
+  </w:abstractNum>
+  <w:abstractNum w:abstractNumId="9" w15:restartNumberingAfterBreak="0">
     <w:nsid w:val="5A3162E2"/>
     <w:multiLevelType w:val="hybridMultilevel"/>
     <w:tmpl w:val="EC5E6ED6"/>
@@ -6081,7 +8222,264 @@
       </w:rPr>
     </w:lvl>
   </w:abstractNum>
-  <w:abstractNum w:abstractNumId="8" w15:restartNumberingAfterBreak="0">
+  <w:abstractNum w:abstractNumId="10" w15:restartNumberingAfterBreak="0">
+    <w:nsid w:val="5A357540"/>
+    <w:multiLevelType w:val="hybridMultilevel"/>
+    <w:tmpl w:val="95625A66"/>
+    <w:lvl w:ilvl="0" w:tplc="6BE002DA">
+      <w:start w:val="1"/>
+      <w:numFmt w:val="bullet"/>
+      <w:lvlText w:val=""/>
+      <w:lvlPicBulletId w:val="1"/>
+      <w:lvlJc w:val="left"/>
+      <w:pPr>
+        <w:tabs>
+          <w:tab w:val="num" w:pos="720"/>
+        </w:tabs>
+        <w:ind w:left="720" w:hanging="360"/>
+      </w:pPr>
+      <w:rPr>
+        <w:rFonts w:ascii="Symbol" w:hAnsi="Symbol" w:hint="default"/>
+      </w:rPr>
+    </w:lvl>
+    <w:lvl w:ilvl="1" w:tplc="11C4EAB8" w:tentative="1">
+      <w:start w:val="1"/>
+      <w:numFmt w:val="bullet"/>
+      <w:lvlText w:val=""/>
+      <w:lvlJc w:val="left"/>
+      <w:pPr>
+        <w:tabs>
+          <w:tab w:val="num" w:pos="1440"/>
+        </w:tabs>
+        <w:ind w:left="1440" w:hanging="360"/>
+      </w:pPr>
+      <w:rPr>
+        <w:rFonts w:ascii="Symbol" w:hAnsi="Symbol" w:hint="default"/>
+      </w:rPr>
+    </w:lvl>
+    <w:lvl w:ilvl="2" w:tplc="24A2D5B8" w:tentative="1">
+      <w:start w:val="1"/>
+      <w:numFmt w:val="bullet"/>
+      <w:lvlText w:val=""/>
+      <w:lvlJc w:val="left"/>
+      <w:pPr>
+        <w:tabs>
+          <w:tab w:val="num" w:pos="2160"/>
+        </w:tabs>
+        <w:ind w:left="2160" w:hanging="360"/>
+      </w:pPr>
+      <w:rPr>
+        <w:rFonts w:ascii="Symbol" w:hAnsi="Symbol" w:hint="default"/>
+      </w:rPr>
+    </w:lvl>
+    <w:lvl w:ilvl="3" w:tplc="A7C0F916" w:tentative="1">
+      <w:start w:val="1"/>
+      <w:numFmt w:val="bullet"/>
+      <w:lvlText w:val=""/>
+      <w:lvlJc w:val="left"/>
+      <w:pPr>
+        <w:tabs>
+          <w:tab w:val="num" w:pos="2880"/>
+        </w:tabs>
+        <w:ind w:left="2880" w:hanging="360"/>
+      </w:pPr>
+      <w:rPr>
+        <w:rFonts w:ascii="Symbol" w:hAnsi="Symbol" w:hint="default"/>
+      </w:rPr>
+    </w:lvl>
+    <w:lvl w:ilvl="4" w:tplc="5212EB5E" w:tentative="1">
+      <w:start w:val="1"/>
+      <w:numFmt w:val="bullet"/>
+      <w:lvlText w:val=""/>
+      <w:lvlJc w:val="left"/>
+      <w:pPr>
+        <w:tabs>
+          <w:tab w:val="num" w:pos="3600"/>
+        </w:tabs>
+        <w:ind w:left="3600" w:hanging="360"/>
+      </w:pPr>
+      <w:rPr>
+        <w:rFonts w:ascii="Symbol" w:hAnsi="Symbol" w:hint="default"/>
+      </w:rPr>
+    </w:lvl>
+    <w:lvl w:ilvl="5" w:tplc="314218A8" w:tentative="1">
+      <w:start w:val="1"/>
+      <w:numFmt w:val="bullet"/>
+      <w:lvlText w:val=""/>
+      <w:lvlJc w:val="left"/>
+      <w:pPr>
+        <w:tabs>
+          <w:tab w:val="num" w:pos="4320"/>
+        </w:tabs>
+        <w:ind w:left="4320" w:hanging="360"/>
+      </w:pPr>
+      <w:rPr>
+        <w:rFonts w:ascii="Symbol" w:hAnsi="Symbol" w:hint="default"/>
+      </w:rPr>
+    </w:lvl>
+    <w:lvl w:ilvl="6" w:tplc="4B1E102A" w:tentative="1">
+      <w:start w:val="1"/>
+      <w:numFmt w:val="bullet"/>
+      <w:lvlText w:val=""/>
+      <w:lvlJc w:val="left"/>
+      <w:pPr>
+        <w:tabs>
+          <w:tab w:val="num" w:pos="5040"/>
+        </w:tabs>
+        <w:ind w:left="5040" w:hanging="360"/>
+      </w:pPr>
+      <w:rPr>
+        <w:rFonts w:ascii="Symbol" w:hAnsi="Symbol" w:hint="default"/>
+      </w:rPr>
+    </w:lvl>
+    <w:lvl w:ilvl="7" w:tplc="7ADCDD50" w:tentative="1">
+      <w:start w:val="1"/>
+      <w:numFmt w:val="bullet"/>
+      <w:lvlText w:val=""/>
+      <w:lvlJc w:val="left"/>
+      <w:pPr>
+        <w:tabs>
+          <w:tab w:val="num" w:pos="5760"/>
+        </w:tabs>
+        <w:ind w:left="5760" w:hanging="360"/>
+      </w:pPr>
+      <w:rPr>
+        <w:rFonts w:ascii="Symbol" w:hAnsi="Symbol" w:hint="default"/>
+      </w:rPr>
+    </w:lvl>
+    <w:lvl w:ilvl="8" w:tplc="E7B82D68" w:tentative="1">
+      <w:start w:val="1"/>
+      <w:numFmt w:val="bullet"/>
+      <w:lvlText w:val=""/>
+      <w:lvlJc w:val="left"/>
+      <w:pPr>
+        <w:tabs>
+          <w:tab w:val="num" w:pos="6480"/>
+        </w:tabs>
+        <w:ind w:left="6480" w:hanging="360"/>
+      </w:pPr>
+      <w:rPr>
+        <w:rFonts w:ascii="Symbol" w:hAnsi="Symbol" w:hint="default"/>
+      </w:rPr>
+    </w:lvl>
+  </w:abstractNum>
+  <w:abstractNum w:abstractNumId="11" w15:restartNumberingAfterBreak="0">
+    <w:nsid w:val="62B46449"/>
+    <w:multiLevelType w:val="hybridMultilevel"/>
+    <w:tmpl w:val="CF7EA67C"/>
+    <w:lvl w:ilvl="0" w:tplc="0C090001">
+      <w:start w:val="1"/>
+      <w:numFmt w:val="bullet"/>
+      <w:lvlText w:val=""/>
+      <w:lvlJc w:val="left"/>
+      <w:pPr>
+        <w:tabs>
+          <w:tab w:val="num" w:pos="720"/>
+        </w:tabs>
+        <w:ind w:left="720" w:hanging="360"/>
+      </w:pPr>
+      <w:rPr>
+        <w:rFonts w:ascii="Symbol" w:hAnsi="Symbol" w:hint="default"/>
+      </w:rPr>
+    </w:lvl>
+    <w:lvl w:ilvl="1" w:tplc="0C090003" w:tentative="1">
+      <w:start w:val="1"/>
+      <w:numFmt w:val="bullet"/>
+      <w:lvlText w:val="o"/>
+      <w:lvlJc w:val="left"/>
+      <w:pPr>
+        <w:ind w:left="1440" w:hanging="360"/>
+      </w:pPr>
+      <w:rPr>
+        <w:rFonts w:ascii="Courier New" w:hAnsi="Courier New" w:cs="Courier New" w:hint="default"/>
+      </w:rPr>
+    </w:lvl>
+    <w:lvl w:ilvl="2" w:tplc="0C090005" w:tentative="1">
+      <w:start w:val="1"/>
+      <w:numFmt w:val="bullet"/>
+      <w:lvlText w:val=""/>
+      <w:lvlJc w:val="left"/>
+      <w:pPr>
+        <w:ind w:left="2160" w:hanging="360"/>
+      </w:pPr>
+      <w:rPr>
+        <w:rFonts w:ascii="Wingdings" w:hAnsi="Wingdings" w:hint="default"/>
+      </w:rPr>
+    </w:lvl>
+    <w:lvl w:ilvl="3" w:tplc="0C090001" w:tentative="1">
+      <w:start w:val="1"/>
+      <w:numFmt w:val="bullet"/>
+      <w:lvlText w:val=""/>
+      <w:lvlJc w:val="left"/>
+      <w:pPr>
+        <w:ind w:left="2880" w:hanging="360"/>
+      </w:pPr>
+      <w:rPr>
+        <w:rFonts w:ascii="Symbol" w:hAnsi="Symbol" w:hint="default"/>
+      </w:rPr>
+    </w:lvl>
+    <w:lvl w:ilvl="4" w:tplc="0C090003" w:tentative="1">
+      <w:start w:val="1"/>
+      <w:numFmt w:val="bullet"/>
+      <w:lvlText w:val="o"/>
+      <w:lvlJc w:val="left"/>
+      <w:pPr>
+        <w:ind w:left="3600" w:hanging="360"/>
+      </w:pPr>
+      <w:rPr>
+        <w:rFonts w:ascii="Courier New" w:hAnsi="Courier New" w:cs="Courier New" w:hint="default"/>
+      </w:rPr>
+    </w:lvl>
+    <w:lvl w:ilvl="5" w:tplc="0C090005" w:tentative="1">
+      <w:start w:val="1"/>
+      <w:numFmt w:val="bullet"/>
+      <w:lvlText w:val=""/>
+      <w:lvlJc w:val="left"/>
+      <w:pPr>
+        <w:ind w:left="4320" w:hanging="360"/>
+      </w:pPr>
+      <w:rPr>
+        <w:rFonts w:ascii="Wingdings" w:hAnsi="Wingdings" w:hint="default"/>
+      </w:rPr>
+    </w:lvl>
+    <w:lvl w:ilvl="6" w:tplc="0C090001" w:tentative="1">
+      <w:start w:val="1"/>
+      <w:numFmt w:val="bullet"/>
+      <w:lvlText w:val=""/>
+      <w:lvlJc w:val="left"/>
+      <w:pPr>
+        <w:ind w:left="5040" w:hanging="360"/>
+      </w:pPr>
+      <w:rPr>
+        <w:rFonts w:ascii="Symbol" w:hAnsi="Symbol" w:hint="default"/>
+      </w:rPr>
+    </w:lvl>
+    <w:lvl w:ilvl="7" w:tplc="0C090003" w:tentative="1">
+      <w:start w:val="1"/>
+      <w:numFmt w:val="bullet"/>
+      <w:lvlText w:val="o"/>
+      <w:lvlJc w:val="left"/>
+      <w:pPr>
+        <w:ind w:left="5760" w:hanging="360"/>
+      </w:pPr>
+      <w:rPr>
+        <w:rFonts w:ascii="Courier New" w:hAnsi="Courier New" w:cs="Courier New" w:hint="default"/>
+      </w:rPr>
+    </w:lvl>
+    <w:lvl w:ilvl="8" w:tplc="0C090005" w:tentative="1">
+      <w:start w:val="1"/>
+      <w:numFmt w:val="bullet"/>
+      <w:lvlText w:val=""/>
+      <w:lvlJc w:val="left"/>
+      <w:pPr>
+        <w:ind w:left="6480" w:hanging="360"/>
+      </w:pPr>
+      <w:rPr>
+        <w:rFonts w:ascii="Wingdings" w:hAnsi="Wingdings" w:hint="default"/>
+      </w:rPr>
+    </w:lvl>
+  </w:abstractNum>
+  <w:abstractNum w:abstractNumId="12" w15:restartNumberingAfterBreak="0">
     <w:nsid w:val="64921345"/>
     <w:multiLevelType w:val="hybridMultilevel"/>
     <w:tmpl w:val="F7922942"/>
@@ -6194,7 +8592,7 @@
       </w:rPr>
     </w:lvl>
   </w:abstractNum>
-  <w:abstractNum w:abstractNumId="9" w15:restartNumberingAfterBreak="0">
+  <w:abstractNum w:abstractNumId="13" w15:restartNumberingAfterBreak="0">
     <w:nsid w:val="6CF25A50"/>
     <w:multiLevelType w:val="hybridMultilevel"/>
     <w:tmpl w:val="CB90E476"/>
@@ -6307,17 +8705,130 @@
       </w:rPr>
     </w:lvl>
   </w:abstractNum>
+  <w:abstractNum w:abstractNumId="14" w15:restartNumberingAfterBreak="0">
+    <w:nsid w:val="776F39FB"/>
+    <w:multiLevelType w:val="hybridMultilevel"/>
+    <w:tmpl w:val="2D2C3D12"/>
+    <w:lvl w:ilvl="0" w:tplc="0C090001">
+      <w:start w:val="1"/>
+      <w:numFmt w:val="bullet"/>
+      <w:lvlText w:val=""/>
+      <w:lvlJc w:val="left"/>
+      <w:pPr>
+        <w:ind w:left="720" w:hanging="360"/>
+      </w:pPr>
+      <w:rPr>
+        <w:rFonts w:ascii="Symbol" w:hAnsi="Symbol" w:hint="default"/>
+      </w:rPr>
+    </w:lvl>
+    <w:lvl w:ilvl="1" w:tplc="0C090003" w:tentative="1">
+      <w:start w:val="1"/>
+      <w:numFmt w:val="bullet"/>
+      <w:lvlText w:val="o"/>
+      <w:lvlJc w:val="left"/>
+      <w:pPr>
+        <w:ind w:left="1440" w:hanging="360"/>
+      </w:pPr>
+      <w:rPr>
+        <w:rFonts w:ascii="Courier New" w:hAnsi="Courier New" w:cs="Courier New" w:hint="default"/>
+      </w:rPr>
+    </w:lvl>
+    <w:lvl w:ilvl="2" w:tplc="0C090005" w:tentative="1">
+      <w:start w:val="1"/>
+      <w:numFmt w:val="bullet"/>
+      <w:lvlText w:val=""/>
+      <w:lvlJc w:val="left"/>
+      <w:pPr>
+        <w:ind w:left="2160" w:hanging="360"/>
+      </w:pPr>
+      <w:rPr>
+        <w:rFonts w:ascii="Wingdings" w:hAnsi="Wingdings" w:hint="default"/>
+      </w:rPr>
+    </w:lvl>
+    <w:lvl w:ilvl="3" w:tplc="0C090001" w:tentative="1">
+      <w:start w:val="1"/>
+      <w:numFmt w:val="bullet"/>
+      <w:lvlText w:val=""/>
+      <w:lvlJc w:val="left"/>
+      <w:pPr>
+        <w:ind w:left="2880" w:hanging="360"/>
+      </w:pPr>
+      <w:rPr>
+        <w:rFonts w:ascii="Symbol" w:hAnsi="Symbol" w:hint="default"/>
+      </w:rPr>
+    </w:lvl>
+    <w:lvl w:ilvl="4" w:tplc="0C090003" w:tentative="1">
+      <w:start w:val="1"/>
+      <w:numFmt w:val="bullet"/>
+      <w:lvlText w:val="o"/>
+      <w:lvlJc w:val="left"/>
+      <w:pPr>
+        <w:ind w:left="3600" w:hanging="360"/>
+      </w:pPr>
+      <w:rPr>
+        <w:rFonts w:ascii="Courier New" w:hAnsi="Courier New" w:cs="Courier New" w:hint="default"/>
+      </w:rPr>
+    </w:lvl>
+    <w:lvl w:ilvl="5" w:tplc="0C090005" w:tentative="1">
+      <w:start w:val="1"/>
+      <w:numFmt w:val="bullet"/>
+      <w:lvlText w:val=""/>
+      <w:lvlJc w:val="left"/>
+      <w:pPr>
+        <w:ind w:left="4320" w:hanging="360"/>
+      </w:pPr>
+      <w:rPr>
+        <w:rFonts w:ascii="Wingdings" w:hAnsi="Wingdings" w:hint="default"/>
+      </w:rPr>
+    </w:lvl>
+    <w:lvl w:ilvl="6" w:tplc="0C090001" w:tentative="1">
+      <w:start w:val="1"/>
+      <w:numFmt w:val="bullet"/>
+      <w:lvlText w:val=""/>
+      <w:lvlJc w:val="left"/>
+      <w:pPr>
+        <w:ind w:left="5040" w:hanging="360"/>
+      </w:pPr>
+      <w:rPr>
+        <w:rFonts w:ascii="Symbol" w:hAnsi="Symbol" w:hint="default"/>
+      </w:rPr>
+    </w:lvl>
+    <w:lvl w:ilvl="7" w:tplc="0C090003" w:tentative="1">
+      <w:start w:val="1"/>
+      <w:numFmt w:val="bullet"/>
+      <w:lvlText w:val="o"/>
+      <w:lvlJc w:val="left"/>
+      <w:pPr>
+        <w:ind w:left="5760" w:hanging="360"/>
+      </w:pPr>
+      <w:rPr>
+        <w:rFonts w:ascii="Courier New" w:hAnsi="Courier New" w:cs="Courier New" w:hint="default"/>
+      </w:rPr>
+    </w:lvl>
+    <w:lvl w:ilvl="8" w:tplc="0C090005" w:tentative="1">
+      <w:start w:val="1"/>
+      <w:numFmt w:val="bullet"/>
+      <w:lvlText w:val=""/>
+      <w:lvlJc w:val="left"/>
+      <w:pPr>
+        <w:ind w:left="6480" w:hanging="360"/>
+      </w:pPr>
+      <w:rPr>
+        <w:rFonts w:ascii="Wingdings" w:hAnsi="Wingdings" w:hint="default"/>
+      </w:rPr>
+    </w:lvl>
+  </w:abstractNum>
   <w:num w:numId="1">
-    <w:abstractNumId w:val="7"/>
+    <w:abstractNumId w:val="9"/>
   </w:num>
   <w:num w:numId="2">
-    <w:abstractNumId w:val="5"/>
+    <w:abstractNumId w:val="6"/>
   </w:num>
   <w:num w:numId="3">
     <w:abstractNumId w:val="1"/>
   </w:num>
   <w:num w:numId="4">
-    <w:abstractNumId w:val="4"/>
+    <w:abstractNumId w:val="5"/>
   </w:num>
   <w:num w:numId="5">
     <w:abstractNumId w:val="2"/>
@@ -6326,16 +8837,31 @@
     <w:abstractNumId w:val="3"/>
   </w:num>
   <w:num w:numId="7">
-    <w:abstractNumId w:val="6"/>
+    <w:abstractNumId w:val="7"/>
   </w:num>
   <w:num w:numId="8">
-    <w:abstractNumId w:val="8"/>
+    <w:abstractNumId w:val="12"/>
   </w:num>
   <w:num w:numId="9">
     <w:abstractNumId w:val="0"/>
   </w:num>
   <w:num w:numId="10">
-    <w:abstractNumId w:val="9"/>
+    <w:abstractNumId w:val="13"/>
+  </w:num>
+  <w:num w:numId="11">
+    <w:abstractNumId w:val="10"/>
+  </w:num>
+  <w:num w:numId="12">
+    <w:abstractNumId w:val="4"/>
+  </w:num>
+  <w:num w:numId="13">
+    <w:abstractNumId w:val="8"/>
+  </w:num>
+  <w:num w:numId="14">
+    <w:abstractNumId w:val="11"/>
+  </w:num>
+  <w:num w:numId="15">
+    <w:abstractNumId w:val="14"/>
   </w:num>
 </w:numbering>
 </file>
@@ -6357,7 +8883,7 @@
       </w:pPr>
     </w:pPrDefault>
   </w:docDefaults>
-  <w:latentStyles w:defLockedState="0" w:defUIPriority="99" w:defSemiHidden="0" w:defUnhideWhenUsed="0" w:defQFormat="0" w:count="377">
+  <w:latentStyles w:defLockedState="0" w:defUIPriority="99" w:defSemiHidden="0" w:defUnhideWhenUsed="0" w:defQFormat="0" w:count="375">
     <w:lsdException w:name="Normal" w:uiPriority="0" w:qFormat="1"/>
     <w:lsdException w:name="heading 1" w:uiPriority="9" w:qFormat="1"/>
     <w:lsdException w:name="heading 2" w:semiHidden="1" w:uiPriority="9" w:unhideWhenUsed="1" w:qFormat="1"/>
@@ -6733,8 +9259,6 @@
     <w:lsdException w:name="Smart Hyperlink" w:semiHidden="1" w:unhideWhenUsed="1"/>
     <w:lsdException w:name="Hashtag" w:semiHidden="1" w:unhideWhenUsed="1"/>
     <w:lsdException w:name="Unresolved Mention" w:semiHidden="1" w:unhideWhenUsed="1"/>
-    <w:lsdException w:name="Smart Link" w:semiHidden="1" w:unhideWhenUsed="1"/>
-    <w:lsdException w:name="Smart Link Error" w:semiHidden="1" w:unhideWhenUsed="1"/>
   </w:latentStyles>
   <w:style w:type="paragraph" w:default="1" w:styleId="Normal">
     <w:name w:val="Normal"/>
@@ -7075,6 +9599,19 @@
       <w:szCs w:val="24"/>
     </w:rPr>
   </w:style>
+  <w:style w:type="paragraph" w:styleId="TOC3">
+    <w:name w:val="toc 3"/>
+    <w:basedOn w:val="Normal"/>
+    <w:next w:val="Normal"/>
+    <w:autoRedefine/>
+    <w:uiPriority w:val="39"/>
+    <w:unhideWhenUsed/>
+    <w:rsid w:val="005C4D52"/>
+    <w:pPr>
+      <w:spacing w:after="100"/>
+      <w:ind w:left="440"/>
+    </w:pPr>
+  </w:style>
 </w:styles>
 </file>
 
@@ -7250,8 +9787,10 @@
   <w:rsids>
     <w:rsidRoot w:val="003F7A1B"/>
     <w:rsid w:val="000D766A"/>
+    <w:rsid w:val="003568DF"/>
     <w:rsid w:val="003E79AF"/>
     <w:rsid w:val="003F7A1B"/>
+    <w:rsid w:val="0080279D"/>
     <w:rsid w:val="00BA245E"/>
     <w:rsid w:val="00BE440C"/>
     <w:rsid w:val="00D0437C"/>
@@ -7295,7 +9834,7 @@
       </w:pPr>
     </w:pPrDefault>
   </w:docDefaults>
-  <w:latentStyles w:defLockedState="0" w:defUIPriority="99" w:defSemiHidden="0" w:defUnhideWhenUsed="0" w:defQFormat="0" w:count="377">
+  <w:latentStyles w:defLockedState="0" w:defUIPriority="99" w:defSemiHidden="0" w:defUnhideWhenUsed="0" w:defQFormat="0" w:count="375">
     <w:lsdException w:name="Normal" w:uiPriority="0" w:qFormat="1"/>
     <w:lsdException w:name="heading 1" w:uiPriority="9" w:qFormat="1"/>
     <w:lsdException w:name="heading 2" w:semiHidden="1" w:uiPriority="9" w:unhideWhenUsed="1" w:qFormat="1"/>
@@ -7671,8 +10210,6 @@
     <w:lsdException w:name="Smart Hyperlink" w:semiHidden="1" w:unhideWhenUsed="1"/>
     <w:lsdException w:name="Hashtag" w:semiHidden="1" w:unhideWhenUsed="1"/>
     <w:lsdException w:name="Unresolved Mention" w:semiHidden="1" w:unhideWhenUsed="1"/>
-    <w:lsdException w:name="Smart Link" w:semiHidden="1" w:unhideWhenUsed="1"/>
-    <w:lsdException w:name="Smart Link Error" w:semiHidden="1" w:unhideWhenUsed="1"/>
   </w:latentStyles>
   <w:style w:type="paragraph" w:default="1" w:styleId="Normal">
     <w:name w:val="Normal"/>
@@ -8054,7 +10591,7 @@
 </file>
 
 <file path=customXml/itemProps2.xml><?xml version="1.0" encoding="utf-8"?>
-<ds:datastoreItem xmlns:ds="http://schemas.openxmlformats.org/officeDocument/2006/customXml" ds:itemID="{B09191F5-C80C-42D2-8F33-40AB3CDF5C2E}">
+<ds:datastoreItem xmlns:ds="http://schemas.openxmlformats.org/officeDocument/2006/customXml" ds:itemID="{2F4FF08E-AEB8-407B-8E6E-233F843A134B}">
   <ds:schemaRefs>
     <ds:schemaRef ds:uri="http://schemas.openxmlformats.org/officeDocument/2006/bibliography"/>
   </ds:schemaRefs>

</xml_diff>

<commit_message>
Changed the background music
</commit_message>
<xml_diff>
--- a/INFT3960Report.docx
+++ b/INFT3960Report.docx
@@ -1321,29 +1321,27 @@
       <w:r>
         <w:br w:type="page"/>
       </w:r>
-      <w:bookmarkStart w:id="1" w:name="_GoBack"/>
+    </w:p>
+    <w:p>
+      <w:pPr>
+        <w:pStyle w:val="Heading1"/>
+      </w:pPr>
+      <w:bookmarkStart w:id="1" w:name="_Toc23004447"/>
+      <w:r>
+        <w:lastRenderedPageBreak/>
+        <w:t>Code Created</w:t>
+      </w:r>
       <w:bookmarkEnd w:id="1"/>
     </w:p>
     <w:p>
       <w:pPr>
-        <w:pStyle w:val="Heading1"/>
-      </w:pPr>
-      <w:bookmarkStart w:id="2" w:name="_Toc23004447"/>
-      <w:r>
-        <w:lastRenderedPageBreak/>
-        <w:t>Code Created</w:t>
+        <w:pStyle w:val="Heading2"/>
+      </w:pPr>
+      <w:bookmarkStart w:id="2" w:name="_Toc23004448"/>
+      <w:r>
+        <w:t>Code Francois Created</w:t>
       </w:r>
       <w:bookmarkEnd w:id="2"/>
-    </w:p>
-    <w:p>
-      <w:pPr>
-        <w:pStyle w:val="Heading2"/>
-      </w:pPr>
-      <w:bookmarkStart w:id="3" w:name="_Toc23004448"/>
-      <w:r>
-        <w:t>Code Francois Created</w:t>
-      </w:r>
-      <w:bookmarkEnd w:id="3"/>
     </w:p>
     <w:p>
       <w:pPr>
@@ -1393,11 +1391,11 @@
       <w:pPr>
         <w:pStyle w:val="Heading3"/>
       </w:pPr>
-      <w:bookmarkStart w:id="4" w:name="_Toc23004449"/>
+      <w:bookmarkStart w:id="3" w:name="_Toc23004449"/>
       <w:r>
         <w:t>Assignment 3</w:t>
       </w:r>
-      <w:bookmarkEnd w:id="4"/>
+      <w:bookmarkEnd w:id="3"/>
     </w:p>
     <w:p>
       <w:pPr>
@@ -1539,11 +1537,11 @@
       <w:pPr>
         <w:pStyle w:val="Heading2"/>
       </w:pPr>
-      <w:bookmarkStart w:id="5" w:name="_Toc23004450"/>
+      <w:bookmarkStart w:id="4" w:name="_Toc23004450"/>
       <w:r>
         <w:t>Code Jacobus Created</w:t>
       </w:r>
-      <w:bookmarkEnd w:id="5"/>
+      <w:bookmarkEnd w:id="4"/>
     </w:p>
     <w:p>
       <w:pPr>
@@ -1848,11 +1846,11 @@
       <w:pPr>
         <w:pStyle w:val="Heading3"/>
       </w:pPr>
-      <w:bookmarkStart w:id="6" w:name="_Toc23004451"/>
+      <w:bookmarkStart w:id="5" w:name="_Toc23004451"/>
       <w:r>
         <w:t>Assignment 3</w:t>
       </w:r>
-      <w:bookmarkEnd w:id="6"/>
+      <w:bookmarkEnd w:id="5"/>
     </w:p>
     <w:p>
       <w:pPr>
@@ -2002,21 +2000,21 @@
       <w:pPr>
         <w:pStyle w:val="Heading1"/>
       </w:pPr>
-      <w:bookmarkStart w:id="7" w:name="_Toc23004452"/>
+      <w:bookmarkStart w:id="6" w:name="_Toc23004452"/>
       <w:r>
         <w:t>Code Reused/Referenced</w:t>
       </w:r>
-      <w:bookmarkEnd w:id="7"/>
+      <w:bookmarkEnd w:id="6"/>
     </w:p>
     <w:p>
       <w:pPr>
         <w:pStyle w:val="Heading2"/>
       </w:pPr>
-      <w:bookmarkStart w:id="8" w:name="_Toc23004453"/>
+      <w:bookmarkStart w:id="7" w:name="_Toc23004453"/>
       <w:r>
         <w:t>Code Francois Referenced/Reused</w:t>
       </w:r>
-      <w:bookmarkEnd w:id="8"/>
+      <w:bookmarkEnd w:id="7"/>
     </w:p>
     <w:p>
       <w:pPr>
@@ -2302,11 +2300,11 @@
       <w:pPr>
         <w:pStyle w:val="Heading3"/>
       </w:pPr>
-      <w:bookmarkStart w:id="9" w:name="_Toc23004454"/>
+      <w:bookmarkStart w:id="8" w:name="_Toc23004454"/>
       <w:r>
         <w:t>Assignment 3</w:t>
       </w:r>
-      <w:bookmarkEnd w:id="9"/>
+      <w:bookmarkEnd w:id="8"/>
     </w:p>
     <w:p>
       <w:pPr>
@@ -2385,11 +2383,11 @@
       <w:pPr>
         <w:pStyle w:val="Heading2"/>
       </w:pPr>
-      <w:bookmarkStart w:id="10" w:name="_Toc23004455"/>
+      <w:bookmarkStart w:id="9" w:name="_Toc23004455"/>
       <w:r>
         <w:t>Code Jacobus Referenced/Reused</w:t>
       </w:r>
-      <w:bookmarkEnd w:id="10"/>
+      <w:bookmarkEnd w:id="9"/>
     </w:p>
     <w:p>
       <w:pPr>
@@ -2804,12 +2802,12 @@
       <w:pPr>
         <w:pStyle w:val="Heading3"/>
       </w:pPr>
-      <w:bookmarkStart w:id="11" w:name="_Toc23004456"/>
+      <w:bookmarkStart w:id="10" w:name="_Toc23004456"/>
       <w:r>
         <w:lastRenderedPageBreak/>
         <w:t>Assignment 3</w:t>
       </w:r>
-      <w:bookmarkEnd w:id="11"/>
+      <w:bookmarkEnd w:id="10"/>
     </w:p>
     <w:p>
       <w:pPr>
@@ -2883,22 +2881,22 @@
       <w:pPr>
         <w:pStyle w:val="Heading1"/>
       </w:pPr>
-      <w:bookmarkStart w:id="12" w:name="_Toc23004457"/>
+      <w:bookmarkStart w:id="11" w:name="_Toc23004457"/>
       <w:r>
         <w:lastRenderedPageBreak/>
         <w:t>Assets Created</w:t>
       </w:r>
-      <w:bookmarkEnd w:id="12"/>
+      <w:bookmarkEnd w:id="11"/>
     </w:p>
     <w:p>
       <w:pPr>
         <w:pStyle w:val="Heading2"/>
       </w:pPr>
-      <w:bookmarkStart w:id="13" w:name="_Toc23004458"/>
+      <w:bookmarkStart w:id="12" w:name="_Toc23004458"/>
       <w:r>
         <w:t>Assets Jacobus Created (Assignment 3)</w:t>
       </w:r>
-      <w:bookmarkEnd w:id="13"/>
+      <w:bookmarkEnd w:id="12"/>
     </w:p>
     <w:p>
       <w:pPr>
@@ -2991,11 +2989,11 @@
       <w:pPr>
         <w:pStyle w:val="Heading2"/>
       </w:pPr>
-      <w:bookmarkStart w:id="14" w:name="_Toc23004459"/>
+      <w:bookmarkStart w:id="13" w:name="_Toc23004459"/>
       <w:r>
         <w:t>Assets Francois Created</w:t>
       </w:r>
-      <w:bookmarkEnd w:id="14"/>
+      <w:bookmarkEnd w:id="13"/>
     </w:p>
     <w:p>
       <w:pPr>
@@ -3171,21 +3169,39 @@
         </w:rPr>
         <w:t xml:space="preserve">Background music (Star Wars Soundtrack) for the game was sourced from (Assignment 3): </w:t>
       </w:r>
-      <w:hyperlink r:id="rId28" w:history="1">
-        <w:r>
-          <w:rPr>
-            <w:rStyle w:val="Hyperlink"/>
-            <w:b/>
-          </w:rPr>
-          <w:t>https://www.youtube.com/watch?v=_D0ZQPqeJkk&amp;t=38s</w:t>
-        </w:r>
-      </w:hyperlink>
+      <w:bookmarkStart w:id="14" w:name="_GoBack"/>
       <w:r>
         <w:rPr>
           <w:b/>
         </w:rPr>
-        <w:t xml:space="preserve"> </w:t>
-      </w:r>
+        <w:fldChar w:fldCharType="begin"/>
+      </w:r>
+      <w:r>
+        <w:rPr>
+          <w:b/>
+        </w:rPr>
+        <w:instrText xml:space="preserve"> HYPERLINK "https://www.youtube.com/watch?v=y8ac1Qg-r-8" </w:instrText>
+      </w:r>
+      <w:r>
+        <w:rPr>
+          <w:b/>
+        </w:rPr>
+        <w:fldChar w:fldCharType="separate"/>
+      </w:r>
+      <w:r>
+        <w:rPr>
+          <w:rStyle w:val="Hyperlink"/>
+          <w:b/>
+        </w:rPr>
+        <w:t>https://www.youtube.com/watch?v=y8ac1Qg-r-8</w:t>
+      </w:r>
+      <w:r>
+        <w:rPr>
+          <w:b/>
+        </w:rPr>
+        <w:fldChar w:fldCharType="end"/>
+      </w:r>
+      <w:bookmarkEnd w:id="14"/>
     </w:p>
     <w:p>
       <w:pPr>
@@ -3258,7 +3274,7 @@
                           </pic:cNvPicPr>
                         </pic:nvPicPr>
                         <pic:blipFill>
-                          <a:blip r:embed="rId29">
+                          <a:blip r:embed="rId28">
                             <a:extLst>
                               <a:ext uri="{28A0092B-C50C-407E-A947-70E740481C1C}">
                                 <a14:useLocalDpi xmlns:a14="http://schemas.microsoft.com/office/drawing/2010/main" val="0"/>
@@ -3334,7 +3350,7 @@
                           </pic:cNvPicPr>
                         </pic:nvPicPr>
                         <pic:blipFill>
-                          <a:blip r:embed="rId30">
+                          <a:blip r:embed="rId29">
                             <a:extLst>
                               <a:ext uri="{28A0092B-C50C-407E-A947-70E740481C1C}">
                                 <a14:useLocalDpi xmlns:a14="http://schemas.microsoft.com/office/drawing/2010/main" val="0"/>
@@ -3410,7 +3426,7 @@
                           </pic:cNvPicPr>
                         </pic:nvPicPr>
                         <pic:blipFill>
-                          <a:blip r:embed="rId31">
+                          <a:blip r:embed="rId30">
                             <a:extLst>
                               <a:ext uri="{28A0092B-C50C-407E-A947-70E740481C1C}">
                                 <a14:useLocalDpi xmlns:a14="http://schemas.microsoft.com/office/drawing/2010/main" val="0"/>
@@ -3486,7 +3502,7 @@
                           </pic:cNvPicPr>
                         </pic:nvPicPr>
                         <pic:blipFill>
-                          <a:blip r:embed="rId32">
+                          <a:blip r:embed="rId31">
                             <a:extLst>
                               <a:ext uri="{28A0092B-C50C-407E-A947-70E740481C1C}">
                                 <a14:useLocalDpi xmlns:a14="http://schemas.microsoft.com/office/drawing/2010/main" val="0"/>
@@ -3562,7 +3578,7 @@
                           </pic:cNvPicPr>
                         </pic:nvPicPr>
                         <pic:blipFill>
-                          <a:blip r:embed="rId33">
+                          <a:blip r:embed="rId32">
                             <a:extLst>
                               <a:ext uri="{28A0092B-C50C-407E-A947-70E740481C1C}">
                                 <a14:useLocalDpi xmlns:a14="http://schemas.microsoft.com/office/drawing/2010/main" val="0"/>
@@ -3642,7 +3658,7 @@
                           </pic:cNvPicPr>
                         </pic:nvPicPr>
                         <pic:blipFill>
-                          <a:blip r:embed="rId34">
+                          <a:blip r:embed="rId33">
                             <a:extLst>
                               <a:ext uri="{28A0092B-C50C-407E-A947-70E740481C1C}">
                                 <a14:useLocalDpi xmlns:a14="http://schemas.microsoft.com/office/drawing/2010/main" val="0"/>
@@ -3758,7 +3774,7 @@
                           </pic:cNvPicPr>
                         </pic:nvPicPr>
                         <pic:blipFill>
-                          <a:blip r:embed="rId35">
+                          <a:blip r:embed="rId34">
                             <a:extLst>
                               <a:ext uri="{28A0092B-C50C-407E-A947-70E740481C1C}">
                                 <a14:useLocalDpi xmlns:a14="http://schemas.microsoft.com/office/drawing/2010/main" val="0"/>
@@ -3853,7 +3869,7 @@
                           </pic:cNvPicPr>
                         </pic:nvPicPr>
                         <pic:blipFill>
-                          <a:blip r:embed="rId36">
+                          <a:blip r:embed="rId35">
                             <a:extLst>
                               <a:ext uri="{28A0092B-C50C-407E-A947-70E740481C1C}">
                                 <a14:useLocalDpi xmlns:a14="http://schemas.microsoft.com/office/drawing/2010/main" val="0"/>
@@ -3932,7 +3948,7 @@
                           </pic:cNvPicPr>
                         </pic:nvPicPr>
                         <pic:blipFill>
-                          <a:blip r:embed="rId37">
+                          <a:blip r:embed="rId36">
                             <a:extLst>
                               <a:ext uri="{28A0092B-C50C-407E-A947-70E740481C1C}">
                                 <a14:useLocalDpi xmlns:a14="http://schemas.microsoft.com/office/drawing/2010/main" val="0"/>
@@ -4011,7 +4027,7 @@
                           </pic:cNvPicPr>
                         </pic:nvPicPr>
                         <pic:blipFill>
-                          <a:blip r:embed="rId38">
+                          <a:blip r:embed="rId37">
                             <a:extLst>
                               <a:ext uri="{28A0092B-C50C-407E-A947-70E740481C1C}">
                                 <a14:useLocalDpi xmlns:a14="http://schemas.microsoft.com/office/drawing/2010/main" val="0"/>
@@ -4091,7 +4107,7 @@
                           </pic:cNvPicPr>
                         </pic:nvPicPr>
                         <pic:blipFill>
-                          <a:blip r:embed="rId39">
+                          <a:blip r:embed="rId38">
                             <a:extLst>
                               <a:ext uri="{28A0092B-C50C-407E-A947-70E740481C1C}">
                                 <a14:useLocalDpi xmlns:a14="http://schemas.microsoft.com/office/drawing/2010/main" val="0"/>
@@ -4171,7 +4187,7 @@
                           </pic:cNvPicPr>
                         </pic:nvPicPr>
                         <pic:blipFill>
-                          <a:blip r:embed="rId40">
+                          <a:blip r:embed="rId39">
                             <a:extLst>
                               <a:ext uri="{28A0092B-C50C-407E-A947-70E740481C1C}">
                                 <a14:useLocalDpi xmlns:a14="http://schemas.microsoft.com/office/drawing/2010/main" val="0"/>
@@ -4261,7 +4277,7 @@
                           </pic:cNvPicPr>
                         </pic:nvPicPr>
                         <pic:blipFill>
-                          <a:blip r:embed="rId41">
+                          <a:blip r:embed="rId40">
                             <a:extLst>
                               <a:ext uri="{28A0092B-C50C-407E-A947-70E740481C1C}">
                                 <a14:useLocalDpi xmlns:a14="http://schemas.microsoft.com/office/drawing/2010/main" val="0"/>
@@ -4323,7 +4339,7 @@
                           </pic:cNvPicPr>
                         </pic:nvPicPr>
                         <pic:blipFill>
-                          <a:blip r:embed="rId42">
+                          <a:blip r:embed="rId41">
                             <a:extLst>
                               <a:ext uri="{28A0092B-C50C-407E-A947-70E740481C1C}">
                                 <a14:useLocalDpi xmlns:a14="http://schemas.microsoft.com/office/drawing/2010/main" val="0"/>
@@ -4386,7 +4402,7 @@
                           </pic:cNvPicPr>
                         </pic:nvPicPr>
                         <pic:blipFill>
-                          <a:blip r:embed="rId43">
+                          <a:blip r:embed="rId42">
                             <a:extLst>
                               <a:ext uri="{28A0092B-C50C-407E-A947-70E740481C1C}">
                                 <a14:useLocalDpi xmlns:a14="http://schemas.microsoft.com/office/drawing/2010/main" val="0"/>
@@ -4449,7 +4465,7 @@
                           </pic:cNvPicPr>
                         </pic:nvPicPr>
                         <pic:blipFill>
-                          <a:blip r:embed="rId44">
+                          <a:blip r:embed="rId43">
                             <a:extLst>
                               <a:ext uri="{28A0092B-C50C-407E-A947-70E740481C1C}">
                                 <a14:useLocalDpi xmlns:a14="http://schemas.microsoft.com/office/drawing/2010/main" val="0"/>
@@ -4525,6 +4541,67 @@
                       <pic:pic xmlns:pic="http://schemas.openxmlformats.org/drawingml/2006/picture">
                         <pic:nvPicPr>
                           <pic:cNvPr id="0" name="Picture 28"/>
+                          <pic:cNvPicPr>
+                            <a:picLocks noChangeAspect="1" noChangeArrowheads="1"/>
+                          </pic:cNvPicPr>
+                        </pic:nvPicPr>
+                        <pic:blipFill>
+                          <a:blip r:embed="rId44">
+                            <a:extLst>
+                              <a:ext uri="{28A0092B-C50C-407E-A947-70E740481C1C}">
+                                <a14:useLocalDpi xmlns:a14="http://schemas.microsoft.com/office/drawing/2010/main" val="0"/>
+                              </a:ext>
+                            </a:extLst>
+                          </a:blip>
+                          <a:srcRect/>
+                          <a:stretch>
+                            <a:fillRect/>
+                          </a:stretch>
+                        </pic:blipFill>
+                        <pic:spPr bwMode="auto">
+                          <a:xfrm>
+                            <a:off x="0" y="0"/>
+                            <a:ext cx="914400" cy="304800"/>
+                          </a:xfrm>
+                          <a:prstGeom prst="rect">
+                            <a:avLst/>
+                          </a:prstGeom>
+                          <a:noFill/>
+                          <a:ln>
+                            <a:noFill/>
+                          </a:ln>
+                        </pic:spPr>
+                      </pic:pic>
+                    </a:graphicData>
+                  </a:graphic>
+                </wp:inline>
+              </w:drawing>
+            </w:r>
+            <w:r>
+              <w:rPr>
+                <w:noProof/>
+                <w:highlight w:val="lightGray"/>
+              </w:rPr>
+              <w:t xml:space="preserve"> </w:t>
+            </w:r>
+            <w:r>
+              <w:rPr>
+                <w:noProof/>
+                <w:highlight w:val="lightGray"/>
+              </w:rPr>
+              <w:drawing>
+                <wp:inline distT="0" distB="0" distL="0" distR="0" wp14:anchorId="2FE45B4F" wp14:editId="5881FF8B">
+                  <wp:extent cx="914400" cy="304800"/>
+                  <wp:effectExtent l="0" t="0" r="0" b="0"/>
+                  <wp:docPr id="52" name="Picture 52"/>
+                  <wp:cNvGraphicFramePr>
+                    <a:graphicFrameLocks xmlns:a="http://schemas.openxmlformats.org/drawingml/2006/main" noChangeAspect="1"/>
+                  </wp:cNvGraphicFramePr>
+                  <a:graphic xmlns:a="http://schemas.openxmlformats.org/drawingml/2006/main">
+                    <a:graphicData uri="http://schemas.openxmlformats.org/drawingml/2006/picture">
+                      <pic:pic xmlns:pic="http://schemas.openxmlformats.org/drawingml/2006/picture">
+                        <pic:nvPicPr>
+                          <pic:cNvPr id="0" name="Picture 29"/>
                           <pic:cNvPicPr>
                             <a:picLocks noChangeAspect="1" noChangeArrowheads="1"/>
                           </pic:cNvPicPr>
@@ -4561,67 +4638,6 @@
                 </wp:inline>
               </w:drawing>
             </w:r>
-            <w:r>
-              <w:rPr>
-                <w:noProof/>
-                <w:highlight w:val="lightGray"/>
-              </w:rPr>
-              <w:t xml:space="preserve"> </w:t>
-            </w:r>
-            <w:r>
-              <w:rPr>
-                <w:noProof/>
-                <w:highlight w:val="lightGray"/>
-              </w:rPr>
-              <w:drawing>
-                <wp:inline distT="0" distB="0" distL="0" distR="0" wp14:anchorId="2FE45B4F" wp14:editId="5881FF8B">
-                  <wp:extent cx="914400" cy="304800"/>
-                  <wp:effectExtent l="0" t="0" r="0" b="0"/>
-                  <wp:docPr id="52" name="Picture 52"/>
-                  <wp:cNvGraphicFramePr>
-                    <a:graphicFrameLocks xmlns:a="http://schemas.openxmlformats.org/drawingml/2006/main" noChangeAspect="1"/>
-                  </wp:cNvGraphicFramePr>
-                  <a:graphic xmlns:a="http://schemas.openxmlformats.org/drawingml/2006/main">
-                    <a:graphicData uri="http://schemas.openxmlformats.org/drawingml/2006/picture">
-                      <pic:pic xmlns:pic="http://schemas.openxmlformats.org/drawingml/2006/picture">
-                        <pic:nvPicPr>
-                          <pic:cNvPr id="0" name="Picture 29"/>
-                          <pic:cNvPicPr>
-                            <a:picLocks noChangeAspect="1" noChangeArrowheads="1"/>
-                          </pic:cNvPicPr>
-                        </pic:nvPicPr>
-                        <pic:blipFill>
-                          <a:blip r:embed="rId46">
-                            <a:extLst>
-                              <a:ext uri="{28A0092B-C50C-407E-A947-70E740481C1C}">
-                                <a14:useLocalDpi xmlns:a14="http://schemas.microsoft.com/office/drawing/2010/main" val="0"/>
-                              </a:ext>
-                            </a:extLst>
-                          </a:blip>
-                          <a:srcRect/>
-                          <a:stretch>
-                            <a:fillRect/>
-                          </a:stretch>
-                        </pic:blipFill>
-                        <pic:spPr bwMode="auto">
-                          <a:xfrm>
-                            <a:off x="0" y="0"/>
-                            <a:ext cx="914400" cy="304800"/>
-                          </a:xfrm>
-                          <a:prstGeom prst="rect">
-                            <a:avLst/>
-                          </a:prstGeom>
-                          <a:noFill/>
-                          <a:ln>
-                            <a:noFill/>
-                          </a:ln>
-                        </pic:spPr>
-                      </pic:pic>
-                    </a:graphicData>
-                  </a:graphic>
-                </wp:inline>
-              </w:drawing>
-            </w:r>
           </w:p>
         </w:tc>
       </w:tr>
@@ -4672,7 +4688,7 @@
                           </pic:cNvPicPr>
                         </pic:nvPicPr>
                         <pic:blipFill>
-                          <a:blip r:embed="rId47">
+                          <a:blip r:embed="rId46">
                             <a:extLst>
                               <a:ext uri="{28A0092B-C50C-407E-A947-70E740481C1C}">
                                 <a14:useLocalDpi xmlns:a14="http://schemas.microsoft.com/office/drawing/2010/main" val="0"/>
@@ -4753,7 +4769,7 @@
                           </pic:cNvPicPr>
                         </pic:nvPicPr>
                         <pic:blipFill>
-                          <a:blip r:embed="rId48">
+                          <a:blip r:embed="rId47">
                             <a:extLst>
                               <a:ext uri="{28A0092B-C50C-407E-A947-70E740481C1C}">
                                 <a14:useLocalDpi xmlns:a14="http://schemas.microsoft.com/office/drawing/2010/main" val="0"/>
@@ -4833,7 +4849,7 @@
                           </pic:cNvPicPr>
                         </pic:nvPicPr>
                         <pic:blipFill>
-                          <a:blip r:embed="rId49">
+                          <a:blip r:embed="rId48">
                             <a:extLst>
                               <a:ext uri="{28A0092B-C50C-407E-A947-70E740481C1C}">
                                 <a14:useLocalDpi xmlns:a14="http://schemas.microsoft.com/office/drawing/2010/main" val="0"/>
@@ -4901,7 +4917,7 @@
         </w:rPr>
         <w:t xml:space="preserve">Assets modified from the source: </w:t>
       </w:r>
-      <w:hyperlink r:id="rId50" w:history="1">
+      <w:hyperlink r:id="rId49" w:history="1">
         <w:r>
           <w:rPr>
             <w:rStyle w:val="Hyperlink"/>
@@ -4985,7 +5001,7 @@
                           </pic:cNvPicPr>
                         </pic:nvPicPr>
                         <pic:blipFill>
-                          <a:blip r:embed="rId51">
+                          <a:blip r:embed="rId50">
                             <a:extLst>
                               <a:ext uri="{28A0092B-C50C-407E-A947-70E740481C1C}">
                                 <a14:useLocalDpi xmlns:a14="http://schemas.microsoft.com/office/drawing/2010/main" val="0"/>
@@ -5039,7 +5055,7 @@
                           </pic:cNvPicPr>
                         </pic:nvPicPr>
                         <pic:blipFill>
-                          <a:blip r:embed="rId52">
+                          <a:blip r:embed="rId51">
                             <a:extLst>
                               <a:ext uri="{28A0092B-C50C-407E-A947-70E740481C1C}">
                                 <a14:useLocalDpi xmlns:a14="http://schemas.microsoft.com/office/drawing/2010/main" val="0"/>
@@ -5093,7 +5109,7 @@
                           </pic:cNvPicPr>
                         </pic:nvPicPr>
                         <pic:blipFill>
-                          <a:blip r:embed="rId53">
+                          <a:blip r:embed="rId52">
                             <a:extLst>
                               <a:ext uri="{28A0092B-C50C-407E-A947-70E740481C1C}">
                                 <a14:useLocalDpi xmlns:a14="http://schemas.microsoft.com/office/drawing/2010/main" val="0"/>
@@ -5205,7 +5221,7 @@
                           </pic:cNvPicPr>
                         </pic:nvPicPr>
                         <pic:blipFill>
-                          <a:blip r:embed="rId54">
+                          <a:blip r:embed="rId53">
                             <a:extLst>
                               <a:ext uri="{28A0092B-C50C-407E-A947-70E740481C1C}">
                                 <a14:useLocalDpi xmlns:a14="http://schemas.microsoft.com/office/drawing/2010/main" val="0"/>
@@ -5259,7 +5275,7 @@
                           </pic:cNvPicPr>
                         </pic:nvPicPr>
                         <pic:blipFill>
-                          <a:blip r:embed="rId55">
+                          <a:blip r:embed="rId54">
                             <a:extLst>
                               <a:ext uri="{28A0092B-C50C-407E-A947-70E740481C1C}">
                                 <a14:useLocalDpi xmlns:a14="http://schemas.microsoft.com/office/drawing/2010/main" val="0"/>
@@ -5313,7 +5329,7 @@
                           </pic:cNvPicPr>
                         </pic:nvPicPr>
                         <pic:blipFill>
-                          <a:blip r:embed="rId56">
+                          <a:blip r:embed="rId55">
                             <a:extLst>
                               <a:ext uri="{28A0092B-C50C-407E-A947-70E740481C1C}">
                                 <a14:useLocalDpi xmlns:a14="http://schemas.microsoft.com/office/drawing/2010/main" val="0"/>
@@ -5402,7 +5418,7 @@
                           </pic:cNvPicPr>
                         </pic:nvPicPr>
                         <pic:blipFill>
-                          <a:blip r:embed="rId57">
+                          <a:blip r:embed="rId56">
                             <a:extLst>
                               <a:ext uri="{28A0092B-C50C-407E-A947-70E740481C1C}">
                                 <a14:useLocalDpi xmlns:a14="http://schemas.microsoft.com/office/drawing/2010/main" val="0"/>
@@ -5456,7 +5472,7 @@
                           </pic:cNvPicPr>
                         </pic:nvPicPr>
                         <pic:blipFill>
-                          <a:blip r:embed="rId58">
+                          <a:blip r:embed="rId57">
                             <a:extLst>
                               <a:ext uri="{28A0092B-C50C-407E-A947-70E740481C1C}">
                                 <a14:useLocalDpi xmlns:a14="http://schemas.microsoft.com/office/drawing/2010/main" val="0"/>
@@ -5510,7 +5526,7 @@
                           </pic:cNvPicPr>
                         </pic:nvPicPr>
                         <pic:blipFill>
-                          <a:blip r:embed="rId59">
+                          <a:blip r:embed="rId58">
                             <a:extLst>
                               <a:ext uri="{28A0092B-C50C-407E-A947-70E740481C1C}">
                                 <a14:useLocalDpi xmlns:a14="http://schemas.microsoft.com/office/drawing/2010/main" val="0"/>
@@ -5593,7 +5609,7 @@
                           </pic:cNvPicPr>
                         </pic:nvPicPr>
                         <pic:blipFill>
-                          <a:blip r:embed="rId60">
+                          <a:blip r:embed="rId59">
                             <a:extLst>
                               <a:ext uri="{28A0092B-C50C-407E-A947-70E740481C1C}">
                                 <a14:useLocalDpi xmlns:a14="http://schemas.microsoft.com/office/drawing/2010/main" val="0"/>
@@ -5647,7 +5663,7 @@
                           </pic:cNvPicPr>
                         </pic:nvPicPr>
                         <pic:blipFill>
-                          <a:blip r:embed="rId61">
+                          <a:blip r:embed="rId60">
                             <a:extLst>
                               <a:ext uri="{28A0092B-C50C-407E-A947-70E740481C1C}">
                                 <a14:useLocalDpi xmlns:a14="http://schemas.microsoft.com/office/drawing/2010/main" val="0"/>
@@ -5701,7 +5717,7 @@
                           </pic:cNvPicPr>
                         </pic:nvPicPr>
                         <pic:blipFill>
-                          <a:blip r:embed="rId62">
+                          <a:blip r:embed="rId61">
                             <a:extLst>
                               <a:ext uri="{28A0092B-C50C-407E-A947-70E740481C1C}">
                                 <a14:useLocalDpi xmlns:a14="http://schemas.microsoft.com/office/drawing/2010/main" val="0"/>
@@ -5784,7 +5800,7 @@
                           </pic:cNvPicPr>
                         </pic:nvPicPr>
                         <pic:blipFill>
-                          <a:blip r:embed="rId63">
+                          <a:blip r:embed="rId62">
                             <a:extLst>
                               <a:ext uri="{28A0092B-C50C-407E-A947-70E740481C1C}">
                                 <a14:useLocalDpi xmlns:a14="http://schemas.microsoft.com/office/drawing/2010/main" val="0"/>
@@ -5838,7 +5854,7 @@
                           </pic:cNvPicPr>
                         </pic:nvPicPr>
                         <pic:blipFill>
-                          <a:blip r:embed="rId64">
+                          <a:blip r:embed="rId63">
                             <a:extLst>
                               <a:ext uri="{28A0092B-C50C-407E-A947-70E740481C1C}">
                                 <a14:useLocalDpi xmlns:a14="http://schemas.microsoft.com/office/drawing/2010/main" val="0"/>
@@ -5892,7 +5908,7 @@
                           </pic:cNvPicPr>
                         </pic:nvPicPr>
                         <pic:blipFill>
-                          <a:blip r:embed="rId65">
+                          <a:blip r:embed="rId64">
                             <a:extLst>
                               <a:ext uri="{28A0092B-C50C-407E-A947-70E740481C1C}">
                                 <a14:useLocalDpi xmlns:a14="http://schemas.microsoft.com/office/drawing/2010/main" val="0"/>
@@ -5989,7 +6005,7 @@
                           </pic:cNvPicPr>
                         </pic:nvPicPr>
                         <pic:blipFill>
-                          <a:blip r:embed="rId66">
+                          <a:blip r:embed="rId65">
                             <a:extLst>
                               <a:ext uri="{28A0092B-C50C-407E-A947-70E740481C1C}">
                                 <a14:useLocalDpi xmlns:a14="http://schemas.microsoft.com/office/drawing/2010/main" val="0"/>
@@ -6043,7 +6059,7 @@
                           </pic:cNvPicPr>
                         </pic:nvPicPr>
                         <pic:blipFill>
-                          <a:blip r:embed="rId67">
+                          <a:blip r:embed="rId66">
                             <a:extLst>
                               <a:ext uri="{28A0092B-C50C-407E-A947-70E740481C1C}">
                                 <a14:useLocalDpi xmlns:a14="http://schemas.microsoft.com/office/drawing/2010/main" val="0"/>
@@ -6097,7 +6113,7 @@
                           </pic:cNvPicPr>
                         </pic:nvPicPr>
                         <pic:blipFill>
-                          <a:blip r:embed="rId68">
+                          <a:blip r:embed="rId67">
                             <a:extLst>
                               <a:ext uri="{28A0092B-C50C-407E-A947-70E740481C1C}">
                                 <a14:useLocalDpi xmlns:a14="http://schemas.microsoft.com/office/drawing/2010/main" val="0"/>
@@ -6180,7 +6196,7 @@
                           </pic:cNvPicPr>
                         </pic:nvPicPr>
                         <pic:blipFill>
-                          <a:blip r:embed="rId69">
+                          <a:blip r:embed="rId68">
                             <a:extLst>
                               <a:ext uri="{28A0092B-C50C-407E-A947-70E740481C1C}">
                                 <a14:useLocalDpi xmlns:a14="http://schemas.microsoft.com/office/drawing/2010/main" val="0"/>
@@ -6234,7 +6250,7 @@
                           </pic:cNvPicPr>
                         </pic:nvPicPr>
                         <pic:blipFill>
-                          <a:blip r:embed="rId70">
+                          <a:blip r:embed="rId69">
                             <a:extLst>
                               <a:ext uri="{28A0092B-C50C-407E-A947-70E740481C1C}">
                                 <a14:useLocalDpi xmlns:a14="http://schemas.microsoft.com/office/drawing/2010/main" val="0"/>
@@ -6288,7 +6304,7 @@
                           </pic:cNvPicPr>
                         </pic:nvPicPr>
                         <pic:blipFill>
-                          <a:blip r:embed="rId71">
+                          <a:blip r:embed="rId70">
                             <a:extLst>
                               <a:ext uri="{28A0092B-C50C-407E-A947-70E740481C1C}">
                                 <a14:useLocalDpi xmlns:a14="http://schemas.microsoft.com/office/drawing/2010/main" val="0"/>
@@ -6371,7 +6387,7 @@
                           </pic:cNvPicPr>
                         </pic:nvPicPr>
                         <pic:blipFill>
-                          <a:blip r:embed="rId72">
+                          <a:blip r:embed="rId71">
                             <a:extLst>
                               <a:ext uri="{28A0092B-C50C-407E-A947-70E740481C1C}">
                                 <a14:useLocalDpi xmlns:a14="http://schemas.microsoft.com/office/drawing/2010/main" val="0"/>
@@ -6425,7 +6441,7 @@
                           </pic:cNvPicPr>
                         </pic:nvPicPr>
                         <pic:blipFill>
-                          <a:blip r:embed="rId73">
+                          <a:blip r:embed="rId72">
                             <a:extLst>
                               <a:ext uri="{28A0092B-C50C-407E-A947-70E740481C1C}">
                                 <a14:useLocalDpi xmlns:a14="http://schemas.microsoft.com/office/drawing/2010/main" val="0"/>
@@ -6479,7 +6495,7 @@
                           </pic:cNvPicPr>
                         </pic:nvPicPr>
                         <pic:blipFill>
-                          <a:blip r:embed="rId74">
+                          <a:blip r:embed="rId73">
                             <a:extLst>
                               <a:ext uri="{28A0092B-C50C-407E-A947-70E740481C1C}">
                                 <a14:useLocalDpi xmlns:a14="http://schemas.microsoft.com/office/drawing/2010/main" val="0"/>
@@ -6576,7 +6592,7 @@
                           </pic:cNvPicPr>
                         </pic:nvPicPr>
                         <pic:blipFill>
-                          <a:blip r:embed="rId75">
+                          <a:blip r:embed="rId74">
                             <a:extLst>
                               <a:ext uri="{28A0092B-C50C-407E-A947-70E740481C1C}">
                                 <a14:useLocalDpi xmlns:a14="http://schemas.microsoft.com/office/drawing/2010/main" val="0"/>
@@ -6630,7 +6646,7 @@
                           </pic:cNvPicPr>
                         </pic:nvPicPr>
                         <pic:blipFill>
-                          <a:blip r:embed="rId76">
+                          <a:blip r:embed="rId75">
                             <a:extLst>
                               <a:ext uri="{28A0092B-C50C-407E-A947-70E740481C1C}">
                                 <a14:useLocalDpi xmlns:a14="http://schemas.microsoft.com/office/drawing/2010/main" val="0"/>
@@ -6720,7 +6736,7 @@
       <w:r>
         <w:t xml:space="preserve"> </w:t>
       </w:r>
-      <w:hyperlink r:id="rId77" w:history="1">
+      <w:hyperlink r:id="rId76" w:history="1">
         <w:r>
           <w:rPr>
             <w:rStyle w:val="Hyperlink"/>
@@ -6820,7 +6836,7 @@
                           </pic:cNvPicPr>
                         </pic:nvPicPr>
                         <pic:blipFill>
-                          <a:blip r:embed="rId78">
+                          <a:blip r:embed="rId77">
                             <a:extLst>
                               <a:ext uri="{28A0092B-C50C-407E-A947-70E740481C1C}">
                                 <a14:useLocalDpi xmlns:a14="http://schemas.microsoft.com/office/drawing/2010/main" val="0"/>
@@ -6874,7 +6890,7 @@
                           </pic:cNvPicPr>
                         </pic:nvPicPr>
                         <pic:blipFill>
-                          <a:blip r:embed="rId79">
+                          <a:blip r:embed="rId78">
                             <a:extLst>
                               <a:ext uri="{28A0092B-C50C-407E-A947-70E740481C1C}">
                                 <a14:useLocalDpi xmlns:a14="http://schemas.microsoft.com/office/drawing/2010/main" val="0"/>
@@ -6911,8 +6927,8 @@
     </w:tbl>
     <w:p/>
     <w:sectPr>
-      <w:headerReference w:type="default" r:id="rId80"/>
-      <w:footerReference w:type="default" r:id="rId81"/>
+      <w:headerReference w:type="default" r:id="rId79"/>
+      <w:footerReference w:type="default" r:id="rId80"/>
       <w:pgSz w:w="11906" w:h="16838"/>
       <w:pgMar w:top="1440" w:right="1440" w:bottom="1440" w:left="1440" w:header="708" w:footer="708" w:gutter="0"/>
       <w:pgNumType w:start="0"/>
@@ -7088,21 +7104,21 @@
         <v:path o:extrusionok="f" gradientshapeok="t" o:connecttype="rect"/>
         <o:lock v:ext="edit" aspectratio="t"/>
       </v:shapetype>
-      <v:shape id="_x0000_i1096" type="#_x0000_t75" style="width:6pt;height:6pt;visibility:visible;mso-wrap-style:square" o:bullet="t">
+      <v:shape id="_x0000_i1032" type="#_x0000_t75" style="width:6pt;height:6pt;visibility:visible;mso-wrap-style:square" o:bullet="t">
         <v:imagedata r:id="rId1" o:title=""/>
       </v:shape>
     </w:pict>
   </w:numPicBullet>
   <w:numPicBullet w:numPicBulletId="1">
     <w:pict>
-      <v:shape id="_x0000_i1097" type="#_x0000_t75" style="width:6pt;height:6pt;flip:y;visibility:visible;mso-wrap-style:square" o:bullet="t">
+      <v:shape id="_x0000_i1033" type="#_x0000_t75" style="width:6pt;height:6pt;flip:y;visibility:visible;mso-wrap-style:square" o:bullet="t">
         <v:imagedata r:id="rId2" o:title=""/>
       </v:shape>
     </w:pict>
   </w:numPicBullet>
   <w:numPicBullet w:numPicBulletId="2">
     <w:pict>
-      <v:shape id="_x0000_i1098" type="#_x0000_t75" style="width:6pt;height:6pt;visibility:visible;mso-wrap-style:square" o:bullet="t">
+      <v:shape id="_x0000_i1034" type="#_x0000_t75" style="width:6pt;height:6pt;visibility:visible;mso-wrap-style:square" o:bullet="t">
         <v:imagedata r:id="rId3" o:title=""/>
       </v:shape>
     </w:pict>
@@ -9787,6 +9803,7 @@
   <w:rsids>
     <w:rsidRoot w:val="003F7A1B"/>
     <w:rsid w:val="000D766A"/>
+    <w:rsid w:val="001E781A"/>
     <w:rsid w:val="003568DF"/>
     <w:rsid w:val="003E79AF"/>
     <w:rsid w:val="003F7A1B"/>
@@ -10591,7 +10608,7 @@
 </file>
 
 <file path=customXml/itemProps2.xml><?xml version="1.0" encoding="utf-8"?>
-<ds:datastoreItem xmlns:ds="http://schemas.openxmlformats.org/officeDocument/2006/customXml" ds:itemID="{2F4FF08E-AEB8-407B-8E6E-233F843A134B}">
+<ds:datastoreItem xmlns:ds="http://schemas.openxmlformats.org/officeDocument/2006/customXml" ds:itemID="{7F912C3A-4393-48C2-A017-E9CEC30A1A9C}">
   <ds:schemaRefs>
     <ds:schemaRef ds:uri="http://schemas.openxmlformats.org/officeDocument/2006/bibliography"/>
   </ds:schemaRefs>

</xml_diff>

<commit_message>
Added some information to the report and signed cover sheet
</commit_message>
<xml_diff>
--- a/INFT3960Report.docx
+++ b/INFT3960Report.docx
@@ -267,7 +267,7 @@
           <w:r>
             <w:fldChar w:fldCharType="separate"/>
           </w:r>
-          <w:hyperlink w:anchor="_Toc23004447" w:history="1">
+          <w:hyperlink w:anchor="_Toc23077935" w:history="1">
             <w:r>
               <w:rPr>
                 <w:rStyle w:val="Hyperlink"/>
@@ -294,7 +294,7 @@
                 <w:noProof/>
                 <w:webHidden/>
               </w:rPr>
-              <w:instrText xml:space="preserve"> PAGEREF _Toc23004447 \h </w:instrText>
+              <w:instrText xml:space="preserve"> PAGEREF _Toc23077935 \h </w:instrText>
             </w:r>
             <w:r>
               <w:rPr>
@@ -337,7 +337,7 @@
               <w:lang w:eastAsia="en-AU"/>
             </w:rPr>
           </w:pPr>
-          <w:hyperlink w:anchor="_Toc23004448" w:history="1">
+          <w:hyperlink w:anchor="_Toc23077936" w:history="1">
             <w:r>
               <w:rPr>
                 <w:rStyle w:val="Hyperlink"/>
@@ -364,7 +364,7 @@
                 <w:noProof/>
                 <w:webHidden/>
               </w:rPr>
-              <w:instrText xml:space="preserve"> PAGEREF _Toc23004448 \h </w:instrText>
+              <w:instrText xml:space="preserve"> PAGEREF _Toc23077936 \h </w:instrText>
             </w:r>
             <w:r>
               <w:rPr>
@@ -402,10 +402,12 @@
               <w:tab w:val="right" w:leader="dot" w:pos="9016"/>
             </w:tabs>
             <w:rPr>
+              <w:rFonts w:eastAsiaTheme="minorEastAsia"/>
               <w:noProof/>
+              <w:lang w:eastAsia="en-AU"/>
             </w:rPr>
           </w:pPr>
-          <w:hyperlink w:anchor="_Toc23004449" w:history="1">
+          <w:hyperlink w:anchor="_Toc23077937" w:history="1">
             <w:r>
               <w:rPr>
                 <w:rStyle w:val="Hyperlink"/>
@@ -432,7 +434,7 @@
                 <w:noProof/>
                 <w:webHidden/>
               </w:rPr>
-              <w:instrText xml:space="preserve"> PAGEREF _Toc23004449 \h </w:instrText>
+              <w:instrText xml:space="preserve"> PAGEREF _Toc23077937 \h </w:instrText>
             </w:r>
             <w:r>
               <w:rPr>
@@ -475,7 +477,7 @@
               <w:lang w:eastAsia="en-AU"/>
             </w:rPr>
           </w:pPr>
-          <w:hyperlink w:anchor="_Toc23004450" w:history="1">
+          <w:hyperlink w:anchor="_Toc23077938" w:history="1">
             <w:r>
               <w:rPr>
                 <w:rStyle w:val="Hyperlink"/>
@@ -502,7 +504,7 @@
                 <w:noProof/>
                 <w:webHidden/>
               </w:rPr>
-              <w:instrText xml:space="preserve"> PAGEREF _Toc23004450 \h </w:instrText>
+              <w:instrText xml:space="preserve"> PAGEREF _Toc23077938 \h </w:instrText>
             </w:r>
             <w:r>
               <w:rPr>
@@ -540,10 +542,12 @@
               <w:tab w:val="right" w:leader="dot" w:pos="9016"/>
             </w:tabs>
             <w:rPr>
+              <w:rFonts w:eastAsiaTheme="minorEastAsia"/>
               <w:noProof/>
+              <w:lang w:eastAsia="en-AU"/>
             </w:rPr>
           </w:pPr>
-          <w:hyperlink w:anchor="_Toc23004451" w:history="1">
+          <w:hyperlink w:anchor="_Toc23077939" w:history="1">
             <w:r>
               <w:rPr>
                 <w:rStyle w:val="Hyperlink"/>
@@ -570,7 +574,7 @@
                 <w:noProof/>
                 <w:webHidden/>
               </w:rPr>
-              <w:instrText xml:space="preserve"> PAGEREF _Toc23004451 \h </w:instrText>
+              <w:instrText xml:space="preserve"> PAGEREF _Toc23077939 \h </w:instrText>
             </w:r>
             <w:r>
               <w:rPr>
@@ -590,7 +594,7 @@
                 <w:noProof/>
                 <w:webHidden/>
               </w:rPr>
-              <w:t>2</w:t>
+              <w:t>3</w:t>
             </w:r>
             <w:r>
               <w:rPr>
@@ -613,7 +617,7 @@
               <w:lang w:eastAsia="en-AU"/>
             </w:rPr>
           </w:pPr>
-          <w:hyperlink w:anchor="_Toc23004452" w:history="1">
+          <w:hyperlink w:anchor="_Toc23077940" w:history="1">
             <w:r>
               <w:rPr>
                 <w:rStyle w:val="Hyperlink"/>
@@ -640,7 +644,7 @@
                 <w:noProof/>
                 <w:webHidden/>
               </w:rPr>
-              <w:instrText xml:space="preserve"> PAGEREF _Toc23004452 \h </w:instrText>
+              <w:instrText xml:space="preserve"> PAGEREF _Toc23077940 \h </w:instrText>
             </w:r>
             <w:r>
               <w:rPr>
@@ -683,7 +687,7 @@
               <w:lang w:eastAsia="en-AU"/>
             </w:rPr>
           </w:pPr>
-          <w:hyperlink w:anchor="_Toc23004453" w:history="1">
+          <w:hyperlink w:anchor="_Toc23077941" w:history="1">
             <w:r>
               <w:rPr>
                 <w:rStyle w:val="Hyperlink"/>
@@ -710,7 +714,7 @@
                 <w:noProof/>
                 <w:webHidden/>
               </w:rPr>
-              <w:instrText xml:space="preserve"> PAGEREF _Toc23004453 \h </w:instrText>
+              <w:instrText xml:space="preserve"> PAGEREF _Toc23077941 \h </w:instrText>
             </w:r>
             <w:r>
               <w:rPr>
@@ -748,10 +752,12 @@
               <w:tab w:val="right" w:leader="dot" w:pos="9016"/>
             </w:tabs>
             <w:rPr>
+              <w:rFonts w:eastAsiaTheme="minorEastAsia"/>
               <w:noProof/>
+              <w:lang w:eastAsia="en-AU"/>
             </w:rPr>
           </w:pPr>
-          <w:hyperlink w:anchor="_Toc23004454" w:history="1">
+          <w:hyperlink w:anchor="_Toc23077942" w:history="1">
             <w:r>
               <w:rPr>
                 <w:rStyle w:val="Hyperlink"/>
@@ -778,7 +784,7 @@
                 <w:noProof/>
                 <w:webHidden/>
               </w:rPr>
-              <w:instrText xml:space="preserve"> PAGEREF _Toc23004454 \h </w:instrText>
+              <w:instrText xml:space="preserve"> PAGEREF _Toc23077942 \h </w:instrText>
             </w:r>
             <w:r>
               <w:rPr>
@@ -821,7 +827,7 @@
               <w:lang w:eastAsia="en-AU"/>
             </w:rPr>
           </w:pPr>
-          <w:hyperlink w:anchor="_Toc23004455" w:history="1">
+          <w:hyperlink w:anchor="_Toc23077943" w:history="1">
             <w:r>
               <w:rPr>
                 <w:rStyle w:val="Hyperlink"/>
@@ -848,7 +854,7 @@
                 <w:noProof/>
                 <w:webHidden/>
               </w:rPr>
-              <w:instrText xml:space="preserve"> PAGEREF _Toc23004455 \h </w:instrText>
+              <w:instrText xml:space="preserve"> PAGEREF _Toc23077943 \h </w:instrText>
             </w:r>
             <w:r>
               <w:rPr>
@@ -868,7 +874,7 @@
                 <w:noProof/>
                 <w:webHidden/>
               </w:rPr>
-              <w:t>3</w:t>
+              <w:t>4</w:t>
             </w:r>
             <w:r>
               <w:rPr>
@@ -886,10 +892,12 @@
               <w:tab w:val="right" w:leader="dot" w:pos="9016"/>
             </w:tabs>
             <w:rPr>
+              <w:rFonts w:eastAsiaTheme="minorEastAsia"/>
               <w:noProof/>
+              <w:lang w:eastAsia="en-AU"/>
             </w:rPr>
           </w:pPr>
-          <w:hyperlink w:anchor="_Toc23004456" w:history="1">
+          <w:hyperlink w:anchor="_Toc23077944" w:history="1">
             <w:r>
               <w:rPr>
                 <w:rStyle w:val="Hyperlink"/>
@@ -916,7 +924,7 @@
                 <w:noProof/>
                 <w:webHidden/>
               </w:rPr>
-              <w:instrText xml:space="preserve"> PAGEREF _Toc23004456 \h </w:instrText>
+              <w:instrText xml:space="preserve"> PAGEREF _Toc23077944 \h </w:instrText>
             </w:r>
             <w:r>
               <w:rPr>
@@ -936,7 +944,7 @@
                 <w:noProof/>
                 <w:webHidden/>
               </w:rPr>
-              <w:t>5</w:t>
+              <w:t>4</w:t>
             </w:r>
             <w:r>
               <w:rPr>
@@ -959,7 +967,7 @@
               <w:lang w:eastAsia="en-AU"/>
             </w:rPr>
           </w:pPr>
-          <w:hyperlink w:anchor="_Toc23004457" w:history="1">
+          <w:hyperlink w:anchor="_Toc23077945" w:history="1">
             <w:r>
               <w:rPr>
                 <w:rStyle w:val="Hyperlink"/>
@@ -986,7 +994,7 @@
                 <w:noProof/>
                 <w:webHidden/>
               </w:rPr>
-              <w:instrText xml:space="preserve"> PAGEREF _Toc23004457 \h </w:instrText>
+              <w:instrText xml:space="preserve"> PAGEREF _Toc23077945 \h </w:instrText>
             </w:r>
             <w:r>
               <w:rPr>
@@ -1006,7 +1014,7 @@
                 <w:noProof/>
                 <w:webHidden/>
               </w:rPr>
-              <w:t>6</w:t>
+              <w:t>5</w:t>
             </w:r>
             <w:r>
               <w:rPr>
@@ -1029,7 +1037,7 @@
               <w:lang w:eastAsia="en-AU"/>
             </w:rPr>
           </w:pPr>
-          <w:hyperlink w:anchor="_Toc23004458" w:history="1">
+          <w:hyperlink w:anchor="_Toc23077946" w:history="1">
             <w:r>
               <w:rPr>
                 <w:rStyle w:val="Hyperlink"/>
@@ -1056,7 +1064,7 @@
                 <w:noProof/>
                 <w:webHidden/>
               </w:rPr>
-              <w:instrText xml:space="preserve"> PAGEREF _Toc23004458 \h </w:instrText>
+              <w:instrText xml:space="preserve"> PAGEREF _Toc23077946 \h </w:instrText>
             </w:r>
             <w:r>
               <w:rPr>
@@ -1076,7 +1084,7 @@
                 <w:noProof/>
                 <w:webHidden/>
               </w:rPr>
-              <w:t>6</w:t>
+              <w:t>5</w:t>
             </w:r>
             <w:r>
               <w:rPr>
@@ -1099,7 +1107,7 @@
               <w:lang w:eastAsia="en-AU"/>
             </w:rPr>
           </w:pPr>
-          <w:hyperlink w:anchor="_Toc23004459" w:history="1">
+          <w:hyperlink w:anchor="_Toc23077947" w:history="1">
             <w:r>
               <w:rPr>
                 <w:rStyle w:val="Hyperlink"/>
@@ -1126,7 +1134,7 @@
                 <w:noProof/>
                 <w:webHidden/>
               </w:rPr>
-              <w:instrText xml:space="preserve"> PAGEREF _Toc23004459 \h </w:instrText>
+              <w:instrText xml:space="preserve"> PAGEREF _Toc23077947 \h </w:instrText>
             </w:r>
             <w:r>
               <w:rPr>
@@ -1146,7 +1154,7 @@
                 <w:noProof/>
                 <w:webHidden/>
               </w:rPr>
-              <w:t>6</w:t>
+              <w:t>5</w:t>
             </w:r>
             <w:r>
               <w:rPr>
@@ -1169,7 +1177,7 @@
               <w:lang w:eastAsia="en-AU"/>
             </w:rPr>
           </w:pPr>
-          <w:hyperlink w:anchor="_Toc23004460" w:history="1">
+          <w:hyperlink w:anchor="_Toc23077948" w:history="1">
             <w:r>
               <w:rPr>
                 <w:rStyle w:val="Hyperlink"/>
@@ -1196,7 +1204,7 @@
                 <w:noProof/>
                 <w:webHidden/>
               </w:rPr>
-              <w:instrText xml:space="preserve"> PAGEREF _Toc23004460 \h </w:instrText>
+              <w:instrText xml:space="preserve"> PAGEREF _Toc23077948 \h </w:instrText>
             </w:r>
             <w:r>
               <w:rPr>
@@ -1216,7 +1224,7 @@
                 <w:noProof/>
                 <w:webHidden/>
               </w:rPr>
-              <w:t>8</w:t>
+              <w:t>7</w:t>
             </w:r>
             <w:r>
               <w:rPr>
@@ -1239,7 +1247,7 @@
               <w:lang w:eastAsia="en-AU"/>
             </w:rPr>
           </w:pPr>
-          <w:hyperlink w:anchor="_Toc23004461" w:history="1">
+          <w:hyperlink w:anchor="_Toc23077949" w:history="1">
             <w:r>
               <w:rPr>
                 <w:rStyle w:val="Hyperlink"/>
@@ -1266,7 +1274,7 @@
                 <w:noProof/>
                 <w:webHidden/>
               </w:rPr>
-              <w:instrText xml:space="preserve"> PAGEREF _Toc23004461 \h </w:instrText>
+              <w:instrText xml:space="preserve"> PAGEREF _Toc23077949 \h </w:instrText>
             </w:r>
             <w:r>
               <w:rPr>
@@ -1286,7 +1294,7 @@
                 <w:noProof/>
                 <w:webHidden/>
               </w:rPr>
-              <w:t>8</w:t>
+              <w:t>7</w:t>
             </w:r>
             <w:r>
               <w:rPr>
@@ -1321,27 +1329,29 @@
       <w:r>
         <w:br w:type="page"/>
       </w:r>
-    </w:p>
-    <w:p>
-      <w:pPr>
-        <w:pStyle w:val="Heading1"/>
-      </w:pPr>
-      <w:bookmarkStart w:id="1" w:name="_Toc23004447"/>
-      <w:r>
-        <w:lastRenderedPageBreak/>
-        <w:t>Code Created</w:t>
-      </w:r>
+      <w:bookmarkStart w:id="1" w:name="_GoBack"/>
       <w:bookmarkEnd w:id="1"/>
     </w:p>
     <w:p>
       <w:pPr>
+        <w:pStyle w:val="Heading1"/>
+      </w:pPr>
+      <w:bookmarkStart w:id="2" w:name="_Toc23077935"/>
+      <w:r>
+        <w:lastRenderedPageBreak/>
+        <w:t>Code Created</w:t>
+      </w:r>
+      <w:bookmarkEnd w:id="2"/>
+    </w:p>
+    <w:p>
+      <w:pPr>
         <w:pStyle w:val="Heading2"/>
       </w:pPr>
-      <w:bookmarkStart w:id="2" w:name="_Toc23004448"/>
+      <w:bookmarkStart w:id="3" w:name="_Toc23077936"/>
       <w:r>
         <w:t>Code Francois Created</w:t>
       </w:r>
-      <w:bookmarkEnd w:id="2"/>
+      <w:bookmarkEnd w:id="3"/>
     </w:p>
     <w:p>
       <w:pPr>
@@ -1391,11 +1401,11 @@
       <w:pPr>
         <w:pStyle w:val="Heading3"/>
       </w:pPr>
-      <w:bookmarkStart w:id="3" w:name="_Toc23004449"/>
+      <w:bookmarkStart w:id="4" w:name="_Toc23077937"/>
       <w:r>
         <w:t>Assignment 3</w:t>
       </w:r>
-      <w:bookmarkEnd w:id="3"/>
+      <w:bookmarkEnd w:id="4"/>
     </w:p>
     <w:p>
       <w:pPr>
@@ -1537,11 +1547,11 @@
       <w:pPr>
         <w:pStyle w:val="Heading2"/>
       </w:pPr>
-      <w:bookmarkStart w:id="4" w:name="_Toc23004450"/>
+      <w:bookmarkStart w:id="5" w:name="_Toc23077938"/>
       <w:r>
         <w:t>Code Jacobus Created</w:t>
       </w:r>
-      <w:bookmarkEnd w:id="4"/>
+      <w:bookmarkEnd w:id="5"/>
     </w:p>
     <w:p>
       <w:pPr>
@@ -1843,14 +1853,20 @@
       <w:proofErr w:type="spellEnd"/>
     </w:p>
     <w:p>
+      <w:r>
+        <w:br w:type="page"/>
+      </w:r>
+    </w:p>
+    <w:p>
       <w:pPr>
         <w:pStyle w:val="Heading3"/>
       </w:pPr>
-      <w:bookmarkStart w:id="5" w:name="_Toc23004451"/>
-      <w:r>
+      <w:bookmarkStart w:id="6" w:name="_Toc23077939"/>
+      <w:r>
+        <w:lastRenderedPageBreak/>
         <w:t>Assignment 3</w:t>
       </w:r>
-      <w:bookmarkEnd w:id="5"/>
+      <w:bookmarkEnd w:id="6"/>
     </w:p>
     <w:p>
       <w:pPr>
@@ -1901,15 +1917,7 @@
         </w:numPr>
       </w:pPr>
       <w:r>
-        <w:t xml:space="preserve">Created the </w:t>
-      </w:r>
-      <w:proofErr w:type="spellStart"/>
-      <w:r>
-        <w:t>BaccyShootAI.cs</w:t>
-      </w:r>
-      <w:proofErr w:type="spellEnd"/>
-      <w:r>
-        <w:t xml:space="preserve"> Script including Spit (line 41) and Update methods</w:t>
+        <w:t xml:space="preserve">Created the animation controller for Baccy Spit (purple enemies) </w:t>
       </w:r>
     </w:p>
     <w:p>
@@ -1921,15 +1929,15 @@
         </w:numPr>
       </w:pPr>
       <w:r>
-        <w:t xml:space="preserve">Fixed </w:t>
+        <w:t xml:space="preserve">Created the </w:t>
       </w:r>
       <w:proofErr w:type="spellStart"/>
       <w:r>
-        <w:t>Ery</w:t>
+        <w:t>BaccyShootAI.cs</w:t>
       </w:r>
       <w:proofErr w:type="spellEnd"/>
       <w:r>
-        <w:t xml:space="preserve"> animation bugs such as hurt animation not always playing.</w:t>
+        <w:t xml:space="preserve"> Script including Spit (line 41) and Update methods</w:t>
       </w:r>
     </w:p>
     <w:p>
@@ -1941,8 +1949,7 @@
         </w:numPr>
       </w:pPr>
       <w:r>
-        <w:lastRenderedPageBreak/>
-        <w:t xml:space="preserve">Made </w:t>
+        <w:t xml:space="preserve">Fixed </w:t>
       </w:r>
       <w:proofErr w:type="spellStart"/>
       <w:r>
@@ -1950,21 +1957,7 @@
       </w:r>
       <w:proofErr w:type="spellEnd"/>
       <w:r>
-        <w:t xml:space="preserve"> turn </w:t>
-      </w:r>
-      <w:r>
-        <w:t>semitransparent</w:t>
-      </w:r>
-      <w:r>
-        <w:t xml:space="preserve"> when hurt to indicate invulnerability in </w:t>
-      </w:r>
-      <w:proofErr w:type="spellStart"/>
-      <w:r>
-        <w:t>PlayerMovement.cs</w:t>
-      </w:r>
-      <w:proofErr w:type="spellEnd"/>
-      <w:r>
-        <w:t xml:space="preserve"> (line 48 - 58)</w:t>
+        <w:t xml:space="preserve"> animation bugs such as hurt animation not always playing.</w:t>
       </w:r>
     </w:p>
     <w:p>
@@ -1976,45 +1969,79 @@
         </w:numPr>
       </w:pPr>
       <w:r>
-        <w:t xml:space="preserve">Added the </w:t>
-      </w:r>
-      <w:r>
-        <w:t>v</w:t>
-      </w:r>
-      <w:r>
-        <w:t xml:space="preserve">olume slider in the options menu including the </w:t>
+        <w:t xml:space="preserve">Made </w:t>
       </w:r>
       <w:proofErr w:type="spellStart"/>
       <w:r>
-        <w:t>SetVolume.cs</w:t>
+        <w:t>Ery</w:t>
       </w:r>
       <w:proofErr w:type="spellEnd"/>
       <w:r>
-        <w:t xml:space="preserve"> script</w:t>
-      </w:r>
-      <w:r>
-        <w:t>.</w:t>
+        <w:t xml:space="preserve"> turn </w:t>
+      </w:r>
+      <w:r>
+        <w:t>semitransparent</w:t>
+      </w:r>
+      <w:r>
+        <w:t xml:space="preserve"> when hurt to indicate invulnerability in </w:t>
+      </w:r>
+      <w:proofErr w:type="spellStart"/>
+      <w:r>
+        <w:t>PlayerMovement.cs</w:t>
+      </w:r>
+      <w:proofErr w:type="spellEnd"/>
+      <w:r>
+        <w:t xml:space="preserve"> (line 48 - 58)</w:t>
       </w:r>
     </w:p>
     <w:p>
       <w:pPr>
-        <w:pStyle w:val="Heading1"/>
-      </w:pPr>
-      <w:bookmarkStart w:id="6" w:name="_Toc23004452"/>
-      <w:r>
-        <w:t>Code Reused/Referenced</w:t>
-      </w:r>
-      <w:bookmarkEnd w:id="6"/>
+        <w:pStyle w:val="ListParagraph"/>
+        <w:numPr>
+          <w:ilvl w:val="0"/>
+          <w:numId w:val="4"/>
+        </w:numPr>
+      </w:pPr>
+      <w:r>
+        <w:t xml:space="preserve">Added the </w:t>
+      </w:r>
+      <w:r>
+        <w:t>v</w:t>
+      </w:r>
+      <w:r>
+        <w:t xml:space="preserve">olume slider in the options menu including the </w:t>
+      </w:r>
+      <w:proofErr w:type="spellStart"/>
+      <w:r>
+        <w:t>SetVolume.cs</w:t>
+      </w:r>
+      <w:proofErr w:type="spellEnd"/>
+      <w:r>
+        <w:t xml:space="preserve"> script</w:t>
+      </w:r>
+      <w:r>
+        <w:t>.</w:t>
+      </w:r>
     </w:p>
     <w:p>
       <w:pPr>
+        <w:pStyle w:val="Heading1"/>
+      </w:pPr>
+      <w:bookmarkStart w:id="7" w:name="_Toc23077940"/>
+      <w:r>
+        <w:t>Code Reused/Referenced</w:t>
+      </w:r>
+      <w:bookmarkEnd w:id="7"/>
+    </w:p>
+    <w:p>
+      <w:pPr>
         <w:pStyle w:val="Heading2"/>
       </w:pPr>
-      <w:bookmarkStart w:id="7" w:name="_Toc23004453"/>
+      <w:bookmarkStart w:id="8" w:name="_Toc23077941"/>
       <w:r>
         <w:t>Code Francois Referenced/Reused</w:t>
       </w:r>
-      <w:bookmarkEnd w:id="7"/>
+      <w:bookmarkEnd w:id="8"/>
     </w:p>
     <w:p>
       <w:pPr>
@@ -2300,11 +2327,11 @@
       <w:pPr>
         <w:pStyle w:val="Heading3"/>
       </w:pPr>
-      <w:bookmarkStart w:id="8" w:name="_Toc23004454"/>
+      <w:bookmarkStart w:id="9" w:name="_Toc23077942"/>
       <w:r>
         <w:t>Assignment 3</w:t>
       </w:r>
-      <w:bookmarkEnd w:id="8"/>
+      <w:bookmarkEnd w:id="9"/>
     </w:p>
     <w:p>
       <w:pPr>
@@ -2358,6 +2385,11 @@
           <w:ilvl w:val="0"/>
           <w:numId w:val="15"/>
         </w:numPr>
+        <w:rPr>
+          <w:rStyle w:val="Hyperlink"/>
+          <w:color w:val="auto"/>
+          <w:u w:val="none"/>
+        </w:rPr>
       </w:pPr>
       <w:r>
         <w:t>Created ‘</w:t>
@@ -2381,13 +2413,27 @@
     </w:p>
     <w:p>
       <w:pPr>
+        <w:rPr>
+          <w:rStyle w:val="Hyperlink"/>
+        </w:rPr>
+      </w:pPr>
+      <w:r>
+        <w:rPr>
+          <w:rStyle w:val="Hyperlink"/>
+        </w:rPr>
+        <w:br w:type="page"/>
+      </w:r>
+    </w:p>
+    <w:p>
+      <w:pPr>
         <w:pStyle w:val="Heading2"/>
       </w:pPr>
-      <w:bookmarkStart w:id="9" w:name="_Toc23004455"/>
-      <w:r>
+      <w:bookmarkStart w:id="10" w:name="_Toc23077943"/>
+      <w:r>
+        <w:lastRenderedPageBreak/>
         <w:t>Code Jacobus Referenced/Reused</w:t>
       </w:r>
-      <w:bookmarkEnd w:id="9"/>
+      <w:bookmarkEnd w:id="10"/>
     </w:p>
     <w:p>
       <w:pPr>
@@ -2794,20 +2840,14 @@
       </w:r>
     </w:p>
     <w:p>
-      <w:r>
-        <w:br w:type="page"/>
-      </w:r>
-    </w:p>
-    <w:p>
       <w:pPr>
         <w:pStyle w:val="Heading3"/>
       </w:pPr>
-      <w:bookmarkStart w:id="10" w:name="_Toc23004456"/>
-      <w:r>
-        <w:lastRenderedPageBreak/>
+      <w:bookmarkStart w:id="11" w:name="_Toc23077944"/>
+      <w:r>
         <w:t>Assignment 3</w:t>
       </w:r>
-      <w:bookmarkEnd w:id="10"/>
+      <w:bookmarkEnd w:id="11"/>
     </w:p>
     <w:p>
       <w:pPr>
@@ -2846,6 +2886,9 @@
     <w:p>
       <w:pPr>
         <w:pStyle w:val="ListParagraph"/>
+        <w:rPr>
+          <w:rStyle w:val="Hyperlink"/>
+        </w:rPr>
       </w:pPr>
       <w:hyperlink r:id="rId25" w:history="1">
         <w:r>
@@ -2857,46 +2900,73 @@
       </w:hyperlink>
     </w:p>
     <w:p>
-      <w:pPr>
-        <w:pStyle w:val="ListParagraph"/>
-      </w:pPr>
-      <w:r>
-        <w:t xml:space="preserve">Modified some values to suit </w:t>
+      <w:r>
+        <w:tab/>
+        <w:t xml:space="preserve">The solution was initially discovered on Jay </w:t>
       </w:r>
       <w:proofErr w:type="spellStart"/>
       <w:r>
-        <w:t>Ery</w:t>
+        <w:t>Byrde’s</w:t>
       </w:r>
       <w:proofErr w:type="spellEnd"/>
       <w:r>
-        <w:t>. The code improves movement on slope such as preventing sliding down slopes and keeps the character grounded.</w:t>
+        <w:t xml:space="preserve"> YouTube tutorial:</w:t>
       </w:r>
     </w:p>
     <w:p>
       <w:r>
-        <w:br w:type="page"/>
-      </w:r>
+        <w:tab/>
+      </w:r>
+      <w:hyperlink r:id="rId26" w:history="1">
+        <w:r>
+          <w:rPr>
+            <w:rStyle w:val="Hyperlink"/>
+          </w:rPr>
+          <w:t>https://www.youtube.com/watch?v=xMhgxUFKakQ</w:t>
+        </w:r>
+      </w:hyperlink>
     </w:p>
     <w:p>
       <w:pPr>
+        <w:pStyle w:val="ListParagraph"/>
+      </w:pPr>
+      <w:r>
+        <w:t xml:space="preserve">Modified some values to suit </w:t>
+      </w:r>
+      <w:proofErr w:type="spellStart"/>
+      <w:r>
+        <w:t>Ery</w:t>
+      </w:r>
+      <w:proofErr w:type="spellEnd"/>
+      <w:r>
+        <w:t>. The code improves movement on slope such as preventing sliding down slopes and keeps the character grounded.</w:t>
+      </w:r>
+    </w:p>
+    <w:p>
+      <w:r>
+        <w:br w:type="page"/>
+      </w:r>
+    </w:p>
+    <w:p>
+      <w:pPr>
         <w:pStyle w:val="Heading1"/>
       </w:pPr>
-      <w:bookmarkStart w:id="11" w:name="_Toc23004457"/>
+      <w:bookmarkStart w:id="12" w:name="_Toc23077945"/>
       <w:r>
         <w:lastRenderedPageBreak/>
         <w:t>Assets Created</w:t>
       </w:r>
-      <w:bookmarkEnd w:id="11"/>
+      <w:bookmarkEnd w:id="12"/>
     </w:p>
     <w:p>
       <w:pPr>
         <w:pStyle w:val="Heading2"/>
       </w:pPr>
-      <w:bookmarkStart w:id="12" w:name="_Toc23004458"/>
+      <w:bookmarkStart w:id="13" w:name="_Toc23077946"/>
       <w:r>
         <w:t>Assets Jacobus Created (Assignment 3)</w:t>
       </w:r>
-      <w:bookmarkEnd w:id="12"/>
+      <w:bookmarkEnd w:id="13"/>
     </w:p>
     <w:p>
       <w:pPr>
@@ -2915,110 +2985,6 @@
           <w:b/>
         </w:rPr>
         <w:t xml:space="preserve"> </w:t>
-      </w:r>
-      <w:hyperlink r:id="rId26" w:history="1">
-        <w:r>
-          <w:rPr>
-            <w:rStyle w:val="Hyperlink"/>
-            <w:b/>
-          </w:rPr>
-          <w:t>https://www.bfxr.net/</w:t>
-        </w:r>
-      </w:hyperlink>
-    </w:p>
-    <w:p>
-      <w:pPr>
-        <w:pStyle w:val="ListParagraph"/>
-        <w:numPr>
-          <w:ilvl w:val="0"/>
-          <w:numId w:val="5"/>
-        </w:numPr>
-        <w:rPr>
-          <w:b/>
-          <w:color w:val="0563C1" w:themeColor="hyperlink"/>
-          <w:u w:val="single"/>
-        </w:rPr>
-      </w:pPr>
-      <w:r>
-        <w:t>New wbc.wav - sound made when a white blood cell is picked up</w:t>
-      </w:r>
-    </w:p>
-    <w:p>
-      <w:pPr>
-        <w:pStyle w:val="ListParagraph"/>
-        <w:numPr>
-          <w:ilvl w:val="0"/>
-          <w:numId w:val="10"/>
-        </w:numPr>
-      </w:pPr>
-      <w:r>
-        <w:t xml:space="preserve">Renamed </w:t>
-      </w:r>
-      <w:r>
-        <w:t>pickUpScore.wav – sound made when picking up blue score pickups</w:t>
-      </w:r>
-      <w:r>
-        <w:t xml:space="preserve"> (used to be PickUpWBC.wav)</w:t>
-      </w:r>
-    </w:p>
-    <w:p>
-      <w:pPr>
-        <w:pStyle w:val="ListParagraph"/>
-        <w:numPr>
-          <w:ilvl w:val="0"/>
-          <w:numId w:val="10"/>
-        </w:numPr>
-      </w:pPr>
-      <w:r>
-        <w:t>platelet.wav - sound made when picking up platelets</w:t>
-      </w:r>
-    </w:p>
-    <w:p>
-      <w:pPr>
-        <w:pStyle w:val="ListParagraph"/>
-        <w:numPr>
-          <w:ilvl w:val="0"/>
-          <w:numId w:val="10"/>
-        </w:numPr>
-      </w:pPr>
-      <w:r>
-        <w:t>oxy.wav – sound made when picking up oxygen infusions</w:t>
-      </w:r>
-    </w:p>
-    <w:p>
-      <w:pPr>
-        <w:pStyle w:val="Heading2"/>
-      </w:pPr>
-      <w:bookmarkStart w:id="13" w:name="_Toc23004459"/>
-      <w:r>
-        <w:t>Assets Francois Created</w:t>
-      </w:r>
-      <w:bookmarkEnd w:id="13"/>
-    </w:p>
-    <w:p>
-      <w:pPr>
-        <w:rPr>
-          <w:rStyle w:val="Hyperlink"/>
-          <w:b/>
-        </w:rPr>
-      </w:pPr>
-      <w:r>
-        <w:rPr>
-          <w:b/>
-        </w:rPr>
-        <w:t>Sound effects were created using BFXR</w:t>
-      </w:r>
-      <w:r>
-        <w:rPr>
-          <w:b/>
-        </w:rPr>
-        <w:t xml:space="preserve"> (Assignment 2)</w:t>
-      </w:r>
-      <w:r>
-        <w:rPr>
-          <w:b/>
-        </w:rPr>
-        <w:t xml:space="preserve">: </w:t>
       </w:r>
       <w:hyperlink r:id="rId27" w:history="1">
         <w:r>
@@ -3044,8 +3010,95 @@
         </w:rPr>
       </w:pPr>
       <w:r>
-        <w:t>BaccyHurt.wav – sound made when an enemy (Baccy) is hurt</w:t>
-      </w:r>
+        <w:t>New wbc.wav - sound made when a white blood cell is picked up</w:t>
+      </w:r>
+    </w:p>
+    <w:p>
+      <w:pPr>
+        <w:pStyle w:val="ListParagraph"/>
+        <w:numPr>
+          <w:ilvl w:val="0"/>
+          <w:numId w:val="10"/>
+        </w:numPr>
+      </w:pPr>
+      <w:r>
+        <w:t xml:space="preserve">Renamed </w:t>
+      </w:r>
+      <w:r>
+        <w:t>pickUpScore.wav – sound made when picking up blue score pickups</w:t>
+      </w:r>
+      <w:r>
+        <w:t xml:space="preserve"> (used to be PickUpWBC.wav)</w:t>
+      </w:r>
+    </w:p>
+    <w:p>
+      <w:pPr>
+        <w:pStyle w:val="ListParagraph"/>
+        <w:numPr>
+          <w:ilvl w:val="0"/>
+          <w:numId w:val="10"/>
+        </w:numPr>
+      </w:pPr>
+      <w:r>
+        <w:t>platelet.wav - sound made when picking up platelets</w:t>
+      </w:r>
+    </w:p>
+    <w:p>
+      <w:pPr>
+        <w:pStyle w:val="ListParagraph"/>
+        <w:numPr>
+          <w:ilvl w:val="0"/>
+          <w:numId w:val="10"/>
+        </w:numPr>
+      </w:pPr>
+      <w:r>
+        <w:t>oxy.wav – sound made when picking up oxygen infusions</w:t>
+      </w:r>
+    </w:p>
+    <w:p>
+      <w:pPr>
+        <w:pStyle w:val="Heading2"/>
+      </w:pPr>
+      <w:bookmarkStart w:id="14" w:name="_Toc23077947"/>
+      <w:r>
+        <w:t>Assets Francois Created</w:t>
+      </w:r>
+      <w:bookmarkEnd w:id="14"/>
+    </w:p>
+    <w:p>
+      <w:pPr>
+        <w:rPr>
+          <w:rStyle w:val="Hyperlink"/>
+          <w:b/>
+        </w:rPr>
+      </w:pPr>
+      <w:r>
+        <w:rPr>
+          <w:b/>
+        </w:rPr>
+        <w:t>Sound effects were created using BFXR</w:t>
+      </w:r>
+      <w:r>
+        <w:rPr>
+          <w:b/>
+        </w:rPr>
+        <w:t xml:space="preserve"> (Assignment 2)</w:t>
+      </w:r>
+      <w:r>
+        <w:rPr>
+          <w:b/>
+        </w:rPr>
+        <w:t xml:space="preserve">: </w:t>
+      </w:r>
+      <w:hyperlink r:id="rId28" w:history="1">
+        <w:r>
+          <w:rPr>
+            <w:rStyle w:val="Hyperlink"/>
+            <w:b/>
+          </w:rPr>
+          <w:t>https://www.bfxr.net/</w:t>
+        </w:r>
+      </w:hyperlink>
     </w:p>
     <w:p>
       <w:pPr>
@@ -3061,7 +3114,7 @@
         </w:rPr>
       </w:pPr>
       <w:r>
-        <w:t>Death.wav – sound made when a character or enemy dies</w:t>
+        <w:t>BaccyHurt.wav – sound made when an enemy (Baccy) is hurt</w:t>
       </w:r>
     </w:p>
     <w:p>
@@ -3078,15 +3131,7 @@
         </w:rPr>
       </w:pPr>
       <w:r>
-        <w:t>EryHurt.wav – sound made when the main character (</w:t>
-      </w:r>
-      <w:proofErr w:type="spellStart"/>
-      <w:r>
-        <w:t>Ery</w:t>
-      </w:r>
-      <w:proofErr w:type="spellEnd"/>
-      <w:r>
-        <w:t>) is hurt</w:t>
+        <w:t>Death.wav – sound made when a character or enemy dies</w:t>
       </w:r>
     </w:p>
     <w:p>
@@ -3103,7 +3148,15 @@
         </w:rPr>
       </w:pPr>
       <w:r>
-        <w:t>Jump.wav – sound made when the main character jumps</w:t>
+        <w:t>EryHurt.wav – sound made when the main character (</w:t>
+      </w:r>
+      <w:proofErr w:type="spellStart"/>
+      <w:r>
+        <w:t>Ery</w:t>
+      </w:r>
+      <w:proofErr w:type="spellEnd"/>
+      <w:r>
+        <w:t>) is hurt</w:t>
       </w:r>
     </w:p>
     <w:p>
@@ -3120,7 +3173,7 @@
         </w:rPr>
       </w:pPr>
       <w:r>
-        <w:t>LevelChange.wav – sound made when the end screen is loaded</w:t>
+        <w:t>Jump.wav – sound made when the main character jumps</w:t>
       </w:r>
     </w:p>
     <w:p>
@@ -3137,7 +3190,7 @@
         </w:rPr>
       </w:pPr>
       <w:r>
-        <w:t>PickUpWBC.wav – sound made when a white blood cell is picked up</w:t>
+        <w:t>LevelChange.wav – sound made when the end screen is loaded</w:t>
       </w:r>
     </w:p>
     <w:p>
@@ -3154,6 +3207,23 @@
         </w:rPr>
       </w:pPr>
       <w:r>
+        <w:t>PickUpWBC.wav – sound made when a white blood cell is picked up</w:t>
+      </w:r>
+    </w:p>
+    <w:p>
+      <w:pPr>
+        <w:pStyle w:val="ListParagraph"/>
+        <w:numPr>
+          <w:ilvl w:val="0"/>
+          <w:numId w:val="5"/>
+        </w:numPr>
+        <w:rPr>
+          <w:b/>
+          <w:color w:val="0563C1" w:themeColor="hyperlink"/>
+          <w:u w:val="single"/>
+        </w:rPr>
+      </w:pPr>
+      <w:r>
         <w:t>ThrowWBC.wav – sound made when the main character throws a white blood cell</w:t>
       </w:r>
     </w:p>
@@ -3169,39 +3239,15 @@
         </w:rPr>
         <w:t xml:space="preserve">Background music (Star Wars Soundtrack) for the game was sourced from (Assignment 3): </w:t>
       </w:r>
-      <w:bookmarkStart w:id="14" w:name="_GoBack"/>
-      <w:r>
-        <w:rPr>
-          <w:b/>
-        </w:rPr>
-        <w:fldChar w:fldCharType="begin"/>
-      </w:r>
-      <w:r>
-        <w:rPr>
-          <w:b/>
-        </w:rPr>
-        <w:instrText xml:space="preserve"> HYPERLINK "https://www.youtube.com/watch?v=y8ac1Qg-r-8" </w:instrText>
-      </w:r>
-      <w:r>
-        <w:rPr>
-          <w:b/>
-        </w:rPr>
-        <w:fldChar w:fldCharType="separate"/>
-      </w:r>
-      <w:r>
-        <w:rPr>
-          <w:rStyle w:val="Hyperlink"/>
-          <w:b/>
-        </w:rPr>
-        <w:t>https://www.youtube.com/watch?v=y8ac1Qg-r-8</w:t>
-      </w:r>
-      <w:r>
-        <w:rPr>
-          <w:b/>
-        </w:rPr>
-        <w:fldChar w:fldCharType="end"/>
-      </w:r>
-      <w:bookmarkEnd w:id="14"/>
+      <w:hyperlink r:id="rId29" w:history="1">
+        <w:r>
+          <w:rPr>
+            <w:rStyle w:val="Hyperlink"/>
+            <w:b/>
+          </w:rPr>
+          <w:t>https://www.youtube.com/watch?v=y8ac1Qg-r-8</w:t>
+        </w:r>
+      </w:hyperlink>
     </w:p>
     <w:p>
       <w:pPr>
@@ -3274,7 +3320,7 @@
                           </pic:cNvPicPr>
                         </pic:nvPicPr>
                         <pic:blipFill>
-                          <a:blip r:embed="rId28">
+                          <a:blip r:embed="rId30">
                             <a:extLst>
                               <a:ext uri="{28A0092B-C50C-407E-A947-70E740481C1C}">
                                 <a14:useLocalDpi xmlns:a14="http://schemas.microsoft.com/office/drawing/2010/main" val="0"/>
@@ -3350,7 +3396,7 @@
                           </pic:cNvPicPr>
                         </pic:nvPicPr>
                         <pic:blipFill>
-                          <a:blip r:embed="rId29">
+                          <a:blip r:embed="rId31">
                             <a:extLst>
                               <a:ext uri="{28A0092B-C50C-407E-A947-70E740481C1C}">
                                 <a14:useLocalDpi xmlns:a14="http://schemas.microsoft.com/office/drawing/2010/main" val="0"/>
@@ -3426,7 +3472,7 @@
                           </pic:cNvPicPr>
                         </pic:nvPicPr>
                         <pic:blipFill>
-                          <a:blip r:embed="rId30">
+                          <a:blip r:embed="rId32">
                             <a:extLst>
                               <a:ext uri="{28A0092B-C50C-407E-A947-70E740481C1C}">
                                 <a14:useLocalDpi xmlns:a14="http://schemas.microsoft.com/office/drawing/2010/main" val="0"/>
@@ -3502,7 +3548,7 @@
                           </pic:cNvPicPr>
                         </pic:nvPicPr>
                         <pic:blipFill>
-                          <a:blip r:embed="rId31">
+                          <a:blip r:embed="rId33">
                             <a:extLst>
                               <a:ext uri="{28A0092B-C50C-407E-A947-70E740481C1C}">
                                 <a14:useLocalDpi xmlns:a14="http://schemas.microsoft.com/office/drawing/2010/main" val="0"/>
@@ -3578,7 +3624,7 @@
                           </pic:cNvPicPr>
                         </pic:nvPicPr>
                         <pic:blipFill>
-                          <a:blip r:embed="rId32">
+                          <a:blip r:embed="rId34">
                             <a:extLst>
                               <a:ext uri="{28A0092B-C50C-407E-A947-70E740481C1C}">
                                 <a14:useLocalDpi xmlns:a14="http://schemas.microsoft.com/office/drawing/2010/main" val="0"/>
@@ -3658,7 +3704,7 @@
                           </pic:cNvPicPr>
                         </pic:nvPicPr>
                         <pic:blipFill>
-                          <a:blip r:embed="rId33">
+                          <a:blip r:embed="rId35">
                             <a:extLst>
                               <a:ext uri="{28A0092B-C50C-407E-A947-70E740481C1C}">
                                 <a14:useLocalDpi xmlns:a14="http://schemas.microsoft.com/office/drawing/2010/main" val="0"/>
@@ -3774,7 +3820,7 @@
                           </pic:cNvPicPr>
                         </pic:nvPicPr>
                         <pic:blipFill>
-                          <a:blip r:embed="rId34">
+                          <a:blip r:embed="rId36">
                             <a:extLst>
                               <a:ext uri="{28A0092B-C50C-407E-A947-70E740481C1C}">
                                 <a14:useLocalDpi xmlns:a14="http://schemas.microsoft.com/office/drawing/2010/main" val="0"/>
@@ -3869,7 +3915,7 @@
                           </pic:cNvPicPr>
                         </pic:nvPicPr>
                         <pic:blipFill>
-                          <a:blip r:embed="rId35">
+                          <a:blip r:embed="rId37">
                             <a:extLst>
                               <a:ext uri="{28A0092B-C50C-407E-A947-70E740481C1C}">
                                 <a14:useLocalDpi xmlns:a14="http://schemas.microsoft.com/office/drawing/2010/main" val="0"/>
@@ -3948,7 +3994,7 @@
                           </pic:cNvPicPr>
                         </pic:nvPicPr>
                         <pic:blipFill>
-                          <a:blip r:embed="rId36">
+                          <a:blip r:embed="rId38">
                             <a:extLst>
                               <a:ext uri="{28A0092B-C50C-407E-A947-70E740481C1C}">
                                 <a14:useLocalDpi xmlns:a14="http://schemas.microsoft.com/office/drawing/2010/main" val="0"/>
@@ -4027,7 +4073,7 @@
                           </pic:cNvPicPr>
                         </pic:nvPicPr>
                         <pic:blipFill>
-                          <a:blip r:embed="rId37">
+                          <a:blip r:embed="rId39">
                             <a:extLst>
                               <a:ext uri="{28A0092B-C50C-407E-A947-70E740481C1C}">
                                 <a14:useLocalDpi xmlns:a14="http://schemas.microsoft.com/office/drawing/2010/main" val="0"/>
@@ -4107,7 +4153,7 @@
                           </pic:cNvPicPr>
                         </pic:nvPicPr>
                         <pic:blipFill>
-                          <a:blip r:embed="rId38">
+                          <a:blip r:embed="rId40">
                             <a:extLst>
                               <a:ext uri="{28A0092B-C50C-407E-A947-70E740481C1C}">
                                 <a14:useLocalDpi xmlns:a14="http://schemas.microsoft.com/office/drawing/2010/main" val="0"/>
@@ -4187,7 +4233,7 @@
                           </pic:cNvPicPr>
                         </pic:nvPicPr>
                         <pic:blipFill>
-                          <a:blip r:embed="rId39">
+                          <a:blip r:embed="rId41">
                             <a:extLst>
                               <a:ext uri="{28A0092B-C50C-407E-A947-70E740481C1C}">
                                 <a14:useLocalDpi xmlns:a14="http://schemas.microsoft.com/office/drawing/2010/main" val="0"/>
@@ -4277,7 +4323,7 @@
                           </pic:cNvPicPr>
                         </pic:nvPicPr>
                         <pic:blipFill>
-                          <a:blip r:embed="rId40">
+                          <a:blip r:embed="rId42">
                             <a:extLst>
                               <a:ext uri="{28A0092B-C50C-407E-A947-70E740481C1C}">
                                 <a14:useLocalDpi xmlns:a14="http://schemas.microsoft.com/office/drawing/2010/main" val="0"/>
@@ -4339,7 +4385,7 @@
                           </pic:cNvPicPr>
                         </pic:nvPicPr>
                         <pic:blipFill>
-                          <a:blip r:embed="rId41">
+                          <a:blip r:embed="rId43">
                             <a:extLst>
                               <a:ext uri="{28A0092B-C50C-407E-A947-70E740481C1C}">
                                 <a14:useLocalDpi xmlns:a14="http://schemas.microsoft.com/office/drawing/2010/main" val="0"/>
@@ -4402,7 +4448,7 @@
                           </pic:cNvPicPr>
                         </pic:nvPicPr>
                         <pic:blipFill>
-                          <a:blip r:embed="rId42">
+                          <a:blip r:embed="rId44">
                             <a:extLst>
                               <a:ext uri="{28A0092B-C50C-407E-A947-70E740481C1C}">
                                 <a14:useLocalDpi xmlns:a14="http://schemas.microsoft.com/office/drawing/2010/main" val="0"/>
@@ -4465,7 +4511,7 @@
                           </pic:cNvPicPr>
                         </pic:nvPicPr>
                         <pic:blipFill>
-                          <a:blip r:embed="rId43">
+                          <a:blip r:embed="rId45">
                             <a:extLst>
                               <a:ext uri="{28A0092B-C50C-407E-A947-70E740481C1C}">
                                 <a14:useLocalDpi xmlns:a14="http://schemas.microsoft.com/office/drawing/2010/main" val="0"/>
@@ -4546,7 +4592,7 @@
                           </pic:cNvPicPr>
                         </pic:nvPicPr>
                         <pic:blipFill>
-                          <a:blip r:embed="rId44">
+                          <a:blip r:embed="rId46">
                             <a:extLst>
                               <a:ext uri="{28A0092B-C50C-407E-A947-70E740481C1C}">
                                 <a14:useLocalDpi xmlns:a14="http://schemas.microsoft.com/office/drawing/2010/main" val="0"/>
@@ -4607,7 +4653,7 @@
                           </pic:cNvPicPr>
                         </pic:nvPicPr>
                         <pic:blipFill>
-                          <a:blip r:embed="rId45">
+                          <a:blip r:embed="rId47">
                             <a:extLst>
                               <a:ext uri="{28A0092B-C50C-407E-A947-70E740481C1C}">
                                 <a14:useLocalDpi xmlns:a14="http://schemas.microsoft.com/office/drawing/2010/main" val="0"/>
@@ -4688,7 +4734,7 @@
                           </pic:cNvPicPr>
                         </pic:nvPicPr>
                         <pic:blipFill>
-                          <a:blip r:embed="rId46">
+                          <a:blip r:embed="rId48">
                             <a:extLst>
                               <a:ext uri="{28A0092B-C50C-407E-A947-70E740481C1C}">
                                 <a14:useLocalDpi xmlns:a14="http://schemas.microsoft.com/office/drawing/2010/main" val="0"/>
@@ -4769,7 +4815,7 @@
                           </pic:cNvPicPr>
                         </pic:nvPicPr>
                         <pic:blipFill>
-                          <a:blip r:embed="rId47">
+                          <a:blip r:embed="rId49">
                             <a:extLst>
                               <a:ext uri="{28A0092B-C50C-407E-A947-70E740481C1C}">
                                 <a14:useLocalDpi xmlns:a14="http://schemas.microsoft.com/office/drawing/2010/main" val="0"/>
@@ -4849,7 +4895,7 @@
                           </pic:cNvPicPr>
                         </pic:nvPicPr>
                         <pic:blipFill>
-                          <a:blip r:embed="rId48">
+                          <a:blip r:embed="rId50">
                             <a:extLst>
                               <a:ext uri="{28A0092B-C50C-407E-A947-70E740481C1C}">
                                 <a14:useLocalDpi xmlns:a14="http://schemas.microsoft.com/office/drawing/2010/main" val="0"/>
@@ -4884,13 +4930,13 @@
         </w:tc>
       </w:tr>
     </w:tbl>
-    <w:p/>
     <w:p>
       <w:pPr>
         <w:pStyle w:val="Heading1"/>
       </w:pPr>
-      <w:bookmarkStart w:id="15" w:name="_Toc23004460"/>
-      <w:r>
+      <w:bookmarkStart w:id="15" w:name="_Toc23077948"/>
+      <w:r>
+        <w:lastRenderedPageBreak/>
         <w:t>Assets Reused/Referenced</w:t>
       </w:r>
       <w:bookmarkEnd w:id="15"/>
@@ -4899,7 +4945,7 @@
       <w:pPr>
         <w:pStyle w:val="Heading2"/>
       </w:pPr>
-      <w:bookmarkStart w:id="16" w:name="_Toc23004461"/>
+      <w:bookmarkStart w:id="16" w:name="_Toc23077949"/>
       <w:r>
         <w:t>Assets Francois Reused/Referenced</w:t>
       </w:r>
@@ -4917,7 +4963,7 @@
         </w:rPr>
         <w:t xml:space="preserve">Assets modified from the source: </w:t>
       </w:r>
-      <w:hyperlink r:id="rId49" w:history="1">
+      <w:hyperlink r:id="rId51" w:history="1">
         <w:r>
           <w:rPr>
             <w:rStyle w:val="Hyperlink"/>
@@ -5001,7 +5047,7 @@
                           </pic:cNvPicPr>
                         </pic:nvPicPr>
                         <pic:blipFill>
-                          <a:blip r:embed="rId50">
+                          <a:blip r:embed="rId52">
                             <a:extLst>
                               <a:ext uri="{28A0092B-C50C-407E-A947-70E740481C1C}">
                                 <a14:useLocalDpi xmlns:a14="http://schemas.microsoft.com/office/drawing/2010/main" val="0"/>
@@ -5055,7 +5101,7 @@
                           </pic:cNvPicPr>
                         </pic:nvPicPr>
                         <pic:blipFill>
-                          <a:blip r:embed="rId51">
+                          <a:blip r:embed="rId53">
                             <a:extLst>
                               <a:ext uri="{28A0092B-C50C-407E-A947-70E740481C1C}">
                                 <a14:useLocalDpi xmlns:a14="http://schemas.microsoft.com/office/drawing/2010/main" val="0"/>
@@ -5109,7 +5155,7 @@
                           </pic:cNvPicPr>
                         </pic:nvPicPr>
                         <pic:blipFill>
-                          <a:blip r:embed="rId52">
+                          <a:blip r:embed="rId54">
                             <a:extLst>
                               <a:ext uri="{28A0092B-C50C-407E-A947-70E740481C1C}">
                                 <a14:useLocalDpi xmlns:a14="http://schemas.microsoft.com/office/drawing/2010/main" val="0"/>
@@ -5221,7 +5267,7 @@
                           </pic:cNvPicPr>
                         </pic:nvPicPr>
                         <pic:blipFill>
-                          <a:blip r:embed="rId53">
+                          <a:blip r:embed="rId55">
                             <a:extLst>
                               <a:ext uri="{28A0092B-C50C-407E-A947-70E740481C1C}">
                                 <a14:useLocalDpi xmlns:a14="http://schemas.microsoft.com/office/drawing/2010/main" val="0"/>
@@ -5275,7 +5321,7 @@
                           </pic:cNvPicPr>
                         </pic:nvPicPr>
                         <pic:blipFill>
-                          <a:blip r:embed="rId54">
+                          <a:blip r:embed="rId56">
                             <a:extLst>
                               <a:ext uri="{28A0092B-C50C-407E-A947-70E740481C1C}">
                                 <a14:useLocalDpi xmlns:a14="http://schemas.microsoft.com/office/drawing/2010/main" val="0"/>
@@ -5329,7 +5375,7 @@
                           </pic:cNvPicPr>
                         </pic:nvPicPr>
                         <pic:blipFill>
-                          <a:blip r:embed="rId55">
+                          <a:blip r:embed="rId57">
                             <a:extLst>
                               <a:ext uri="{28A0092B-C50C-407E-A947-70E740481C1C}">
                                 <a14:useLocalDpi xmlns:a14="http://schemas.microsoft.com/office/drawing/2010/main" val="0"/>
@@ -5418,7 +5464,7 @@
                           </pic:cNvPicPr>
                         </pic:nvPicPr>
                         <pic:blipFill>
-                          <a:blip r:embed="rId56">
+                          <a:blip r:embed="rId58">
                             <a:extLst>
                               <a:ext uri="{28A0092B-C50C-407E-A947-70E740481C1C}">
                                 <a14:useLocalDpi xmlns:a14="http://schemas.microsoft.com/office/drawing/2010/main" val="0"/>
@@ -5472,7 +5518,7 @@
                           </pic:cNvPicPr>
                         </pic:nvPicPr>
                         <pic:blipFill>
-                          <a:blip r:embed="rId57">
+                          <a:blip r:embed="rId59">
                             <a:extLst>
                               <a:ext uri="{28A0092B-C50C-407E-A947-70E740481C1C}">
                                 <a14:useLocalDpi xmlns:a14="http://schemas.microsoft.com/office/drawing/2010/main" val="0"/>
@@ -5526,7 +5572,7 @@
                           </pic:cNvPicPr>
                         </pic:nvPicPr>
                         <pic:blipFill>
-                          <a:blip r:embed="rId58">
+                          <a:blip r:embed="rId60">
                             <a:extLst>
                               <a:ext uri="{28A0092B-C50C-407E-A947-70E740481C1C}">
                                 <a14:useLocalDpi xmlns:a14="http://schemas.microsoft.com/office/drawing/2010/main" val="0"/>
@@ -5609,7 +5655,7 @@
                           </pic:cNvPicPr>
                         </pic:nvPicPr>
                         <pic:blipFill>
-                          <a:blip r:embed="rId59">
+                          <a:blip r:embed="rId61">
                             <a:extLst>
                               <a:ext uri="{28A0092B-C50C-407E-A947-70E740481C1C}">
                                 <a14:useLocalDpi xmlns:a14="http://schemas.microsoft.com/office/drawing/2010/main" val="0"/>
@@ -5663,7 +5709,7 @@
                           </pic:cNvPicPr>
                         </pic:nvPicPr>
                         <pic:blipFill>
-                          <a:blip r:embed="rId60">
+                          <a:blip r:embed="rId62">
                             <a:extLst>
                               <a:ext uri="{28A0092B-C50C-407E-A947-70E740481C1C}">
                                 <a14:useLocalDpi xmlns:a14="http://schemas.microsoft.com/office/drawing/2010/main" val="0"/>
@@ -5717,7 +5763,7 @@
                           </pic:cNvPicPr>
                         </pic:nvPicPr>
                         <pic:blipFill>
-                          <a:blip r:embed="rId61">
+                          <a:blip r:embed="rId63">
                             <a:extLst>
                               <a:ext uri="{28A0092B-C50C-407E-A947-70E740481C1C}">
                                 <a14:useLocalDpi xmlns:a14="http://schemas.microsoft.com/office/drawing/2010/main" val="0"/>
@@ -5800,7 +5846,7 @@
                           </pic:cNvPicPr>
                         </pic:nvPicPr>
                         <pic:blipFill>
-                          <a:blip r:embed="rId62">
+                          <a:blip r:embed="rId64">
                             <a:extLst>
                               <a:ext uri="{28A0092B-C50C-407E-A947-70E740481C1C}">
                                 <a14:useLocalDpi xmlns:a14="http://schemas.microsoft.com/office/drawing/2010/main" val="0"/>
@@ -5854,7 +5900,7 @@
                           </pic:cNvPicPr>
                         </pic:nvPicPr>
                         <pic:blipFill>
-                          <a:blip r:embed="rId63">
+                          <a:blip r:embed="rId65">
                             <a:extLst>
                               <a:ext uri="{28A0092B-C50C-407E-A947-70E740481C1C}">
                                 <a14:useLocalDpi xmlns:a14="http://schemas.microsoft.com/office/drawing/2010/main" val="0"/>
@@ -5908,7 +5954,7 @@
                           </pic:cNvPicPr>
                         </pic:nvPicPr>
                         <pic:blipFill>
-                          <a:blip r:embed="rId64">
+                          <a:blip r:embed="rId66">
                             <a:extLst>
                               <a:ext uri="{28A0092B-C50C-407E-A947-70E740481C1C}">
                                 <a14:useLocalDpi xmlns:a14="http://schemas.microsoft.com/office/drawing/2010/main" val="0"/>
@@ -5970,6 +6016,7 @@
               </w:numPr>
             </w:pPr>
             <w:r>
+              <w:lastRenderedPageBreak/>
               <w:t>Modified the Dude_Monster_Run_6.png sprite sheet. Removed the scarf for the blue version (Ery_Blue_Run_6.png). Changed the colours to create the red version (Ery_Red_Run_6.png).</w:t>
             </w:r>
           </w:p>
@@ -6005,7 +6052,7 @@
                           </pic:cNvPicPr>
                         </pic:nvPicPr>
                         <pic:blipFill>
-                          <a:blip r:embed="rId65">
+                          <a:blip r:embed="rId67">
                             <a:extLst>
                               <a:ext uri="{28A0092B-C50C-407E-A947-70E740481C1C}">
                                 <a14:useLocalDpi xmlns:a14="http://schemas.microsoft.com/office/drawing/2010/main" val="0"/>
@@ -6059,7 +6106,7 @@
                           </pic:cNvPicPr>
                         </pic:nvPicPr>
                         <pic:blipFill>
-                          <a:blip r:embed="rId66">
+                          <a:blip r:embed="rId68">
                             <a:extLst>
                               <a:ext uri="{28A0092B-C50C-407E-A947-70E740481C1C}">
                                 <a14:useLocalDpi xmlns:a14="http://schemas.microsoft.com/office/drawing/2010/main" val="0"/>
@@ -6113,7 +6160,7 @@
                           </pic:cNvPicPr>
                         </pic:nvPicPr>
                         <pic:blipFill>
-                          <a:blip r:embed="rId67">
+                          <a:blip r:embed="rId69">
                             <a:extLst>
                               <a:ext uri="{28A0092B-C50C-407E-A947-70E740481C1C}">
                                 <a14:useLocalDpi xmlns:a14="http://schemas.microsoft.com/office/drawing/2010/main" val="0"/>
@@ -6196,7 +6243,7 @@
                           </pic:cNvPicPr>
                         </pic:nvPicPr>
                         <pic:blipFill>
-                          <a:blip r:embed="rId68">
+                          <a:blip r:embed="rId70">
                             <a:extLst>
                               <a:ext uri="{28A0092B-C50C-407E-A947-70E740481C1C}">
                                 <a14:useLocalDpi xmlns:a14="http://schemas.microsoft.com/office/drawing/2010/main" val="0"/>
@@ -6250,7 +6297,7 @@
                           </pic:cNvPicPr>
                         </pic:nvPicPr>
                         <pic:blipFill>
-                          <a:blip r:embed="rId69">
+                          <a:blip r:embed="rId71">
                             <a:extLst>
                               <a:ext uri="{28A0092B-C50C-407E-A947-70E740481C1C}">
                                 <a14:useLocalDpi xmlns:a14="http://schemas.microsoft.com/office/drawing/2010/main" val="0"/>
@@ -6304,7 +6351,7 @@
                           </pic:cNvPicPr>
                         </pic:nvPicPr>
                         <pic:blipFill>
-                          <a:blip r:embed="rId70">
+                          <a:blip r:embed="rId72">
                             <a:extLst>
                               <a:ext uri="{28A0092B-C50C-407E-A947-70E740481C1C}">
                                 <a14:useLocalDpi xmlns:a14="http://schemas.microsoft.com/office/drawing/2010/main" val="0"/>
@@ -6387,7 +6434,7 @@
                           </pic:cNvPicPr>
                         </pic:nvPicPr>
                         <pic:blipFill>
-                          <a:blip r:embed="rId71">
+                          <a:blip r:embed="rId73">
                             <a:extLst>
                               <a:ext uri="{28A0092B-C50C-407E-A947-70E740481C1C}">
                                 <a14:useLocalDpi xmlns:a14="http://schemas.microsoft.com/office/drawing/2010/main" val="0"/>
@@ -6441,7 +6488,7 @@
                           </pic:cNvPicPr>
                         </pic:nvPicPr>
                         <pic:blipFill>
-                          <a:blip r:embed="rId72">
+                          <a:blip r:embed="rId74">
                             <a:extLst>
                               <a:ext uri="{28A0092B-C50C-407E-A947-70E740481C1C}">
                                 <a14:useLocalDpi xmlns:a14="http://schemas.microsoft.com/office/drawing/2010/main" val="0"/>
@@ -6495,7 +6542,7 @@
                           </pic:cNvPicPr>
                         </pic:nvPicPr>
                         <pic:blipFill>
-                          <a:blip r:embed="rId73">
+                          <a:blip r:embed="rId75">
                             <a:extLst>
                               <a:ext uri="{28A0092B-C50C-407E-A947-70E740481C1C}">
                                 <a14:useLocalDpi xmlns:a14="http://schemas.microsoft.com/office/drawing/2010/main" val="0"/>
@@ -6592,7 +6639,7 @@
                           </pic:cNvPicPr>
                         </pic:nvPicPr>
                         <pic:blipFill>
-                          <a:blip r:embed="rId74">
+                          <a:blip r:embed="rId76">
                             <a:extLst>
                               <a:ext uri="{28A0092B-C50C-407E-A947-70E740481C1C}">
                                 <a14:useLocalDpi xmlns:a14="http://schemas.microsoft.com/office/drawing/2010/main" val="0"/>
@@ -6646,7 +6693,7 @@
                           </pic:cNvPicPr>
                         </pic:nvPicPr>
                         <pic:blipFill>
-                          <a:blip r:embed="rId75">
+                          <a:blip r:embed="rId77">
                             <a:extLst>
                               <a:ext uri="{28A0092B-C50C-407E-A947-70E740481C1C}">
                                 <a14:useLocalDpi xmlns:a14="http://schemas.microsoft.com/office/drawing/2010/main" val="0"/>
@@ -6720,7 +6767,6 @@
         </w:tc>
       </w:tr>
     </w:tbl>
-    <w:p/>
     <w:p>
       <w:pPr>
         <w:rPr>
@@ -6736,7 +6782,7 @@
       <w:r>
         <w:t xml:space="preserve"> </w:t>
       </w:r>
-      <w:hyperlink r:id="rId76" w:history="1">
+      <w:hyperlink r:id="rId78" w:history="1">
         <w:r>
           <w:rPr>
             <w:rStyle w:val="Hyperlink"/>
@@ -6752,17 +6798,20 @@
     <w:tbl>
       <w:tblPr>
         <w:tblStyle w:val="TableGrid"/>
-        <w:tblW w:w="0" w:type="auto"/>
+        <w:tblW w:w="9072" w:type="dxa"/>
         <w:tblLook w:val="04A0" w:firstRow="1" w:lastRow="0" w:firstColumn="1" w:lastColumn="0" w:noHBand="0" w:noVBand="1"/>
       </w:tblPr>
       <w:tblGrid>
-        <w:gridCol w:w="4508"/>
-        <w:gridCol w:w="4508"/>
+        <w:gridCol w:w="4536"/>
+        <w:gridCol w:w="4536"/>
       </w:tblGrid>
       <w:tr>
+        <w:trPr>
+          <w:trHeight w:val="4792"/>
+        </w:trPr>
         <w:tc>
           <w:tcPr>
-            <w:tcW w:w="4508" w:type="dxa"/>
+            <w:tcW w:w="4536" w:type="dxa"/>
           </w:tcPr>
           <w:p>
             <w:pPr>
@@ -6807,7 +6856,7 @@
         </w:tc>
         <w:tc>
           <w:tcPr>
-            <w:tcW w:w="4508" w:type="dxa"/>
+            <w:tcW w:w="4536" w:type="dxa"/>
           </w:tcPr>
           <w:p>
             <w:pPr>
@@ -6836,7 +6885,7 @@
                           </pic:cNvPicPr>
                         </pic:nvPicPr>
                         <pic:blipFill>
-                          <a:blip r:embed="rId77">
+                          <a:blip r:embed="rId79">
                             <a:extLst>
                               <a:ext uri="{28A0092B-C50C-407E-A947-70E740481C1C}">
                                 <a14:useLocalDpi xmlns:a14="http://schemas.microsoft.com/office/drawing/2010/main" val="0"/>
@@ -6890,7 +6939,7 @@
                           </pic:cNvPicPr>
                         </pic:nvPicPr>
                         <pic:blipFill>
-                          <a:blip r:embed="rId78">
+                          <a:blip r:embed="rId80">
                             <a:extLst>
                               <a:ext uri="{28A0092B-C50C-407E-A947-70E740481C1C}">
                                 <a14:useLocalDpi xmlns:a14="http://schemas.microsoft.com/office/drawing/2010/main" val="0"/>
@@ -6927,8 +6976,8 @@
     </w:tbl>
     <w:p/>
     <w:sectPr>
-      <w:headerReference w:type="default" r:id="rId79"/>
-      <w:footerReference w:type="default" r:id="rId80"/>
+      <w:headerReference w:type="default" r:id="rId81"/>
+      <w:footerReference w:type="default" r:id="rId82"/>
       <w:pgSz w:w="11906" w:h="16838"/>
       <w:pgMar w:top="1440" w:right="1440" w:bottom="1440" w:left="1440" w:header="708" w:footer="708" w:gutter="0"/>
       <w:pgNumType w:start="0"/>
@@ -7104,21 +7153,21 @@
         <v:path o:extrusionok="f" gradientshapeok="t" o:connecttype="rect"/>
         <o:lock v:ext="edit" aspectratio="t"/>
       </v:shapetype>
-      <v:shape id="_x0000_i1032" type="#_x0000_t75" style="width:6pt;height:6pt;visibility:visible;mso-wrap-style:square" o:bullet="t">
+      <v:shape id="_x0000_i1041" type="#_x0000_t75" style="width:6pt;height:6pt;visibility:visible;mso-wrap-style:square" o:bullet="t">
         <v:imagedata r:id="rId1" o:title=""/>
       </v:shape>
     </w:pict>
   </w:numPicBullet>
   <w:numPicBullet w:numPicBulletId="1">
     <w:pict>
-      <v:shape id="_x0000_i1033" type="#_x0000_t75" style="width:6pt;height:6pt;flip:y;visibility:visible;mso-wrap-style:square" o:bullet="t">
+      <v:shape id="_x0000_i1042" type="#_x0000_t75" style="width:6pt;height:6pt;flip:y;visibility:visible;mso-wrap-style:square" o:bullet="t">
         <v:imagedata r:id="rId2" o:title=""/>
       </v:shape>
     </w:pict>
   </w:numPicBullet>
   <w:numPicBullet w:numPicBulletId="2">
     <w:pict>
-      <v:shape id="_x0000_i1034" type="#_x0000_t75" style="width:6pt;height:6pt;visibility:visible;mso-wrap-style:square" o:bullet="t">
+      <v:shape id="_x0000_i1043" type="#_x0000_t75" style="width:6pt;height:6pt;visibility:visible;mso-wrap-style:square" o:bullet="t">
         <v:imagedata r:id="rId3" o:title=""/>
       </v:shape>
     </w:pict>
@@ -8899,7 +8948,7 @@
       </w:pPr>
     </w:pPrDefault>
   </w:docDefaults>
-  <w:latentStyles w:defLockedState="0" w:defUIPriority="99" w:defSemiHidden="0" w:defUnhideWhenUsed="0" w:defQFormat="0" w:count="375">
+  <w:latentStyles w:defLockedState="0" w:defUIPriority="99" w:defSemiHidden="0" w:defUnhideWhenUsed="0" w:defQFormat="0" w:count="377">
     <w:lsdException w:name="Normal" w:uiPriority="0" w:qFormat="1"/>
     <w:lsdException w:name="heading 1" w:uiPriority="9" w:qFormat="1"/>
     <w:lsdException w:name="heading 2" w:semiHidden="1" w:uiPriority="9" w:unhideWhenUsed="1" w:qFormat="1"/>
@@ -9005,7 +9054,6 @@
     <w:lsdException w:name="HTML Sample" w:semiHidden="1" w:unhideWhenUsed="1"/>
     <w:lsdException w:name="HTML Typewriter" w:semiHidden="1" w:unhideWhenUsed="1"/>
     <w:lsdException w:name="HTML Variable" w:semiHidden="1" w:unhideWhenUsed="1"/>
-    <w:lsdException w:name="Normal Table" w:semiHidden="1" w:unhideWhenUsed="1"/>
     <w:lsdException w:name="annotation subject" w:semiHidden="1" w:unhideWhenUsed="1"/>
     <w:lsdException w:name="No List" w:semiHidden="1" w:unhideWhenUsed="1"/>
     <w:lsdException w:name="Outline List 1" w:semiHidden="1" w:unhideWhenUsed="1"/>
@@ -9051,11 +9099,9 @@
     <w:lsdException w:name="Table Subtle 1" w:semiHidden="1" w:unhideWhenUsed="1"/>
     <w:lsdException w:name="Table Subtle 2" w:semiHidden="1" w:unhideWhenUsed="1"/>
     <w:lsdException w:name="Table Web 1" w:semiHidden="1" w:unhideWhenUsed="1"/>
-    <w:lsdException w:name="Table Web 2" w:semiHidden="1" w:unhideWhenUsed="1"/>
     <w:lsdException w:name="Table Web 3" w:semiHidden="1" w:unhideWhenUsed="1"/>
     <w:lsdException w:name="Balloon Text" w:semiHidden="1" w:unhideWhenUsed="1"/>
     <w:lsdException w:name="Table Grid" w:uiPriority="39"/>
-    <w:lsdException w:name="Table Theme" w:semiHidden="1" w:unhideWhenUsed="1"/>
     <w:lsdException w:name="Placeholder Text" w:semiHidden="1"/>
     <w:lsdException w:name="No Spacing" w:uiPriority="1" w:qFormat="1"/>
     <w:lsdException w:name="Light Shading" w:uiPriority="60"/>
@@ -9275,6 +9321,8 @@
     <w:lsdException w:name="Smart Hyperlink" w:semiHidden="1" w:unhideWhenUsed="1"/>
     <w:lsdException w:name="Hashtag" w:semiHidden="1" w:unhideWhenUsed="1"/>
     <w:lsdException w:name="Unresolved Mention" w:semiHidden="1" w:unhideWhenUsed="1"/>
+    <w:lsdException w:name="Smart Link" w:semiHidden="1" w:unhideWhenUsed="1"/>
+    <w:lsdException w:name="Smart Link Error" w:semiHidden="1" w:unhideWhenUsed="1"/>
   </w:latentStyles>
   <w:style w:type="paragraph" w:default="1" w:styleId="Normal">
     <w:name w:val="Normal"/>
@@ -9802,6 +9850,7 @@
   </w:compat>
   <w:rsids>
     <w:rsidRoot w:val="003F7A1B"/>
+    <w:rsid w:val="00085AF6"/>
     <w:rsid w:val="000D766A"/>
     <w:rsid w:val="001E781A"/>
     <w:rsid w:val="003568DF"/>
@@ -9851,7 +9900,7 @@
       </w:pPr>
     </w:pPrDefault>
   </w:docDefaults>
-  <w:latentStyles w:defLockedState="0" w:defUIPriority="99" w:defSemiHidden="0" w:defUnhideWhenUsed="0" w:defQFormat="0" w:count="375">
+  <w:latentStyles w:defLockedState="0" w:defUIPriority="99" w:defSemiHidden="0" w:defUnhideWhenUsed="0" w:defQFormat="0" w:count="377">
     <w:lsdException w:name="Normal" w:uiPriority="0" w:qFormat="1"/>
     <w:lsdException w:name="heading 1" w:uiPriority="9" w:qFormat="1"/>
     <w:lsdException w:name="heading 2" w:semiHidden="1" w:uiPriority="9" w:unhideWhenUsed="1" w:qFormat="1"/>
@@ -9957,7 +10006,6 @@
     <w:lsdException w:name="HTML Sample" w:semiHidden="1" w:unhideWhenUsed="1"/>
     <w:lsdException w:name="HTML Typewriter" w:semiHidden="1" w:unhideWhenUsed="1"/>
     <w:lsdException w:name="HTML Variable" w:semiHidden="1" w:unhideWhenUsed="1"/>
-    <w:lsdException w:name="Normal Table" w:semiHidden="1" w:unhideWhenUsed="1"/>
     <w:lsdException w:name="annotation subject" w:semiHidden="1" w:unhideWhenUsed="1"/>
     <w:lsdException w:name="No List" w:semiHidden="1" w:unhideWhenUsed="1"/>
     <w:lsdException w:name="Outline List 1" w:semiHidden="1" w:unhideWhenUsed="1"/>
@@ -10003,11 +10051,9 @@
     <w:lsdException w:name="Table Subtle 1" w:semiHidden="1" w:unhideWhenUsed="1"/>
     <w:lsdException w:name="Table Subtle 2" w:semiHidden="1" w:unhideWhenUsed="1"/>
     <w:lsdException w:name="Table Web 1" w:semiHidden="1" w:unhideWhenUsed="1"/>
-    <w:lsdException w:name="Table Web 2" w:semiHidden="1" w:unhideWhenUsed="1"/>
     <w:lsdException w:name="Table Web 3" w:semiHidden="1" w:unhideWhenUsed="1"/>
     <w:lsdException w:name="Balloon Text" w:semiHidden="1" w:unhideWhenUsed="1"/>
     <w:lsdException w:name="Table Grid" w:uiPriority="39"/>
-    <w:lsdException w:name="Table Theme" w:semiHidden="1" w:unhideWhenUsed="1"/>
     <w:lsdException w:name="Placeholder Text" w:semiHidden="1"/>
     <w:lsdException w:name="No Spacing" w:uiPriority="1" w:qFormat="1"/>
     <w:lsdException w:name="Light Shading" w:uiPriority="60"/>
@@ -10227,6 +10273,8 @@
     <w:lsdException w:name="Smart Hyperlink" w:semiHidden="1" w:unhideWhenUsed="1"/>
     <w:lsdException w:name="Hashtag" w:semiHidden="1" w:unhideWhenUsed="1"/>
     <w:lsdException w:name="Unresolved Mention" w:semiHidden="1" w:unhideWhenUsed="1"/>
+    <w:lsdException w:name="Smart Link" w:semiHidden="1" w:unhideWhenUsed="1"/>
+    <w:lsdException w:name="Smart Link Error" w:semiHidden="1" w:unhideWhenUsed="1"/>
   </w:latentStyles>
   <w:style w:type="paragraph" w:default="1" w:styleId="Normal">
     <w:name w:val="Normal"/>
@@ -10608,7 +10656,7 @@
 </file>
 
 <file path=customXml/itemProps2.xml><?xml version="1.0" encoding="utf-8"?>
-<ds:datastoreItem xmlns:ds="http://schemas.openxmlformats.org/officeDocument/2006/customXml" ds:itemID="{7F912C3A-4393-48C2-A017-E9CEC30A1A9C}">
+<ds:datastoreItem xmlns:ds="http://schemas.openxmlformats.org/officeDocument/2006/customXml" ds:itemID="{038B00BE-BDD6-4F7A-9E8B-2CC5F88D8909}">
   <ds:schemaRefs>
     <ds:schemaRef ds:uri="http://schemas.openxmlformats.org/officeDocument/2006/bibliography"/>
   </ds:schemaRefs>

</xml_diff>